<commit_message>
updated doc and scripts
</commit_message>
<xml_diff>
--- a/OMNI Programmers Manual.docx
+++ b/OMNI Programmers Manual.docx
@@ -6,8 +6,6 @@
       <w:pPr>
         <w:pStyle w:val="Title"/>
       </w:pPr>
-      <w:bookmarkStart w:id="0" w:name="_GoBack"/>
-      <w:bookmarkEnd w:id="0"/>
       <w:r>
         <w:t xml:space="preserve">OMNI </w:t>
       </w:r>
@@ -40,12 +38,12 @@
       <w:pPr>
         <w:pStyle w:val="Heading1"/>
       </w:pPr>
-      <w:bookmarkStart w:id="1" w:name="_Toc389213082"/>
+      <w:bookmarkStart w:id="0" w:name="_Toc389213082"/>
       <w:r>
         <w:lastRenderedPageBreak/>
         <w:t>Forward</w:t>
       </w:r>
-      <w:bookmarkEnd w:id="1"/>
+      <w:bookmarkEnd w:id="0"/>
     </w:p>
     <w:p>
       <w:r>
@@ -6206,37 +6204,37 @@
       <w:pPr>
         <w:pStyle w:val="Heading1"/>
       </w:pPr>
-      <w:bookmarkStart w:id="2" w:name="_Toc389213083"/>
+      <w:bookmarkStart w:id="1" w:name="_Toc389213083"/>
       <w:r>
         <w:lastRenderedPageBreak/>
         <w:t>Frequently Asked Questions</w:t>
       </w:r>
+      <w:bookmarkEnd w:id="1"/>
+    </w:p>
+    <w:p>
+      <w:pPr>
+        <w:pStyle w:val="Heading2"/>
+      </w:pPr>
+      <w:bookmarkStart w:id="2" w:name="_Toc389213084"/>
+      <w:r>
+        <w:t>What is the Omni T3D Engine?</w:t>
+      </w:r>
       <w:bookmarkEnd w:id="2"/>
     </w:p>
     <w:p>
+      <w:r>
+        <w:t xml:space="preserve">The Omni T3D Engine is a derived engine based off of the MIT Open source T3D project from Garagegames.com.  </w:t>
+      </w:r>
+    </w:p>
+    <w:p>
       <w:pPr>
         <w:pStyle w:val="Heading2"/>
       </w:pPr>
-      <w:bookmarkStart w:id="3" w:name="_Toc389213084"/>
-      <w:r>
-        <w:t>What is the Omni T3D Engine?</w:t>
+      <w:bookmarkStart w:id="3" w:name="_Toc389213085"/>
+      <w:r>
+        <w:t>Why should I buy your engine when I can get T3D free?</w:t>
       </w:r>
       <w:bookmarkEnd w:id="3"/>
-    </w:p>
-    <w:p>
-      <w:r>
-        <w:t xml:space="preserve">The Omni T3D Engine is a derived engine based off of the MIT Open source T3D project from Garagegames.com.  </w:t>
-      </w:r>
-    </w:p>
-    <w:p>
-      <w:pPr>
-        <w:pStyle w:val="Heading2"/>
-      </w:pPr>
-      <w:bookmarkStart w:id="4" w:name="_Toc389213085"/>
-      <w:r>
-        <w:t>Why should I buy your engine when I can get T3D free?</w:t>
-      </w:r>
-      <w:bookmarkEnd w:id="4"/>
     </w:p>
     <w:p>
       <w:r>
@@ -6264,7 +6262,7 @@
         </w:numPr>
       </w:pPr>
       <w:r>
-        <w:t>Improved rendering and OpenGL support</w:t>
+        <w:t>Improved Mathematics</w:t>
       </w:r>
     </w:p>
     <w:p>
@@ -6276,8 +6274,10 @@
         </w:numPr>
       </w:pPr>
       <w:r>
-        <w:t>New Shaders</w:t>
-      </w:r>
+        <w:t>Optimized engine code</w:t>
+      </w:r>
+      <w:bookmarkStart w:id="4" w:name="_GoBack"/>
+      <w:bookmarkEnd w:id="4"/>
     </w:p>
     <w:p>
       <w:pPr>
@@ -6739,11 +6739,11 @@
             <v:path o:extrusionok="f" gradientshapeok="t" o:connecttype="rect"/>
             <o:lock v:ext="edit" aspectratio="t"/>
           </v:shapetype>
-          <v:shape id="_x0000_s1026" type="#_x0000_t75" style="position:absolute;margin-left:2955.55pt;margin-top:.8pt;width:278.55pt;height:401.15pt;z-index:251658240;mso-position-horizontal:right;mso-position-horizontal-relative:text;mso-position-vertical:absolute;mso-position-vertical-relative:text" wrapcoords="-58 40 -58 2584 6346 2624 6812 3270 5997 3311 5880 3391 5880 5854 7802 6500 7860 8438 7103 8680 5880 9528 5880 12031 6754 12314 7860 12314 7860 14252 7161 14494 7161 14535 7627 14898 5880 15302 5880 17805 6521 18128 7161 18128 6230 18774 -58 18976 -58 21519 5007 21519 5007 20712 5939 20550 6579 20268 6463 20066 6870 19420 8675 18128 9781 18128 10946 17805 11004 15342 10596 15221 9199 14898 9723 14615 9665 14494 8966 14252 8966 12314 16477 12314 21600 12072 21600 9488 9257 9084 9723 8842 9665 8680 8966 8438 9024 6500 10887 5854 11004 3391 10713 3311 8558 3270 8558 2261 8209 2140 6812 1978 5706 1332 5007 686 4949 40 -58 40">
+          <v:shape id="_x0000_s1026" type="#_x0000_t75" style="position:absolute;margin-left:3182.9pt;margin-top:.8pt;width:278.55pt;height:401.15pt;z-index:251658240;mso-position-horizontal:right;mso-position-horizontal-relative:text;mso-position-vertical:absolute;mso-position-vertical-relative:text" wrapcoords="-58 40 -58 2584 6346 2624 6812 3270 5997 3311 5880 3391 5880 5854 7802 6500 7860 8438 7103 8680 5880 9528 5880 12031 6754 12314 7860 12314 7860 14252 7161 14494 7161 14535 7627 14898 5880 15302 5880 17805 6521 18128 7161 18128 6230 18774 -58 18976 -58 21519 5007 21519 5007 20712 5939 20550 6579 20268 6463 20066 6870 19420 8675 18128 9781 18128 10946 17805 11004 15342 10596 15221 9199 14898 9723 14615 9665 14494 8966 14252 8966 12314 16477 12314 21600 12072 21600 9488 9257 9084 9723 8842 9665 8680 8966 8438 9024 6500 10887 5854 11004 3391 10713 3311 8558 3270 8558 2261 8209 2140 6812 1978 5706 1332 5007 686 4949 40 -58 40">
             <v:imagedata r:id="rId12" o:title=""/>
             <w10:wrap type="square"/>
           </v:shape>
-          <o:OLEObject Type="Embed" ProgID="Visio.Drawing.11" ShapeID="_x0000_s1026" DrawAspect="Content" ObjectID="_1472328722" r:id="rId13"/>
+          <o:OLEObject Type="Embed" ProgID="Visio.Drawing.11" ShapeID="_x0000_s1026" DrawAspect="Content" ObjectID="_1474137901" r:id="rId13"/>
         </w:object>
       </w:r>
       <w:r>
@@ -6783,11 +6783,11 @@
           <w:noProof/>
         </w:rPr>
         <w:object w:dxaOrig="1440" w:dyaOrig="1440">
-          <v:shape id="_x0000_s1027" type="#_x0000_t75" style="position:absolute;margin-left:2632.5pt;margin-top:.7pt;width:253.7pt;height:375.45pt;z-index:251659264;mso-position-horizontal:right;mso-position-horizontal-relative:text;mso-position-vertical:absolute;mso-position-vertical-relative:text">
+          <v:shape id="_x0000_s1027" type="#_x0000_t75" style="position:absolute;margin-left:2835pt;margin-top:.7pt;width:253.7pt;height:375.45pt;z-index:251659264;mso-position-horizontal:right;mso-position-horizontal-relative:text;mso-position-vertical:absolute;mso-position-vertical-relative:text">
             <v:imagedata r:id="rId14" o:title=""/>
             <w10:wrap type="square"/>
           </v:shape>
-          <o:OLEObject Type="Embed" ProgID="Visio.Drawing.11" ShapeID="_x0000_s1027" DrawAspect="Content" ObjectID="_1472328723" r:id="rId15"/>
+          <o:OLEObject Type="Embed" ProgID="Visio.Drawing.11" ShapeID="_x0000_s1027" DrawAspect="Content" ObjectID="_1474137902" r:id="rId15"/>
         </w:object>
       </w:r>
       <w:r>
@@ -15953,14 +15953,27 @@
       <w:r>
         <w:t xml:space="preserve">Figure </w:t>
       </w:r>
-      <w:fldSimple w:instr=" SEQ Figure \* ARABIC ">
-        <w:r>
-          <w:rPr>
-            <w:noProof/>
-          </w:rPr>
-          <w:t>1</w:t>
-        </w:r>
-      </w:fldSimple>
+      <w:r>
+        <w:fldChar w:fldCharType="begin"/>
+      </w:r>
+      <w:r>
+        <w:instrText xml:space="preserve"> SEQ Figure \* ARABIC </w:instrText>
+      </w:r>
+      <w:r>
+        <w:fldChar w:fldCharType="separate"/>
+      </w:r>
+      <w:r>
+        <w:rPr>
+          <w:noProof/>
+        </w:rPr>
+        <w:t>1</w:t>
+      </w:r>
+      <w:r>
+        <w:rPr>
+          <w:noProof/>
+        </w:rPr>
+        <w:fldChar w:fldCharType="end"/>
+      </w:r>
       <w:r>
         <w:t>: File Dialog with delegate</w:t>
       </w:r>
@@ -16018,14 +16031,27 @@
       <w:r>
         <w:t xml:space="preserve">Figure </w:t>
       </w:r>
-      <w:fldSimple w:instr=" SEQ Figure \* ARABIC ">
-        <w:r>
-          <w:rPr>
-            <w:noProof/>
-          </w:rPr>
-          <w:t>2</w:t>
-        </w:r>
-      </w:fldSimple>
+      <w:r>
+        <w:fldChar w:fldCharType="begin"/>
+      </w:r>
+      <w:r>
+        <w:instrText xml:space="preserve"> SEQ Figure \* ARABIC </w:instrText>
+      </w:r>
+      <w:r>
+        <w:fldChar w:fldCharType="separate"/>
+      </w:r>
+      <w:r>
+        <w:rPr>
+          <w:noProof/>
+        </w:rPr>
+        <w:t>2</w:t>
+      </w:r>
+      <w:r>
+        <w:rPr>
+          <w:noProof/>
+        </w:rPr>
+        <w:fldChar w:fldCharType="end"/>
+      </w:r>
       <w:r>
         <w:t>: File Dialog without delegate</w:t>
       </w:r>
@@ -20706,7 +20732,7 @@
           <w:rPr>
             <w:noProof/>
           </w:rPr>
-          <w:t>1</w:t>
+          <w:t>21</w:t>
         </w:r>
         <w:r>
           <w:rPr>
@@ -26278,7 +26304,7 @@
 </file>
 
 <file path=customXml/itemProps1.xml><?xml version="1.0" encoding="utf-8"?>
-<ds:datastoreItem xmlns:ds="http://schemas.openxmlformats.org/officeDocument/2006/customXml" ds:itemID="{513D16F7-6FA5-41E5-99C9-B9C8D840AE10}">
+<ds:datastoreItem xmlns:ds="http://schemas.openxmlformats.org/officeDocument/2006/customXml" ds:itemID="{AE20C588-5BA2-44EC-9731-1A6D9073BF54}">
   <ds:schemaRefs>
     <ds:schemaRef ds:uri="http://schemas.openxmlformats.org/officeDocument/2006/bibliography"/>
   </ds:schemaRefs>

</xml_diff>

<commit_message>
Corrected spelling in document
</commit_message>
<xml_diff>
--- a/OMNI Programmers Manual.docx
+++ b/OMNI Programmers Manual.docx
@@ -41,9 +41,14 @@
       <w:bookmarkStart w:id="0" w:name="_Toc400659303"/>
       <w:r>
         <w:lastRenderedPageBreak/>
-        <w:t>Forward</w:t>
+        <w:t>Forw</w:t>
       </w:r>
       <w:bookmarkEnd w:id="0"/>
+      <w:r>
+        <w:t>ord</w:t>
+      </w:r>
+      <w:bookmarkStart w:id="1" w:name="_GoBack"/>
+      <w:bookmarkEnd w:id="1"/>
     </w:p>
     <w:p>
       <w:r>
@@ -7307,22 +7312,22 @@
       <w:pPr>
         <w:pStyle w:val="Heading1"/>
       </w:pPr>
-      <w:bookmarkStart w:id="1" w:name="_Toc400659304"/>
+      <w:bookmarkStart w:id="2" w:name="_Toc400659304"/>
       <w:r>
         <w:lastRenderedPageBreak/>
         <w:t>Frequently Asked Questions</w:t>
       </w:r>
-      <w:bookmarkEnd w:id="1"/>
+      <w:bookmarkEnd w:id="2"/>
     </w:p>
     <w:p>
       <w:pPr>
         <w:pStyle w:val="Heading2"/>
       </w:pPr>
-      <w:bookmarkStart w:id="2" w:name="_Toc400659305"/>
+      <w:bookmarkStart w:id="3" w:name="_Toc400659305"/>
       <w:r>
         <w:t>What is the Omni T3D Engine?</w:t>
       </w:r>
-      <w:bookmarkEnd w:id="2"/>
+      <w:bookmarkEnd w:id="3"/>
     </w:p>
     <w:p>
       <w:r>
@@ -7333,7 +7338,7 @@
       <w:pPr>
         <w:pStyle w:val="Heading2"/>
       </w:pPr>
-      <w:bookmarkStart w:id="3" w:name="_Toc400659306"/>
+      <w:bookmarkStart w:id="4" w:name="_Toc400659306"/>
       <w:r>
         <w:t xml:space="preserve">Why should I </w:t>
       </w:r>
@@ -7343,7 +7348,7 @@
       <w:r>
         <w:t xml:space="preserve"> your engine when I can get T3D free?</w:t>
       </w:r>
-      <w:bookmarkEnd w:id="3"/>
+      <w:bookmarkEnd w:id="4"/>
     </w:p>
     <w:p>
       <w:r>
@@ -7410,11 +7415,11 @@
       <w:pPr>
         <w:pStyle w:val="Heading2"/>
       </w:pPr>
-      <w:bookmarkStart w:id="4" w:name="_Toc400659307"/>
+      <w:bookmarkStart w:id="5" w:name="_Toc400659307"/>
       <w:r>
         <w:t>How different is Omni from T3D?</w:t>
       </w:r>
-      <w:bookmarkEnd w:id="4"/>
+      <w:bookmarkEnd w:id="5"/>
     </w:p>
     <w:p>
       <w:r>
@@ -7447,11 +7452,11 @@
       <w:pPr>
         <w:pStyle w:val="Heading2"/>
       </w:pPr>
-      <w:bookmarkStart w:id="5" w:name="_Toc400659308"/>
+      <w:bookmarkStart w:id="6" w:name="_Toc400659308"/>
       <w:r>
         <w:t>Can I build a MMO/MMOFPS/MMORTS/MMOOMG with Omni?</w:t>
       </w:r>
-      <w:bookmarkEnd w:id="5"/>
+      <w:bookmarkEnd w:id="6"/>
     </w:p>
     <w:p>
       <w:r>
@@ -7497,11 +7502,11 @@
       <w:pPr>
         <w:pStyle w:val="Heading1"/>
       </w:pPr>
-      <w:bookmarkStart w:id="6" w:name="_Toc400659309"/>
+      <w:bookmarkStart w:id="7" w:name="_Toc400659309"/>
       <w:r>
         <w:t>Requirements</w:t>
       </w:r>
-      <w:bookmarkEnd w:id="6"/>
+      <w:bookmarkEnd w:id="7"/>
     </w:p>
     <w:p>
       <w:pPr>
@@ -7594,7 +7599,7 @@
       <w:pPr>
         <w:pStyle w:val="Heading1"/>
       </w:pPr>
-      <w:bookmarkStart w:id="7" w:name="_Toc400659310"/>
+      <w:bookmarkStart w:id="8" w:name="_Toc400659310"/>
       <w:r>
         <w:lastRenderedPageBreak/>
         <w:t xml:space="preserve">Chapter 1 </w:t>
@@ -7605,18 +7610,18 @@
       <w:r>
         <w:t>nternal workings.</w:t>
       </w:r>
-      <w:bookmarkEnd w:id="7"/>
+      <w:bookmarkEnd w:id="8"/>
     </w:p>
     <w:p/>
     <w:p>
       <w:pPr>
         <w:pStyle w:val="Heading2"/>
       </w:pPr>
-      <w:bookmarkStart w:id="8" w:name="_Toc400659311"/>
+      <w:bookmarkStart w:id="9" w:name="_Toc400659311"/>
       <w:r>
         <w:t>Introduction</w:t>
       </w:r>
-      <w:bookmarkEnd w:id="8"/>
+      <w:bookmarkEnd w:id="9"/>
     </w:p>
     <w:p>
       <w:r>
@@ -7648,11 +7653,11 @@
       <w:pPr>
         <w:pStyle w:val="Heading2"/>
       </w:pPr>
-      <w:bookmarkStart w:id="9" w:name="_Toc400659312"/>
+      <w:bookmarkStart w:id="10" w:name="_Toc400659312"/>
       <w:r>
         <w:t>Basics</w:t>
       </w:r>
-      <w:bookmarkEnd w:id="9"/>
+      <w:bookmarkEnd w:id="10"/>
     </w:p>
     <w:p>
       <w:r>
@@ -7722,14 +7727,14 @@
       </w:pPr>
     </w:p>
     <w:p>
-      <w:bookmarkStart w:id="10" w:name="_Toc400659313"/>
+      <w:bookmarkStart w:id="11" w:name="_Toc400659313"/>
       <w:r>
         <w:rPr>
           <w:rStyle w:val="Heading3Char"/>
         </w:rPr>
         <w:t>Model–view–controller (MVC)</w:t>
       </w:r>
-      <w:bookmarkEnd w:id="10"/>
+      <w:bookmarkEnd w:id="11"/>
       <w:r>
         <w:rPr>
           <w:b/>
@@ -7898,12 +7903,12 @@
       <w:pPr>
         <w:pStyle w:val="Heading3"/>
       </w:pPr>
-      <w:bookmarkStart w:id="11" w:name="_Toc400659314"/>
+      <w:bookmarkStart w:id="12" w:name="_Toc400659314"/>
       <w:r>
         <w:lastRenderedPageBreak/>
         <w:t>Object Creation</w:t>
       </w:r>
-      <w:bookmarkEnd w:id="11"/>
+      <w:bookmarkEnd w:id="12"/>
     </w:p>
     <w:p>
       <w:r>
@@ -7927,7 +7932,7 @@
         <w:rPr>
           <w:noProof/>
         </w:rPr>
-        <w:object w:dxaOrig="0" w:dyaOrig="0">
+        <w:object w:dxaOrig="1440" w:dyaOrig="1440">
           <v:shapetype id="_x0000_t75" coordsize="21600,21600" o:spt="75" o:preferrelative="t" path="m@4@5l@4@11@9@11@9@5xe" filled="f" stroked="f">
             <v:stroke joinstyle="miter"/>
             <v:formulas>
@@ -7947,11 +7952,11 @@
             <v:path o:extrusionok="f" gradientshapeok="t" o:connecttype="rect"/>
             <o:lock v:ext="edit" aspectratio="t"/>
           </v:shapetype>
-          <v:shape id="_x0000_s1026" type="#_x0000_t75" style="position:absolute;margin-left:3864.95pt;margin-top:.8pt;width:278.55pt;height:401.15pt;z-index:251658240;mso-position-horizontal:right;mso-position-horizontal-relative:text;mso-position-vertical:absolute;mso-position-vertical-relative:text" wrapcoords="-58 40 -58 2584 6346 2624 6812 3270 5997 3311 5880 3391 5880 5854 7802 6500 7860 8438 7103 8680 5880 9528 5880 12031 6754 12314 7860 12314 7860 14252 7161 14494 7161 14535 7627 14898 5880 15302 5880 17805 6521 18128 7161 18128 6230 18774 -58 18976 -58 21519 5007 21519 5007 20712 5939 20550 6579 20268 6463 20066 6870 19420 8675 18128 9781 18128 10946 17805 11004 15342 10596 15221 9199 14898 9723 14615 9665 14494 8966 14252 8966 12314 16477 12314 21600 12072 21600 9488 9257 9084 9723 8842 9665 8680 8966 8438 9024 6500 10887 5854 11004 3391 10713 3311 8558 3270 8558 2261 8209 2140 6812 1978 5706 1332 5007 686 4949 40 -58 40">
+          <v:shape id="_x0000_s1026" type="#_x0000_t75" style="position:absolute;margin-left:4092.3pt;margin-top:.8pt;width:278.55pt;height:401.15pt;z-index:251658240;mso-position-horizontal:right;mso-position-horizontal-relative:text;mso-position-vertical:absolute;mso-position-vertical-relative:text" wrapcoords="-58 40 -58 2584 6346 2624 6812 3270 5997 3311 5880 3391 5880 5854 7802 6500 7860 8438 7103 8680 5880 9528 5880 12031 6754 12314 7860 12314 7860 14252 7161 14494 7161 14535 7627 14898 5880 15302 5880 17805 6521 18128 7161 18128 6230 18774 -58 18976 -58 21519 5007 21519 5007 20712 5939 20550 6579 20268 6463 20066 6870 19420 8675 18128 9781 18128 10946 17805 11004 15342 10596 15221 9199 14898 9723 14615 9665 14494 8966 14252 8966 12314 16477 12314 21600 12072 21600 9488 9257 9084 9723 8842 9665 8680 8966 8438 9024 6500 10887 5854 11004 3391 10713 3311 8558 3270 8558 2261 8209 2140 6812 1978 5706 1332 5007 686 4949 40 -58 40">
             <v:imagedata r:id="rId14" o:title=""/>
             <w10:wrap type="square"/>
           </v:shape>
-          <o:OLEObject Type="Embed" ProgID="Visio.Drawing.11" ShapeID="_x0000_s1026" DrawAspect="Content" ObjectID="_1474403129" r:id="rId15"/>
+          <o:OLEObject Type="Embed" ProgID="Visio.Drawing.11" ShapeID="_x0000_s1026" DrawAspect="Content" ObjectID="_1474772712" r:id="rId15"/>
         </w:object>
       </w:r>
       <w:r>
@@ -7978,24 +7983,24 @@
       <w:pPr>
         <w:pStyle w:val="Heading3"/>
       </w:pPr>
-      <w:bookmarkStart w:id="12" w:name="_Toc400659315"/>
+      <w:bookmarkStart w:id="13" w:name="_Toc400659315"/>
       <w:r>
         <w:lastRenderedPageBreak/>
         <w:t>Object Destruction</w:t>
       </w:r>
-      <w:bookmarkEnd w:id="12"/>
+      <w:bookmarkEnd w:id="13"/>
     </w:p>
     <w:p>
       <w:r>
         <w:rPr>
           <w:noProof/>
         </w:rPr>
-        <w:object w:dxaOrig="0" w:dyaOrig="0">
-          <v:shape id="_x0000_s1027" type="#_x0000_t75" style="position:absolute;margin-left:3442.5pt;margin-top:.7pt;width:253.7pt;height:375.45pt;z-index:251659264;mso-position-horizontal:right;mso-position-horizontal-relative:text;mso-position-vertical:absolute;mso-position-vertical-relative:text">
+        <w:object w:dxaOrig="1440" w:dyaOrig="1440">
+          <v:shape id="_x0000_s1027" type="#_x0000_t75" style="position:absolute;margin-left:3645pt;margin-top:.7pt;width:253.7pt;height:375.45pt;z-index:251659264;mso-position-horizontal:right;mso-position-horizontal-relative:text;mso-position-vertical:absolute;mso-position-vertical-relative:text">
             <v:imagedata r:id="rId16" o:title=""/>
             <w10:wrap type="square"/>
           </v:shape>
-          <o:OLEObject Type="Embed" ProgID="Visio.Drawing.11" ShapeID="_x0000_s1027" DrawAspect="Content" ObjectID="_1474403130" r:id="rId17"/>
+          <o:OLEObject Type="Embed" ProgID="Visio.Drawing.11" ShapeID="_x0000_s1027" DrawAspect="Content" ObjectID="_1474772713" r:id="rId17"/>
         </w:object>
       </w:r>
       <w:r>
@@ -8017,12 +8022,12 @@
       <w:pPr>
         <w:pStyle w:val="Heading3"/>
       </w:pPr>
-      <w:bookmarkStart w:id="13" w:name="_Toc400659316"/>
+      <w:bookmarkStart w:id="14" w:name="_Toc400659316"/>
       <w:r>
         <w:lastRenderedPageBreak/>
         <w:t>Callbacks to Proxy Objects</w:t>
       </w:r>
-      <w:bookmarkEnd w:id="13"/>
+      <w:bookmarkEnd w:id="14"/>
     </w:p>
     <w:p/>
     <w:p>
@@ -8058,11 +8063,11 @@
       <w:pPr>
         <w:pStyle w:val="Heading3"/>
       </w:pPr>
-      <w:bookmarkStart w:id="14" w:name="_Toc400659317"/>
+      <w:bookmarkStart w:id="15" w:name="_Toc400659317"/>
       <w:r>
         <w:t>Low Level MIT T3D Engine Function Calls</w:t>
       </w:r>
-      <w:bookmarkEnd w:id="14"/>
+      <w:bookmarkEnd w:id="15"/>
     </w:p>
     <w:p>
       <w:r>
@@ -8079,7 +8084,7 @@
       <w:pPr>
         <w:pStyle w:val="Heading1"/>
       </w:pPr>
-      <w:bookmarkStart w:id="15" w:name="_Toc400659318"/>
+      <w:bookmarkStart w:id="16" w:name="_Toc400659318"/>
       <w:r>
         <w:lastRenderedPageBreak/>
         <w:t xml:space="preserve">Chapter 2 </w:t>
@@ -8087,17 +8092,17 @@
       <w:r>
         <w:t>Installation</w:t>
       </w:r>
-      <w:bookmarkEnd w:id="15"/>
+      <w:bookmarkEnd w:id="16"/>
     </w:p>
     <w:p>
       <w:pPr>
         <w:pStyle w:val="Heading2"/>
       </w:pPr>
-      <w:bookmarkStart w:id="16" w:name="_Toc400659319"/>
+      <w:bookmarkStart w:id="17" w:name="_Toc400659319"/>
       <w:r>
         <w:t>Omni Engine</w:t>
       </w:r>
-      <w:bookmarkEnd w:id="16"/>
+      <w:bookmarkEnd w:id="17"/>
     </w:p>
     <w:p>
       <w:r>
@@ -8121,14 +8126,14 @@
       <w:pPr>
         <w:pStyle w:val="Heading2"/>
       </w:pPr>
-      <w:bookmarkStart w:id="17" w:name="_Toc400659320"/>
+      <w:bookmarkStart w:id="18" w:name="_Toc400659320"/>
       <w:r>
         <w:t xml:space="preserve">Omni </w:t>
       </w:r>
       <w:r>
         <w:t>Engine Tools</w:t>
       </w:r>
-      <w:bookmarkEnd w:id="17"/>
+      <w:bookmarkEnd w:id="18"/>
     </w:p>
     <w:p/>
     <w:p>
@@ -8488,14 +8493,14 @@
       <w:pPr>
         <w:pStyle w:val="Heading1"/>
       </w:pPr>
-      <w:bookmarkStart w:id="18" w:name="_Toc400659321"/>
+      <w:bookmarkStart w:id="19" w:name="_Toc400659321"/>
       <w:r>
         <w:t xml:space="preserve">Chapter 3 </w:t>
       </w:r>
       <w:r>
         <w:t>Creating your first Game.</w:t>
       </w:r>
-      <w:bookmarkEnd w:id="18"/>
+      <w:bookmarkEnd w:id="19"/>
     </w:p>
     <w:p/>
     <w:p>
@@ -8512,11 +8517,11 @@
       <w:pPr>
         <w:pStyle w:val="Heading2"/>
       </w:pPr>
-      <w:bookmarkStart w:id="19" w:name="_Toc400659322"/>
+      <w:bookmarkStart w:id="20" w:name="_Toc400659322"/>
       <w:r>
         <w:t>Project Manager</w:t>
       </w:r>
-      <w:bookmarkEnd w:id="19"/>
+      <w:bookmarkEnd w:id="20"/>
     </w:p>
     <w:p>
       <w:r>
@@ -8746,10 +8751,7 @@
         </w:numPr>
       </w:pPr>
       <w:r>
-        <w:t>TS</w:t>
-      </w:r>
-      <w:r>
-        <w:t>-Full</w:t>
+        <w:t>TS-Full</w:t>
       </w:r>
     </w:p>
     <w:p>
@@ -8761,13 +8763,7 @@
         </w:numPr>
       </w:pPr>
       <w:r>
-        <w:t>This template contains all of the logic necessary to build a simple First Person shooter</w:t>
-      </w:r>
-      <w:r>
-        <w:t xml:space="preserve"> in TorqueScript</w:t>
-      </w:r>
-      <w:r>
-        <w:t>.</w:t>
+        <w:t>This template contains all of the logic necessary to build a simple First Person shooter in TorqueScript.</w:t>
       </w:r>
     </w:p>
     <w:p>
@@ -8779,10 +8775,7 @@
         </w:numPr>
       </w:pPr>
       <w:r>
-        <w:t>TS</w:t>
-      </w:r>
-      <w:r>
-        <w:t>-Empty</w:t>
+        <w:t>TS-Empty</w:t>
       </w:r>
     </w:p>
     <w:p>
@@ -8794,10 +8787,7 @@
         </w:numPr>
       </w:pPr>
       <w:r>
-        <w:t>This template is a bare-bones implementation of the engine</w:t>
-      </w:r>
-      <w:r>
-        <w:t xml:space="preserve"> in TorqueScript.</w:t>
+        <w:t>This template is a bare-bones implementation of the engine in TorqueScript.</w:t>
       </w:r>
     </w:p>
     <w:p>
@@ -9359,7 +9349,7 @@
       <w:pPr>
         <w:pStyle w:val="Heading2"/>
       </w:pPr>
-      <w:bookmarkStart w:id="20" w:name="_Toc400659323"/>
+      <w:bookmarkStart w:id="21" w:name="_Toc400659323"/>
       <w:r>
         <w:lastRenderedPageBreak/>
         <w:t xml:space="preserve">Generated </w:t>
@@ -9367,7 +9357,7 @@
       <w:r>
         <w:t>Solution Files</w:t>
       </w:r>
-      <w:bookmarkEnd w:id="20"/>
+      <w:bookmarkEnd w:id="21"/>
     </w:p>
     <w:p/>
     <w:p>
@@ -9400,11 +9390,11 @@
       <w:pPr>
         <w:pStyle w:val="Heading3"/>
       </w:pPr>
-      <w:bookmarkStart w:id="21" w:name="_Toc400659324"/>
+      <w:bookmarkStart w:id="22" w:name="_Toc400659324"/>
       <w:r>
         <w:t>Omni Framework Solution</w:t>
       </w:r>
-      <w:bookmarkEnd w:id="21"/>
+      <w:bookmarkEnd w:id="22"/>
     </w:p>
     <w:p/>
     <w:p>
@@ -11152,12 +11142,12 @@
       <w:pPr>
         <w:pStyle w:val="Heading3"/>
       </w:pPr>
-      <w:bookmarkStart w:id="22" w:name="_Toc400659325"/>
+      <w:bookmarkStart w:id="23" w:name="_Toc400659325"/>
       <w:r>
         <w:lastRenderedPageBreak/>
         <w:t>&lt;Project Name&gt;.sln Solution</w:t>
       </w:r>
-      <w:bookmarkEnd w:id="22"/>
+      <w:bookmarkEnd w:id="23"/>
     </w:p>
     <w:p>
       <w:r>
@@ -11618,7 +11608,7 @@
       <w:pPr>
         <w:pStyle w:val="Heading3"/>
       </w:pPr>
-      <w:bookmarkStart w:id="23" w:name="_Toc400659326"/>
+      <w:bookmarkStart w:id="24" w:name="_Toc400659326"/>
       <w:r>
         <w:lastRenderedPageBreak/>
         <w:t>Omni Live Scripts</w:t>
@@ -11626,7 +11616,7 @@
       <w:r>
         <w:t xml:space="preserve"> Solution</w:t>
       </w:r>
-      <w:bookmarkEnd w:id="23"/>
+      <w:bookmarkEnd w:id="24"/>
     </w:p>
     <w:p>
       <w:r>
@@ -11760,7 +11750,7 @@
       <w:pPr>
         <w:pStyle w:val="Heading2"/>
       </w:pPr>
-      <w:bookmarkStart w:id="24" w:name="_Toc400659327"/>
+      <w:bookmarkStart w:id="25" w:name="_Toc400659327"/>
       <w:r>
         <w:lastRenderedPageBreak/>
         <w:t xml:space="preserve">Static Code Generator  - </w:t>
@@ -11768,7 +11758,7 @@
       <w:r>
         <w:t>Update the Omni Framework Code</w:t>
       </w:r>
-      <w:bookmarkEnd w:id="24"/>
+      <w:bookmarkEnd w:id="25"/>
       <w:r>
         <w:t xml:space="preserve"> </w:t>
       </w:r>
@@ -11846,7 +11836,7 @@
       <w:pPr>
         <w:pStyle w:val="Heading2"/>
       </w:pPr>
-      <w:bookmarkStart w:id="25" w:name="_Toc400659328"/>
+      <w:bookmarkStart w:id="26" w:name="_Toc400659328"/>
       <w:r>
         <w:lastRenderedPageBreak/>
         <w:t>Static Code Generator (</w:t>
@@ -11857,7 +11847,7 @@
       <w:r>
         <w:t>)</w:t>
       </w:r>
-      <w:bookmarkEnd w:id="25"/>
+      <w:bookmarkEnd w:id="26"/>
     </w:p>
     <w:p>
       <w:r>
@@ -11874,11 +11864,11 @@
       <w:pPr>
         <w:pStyle w:val="Heading3"/>
       </w:pPr>
-      <w:bookmarkStart w:id="26" w:name="_Toc400659329"/>
+      <w:bookmarkStart w:id="27" w:name="_Toc400659329"/>
       <w:r>
         <w:t>Step 1, Check out the source code (if applicable)</w:t>
       </w:r>
-      <w:bookmarkEnd w:id="26"/>
+      <w:bookmarkEnd w:id="27"/>
     </w:p>
     <w:p>
       <w:r>
@@ -11939,11 +11929,11 @@
       <w:pPr>
         <w:pStyle w:val="Heading3"/>
       </w:pPr>
-      <w:bookmarkStart w:id="27" w:name="_Toc400659330"/>
+      <w:bookmarkStart w:id="28" w:name="_Toc400659330"/>
       <w:r>
         <w:t>Step 2, Open the “Omni Framework Solution”</w:t>
       </w:r>
-      <w:bookmarkEnd w:id="27"/>
+      <w:bookmarkEnd w:id="28"/>
     </w:p>
     <w:p>
       <w:r>
@@ -11979,11 +11969,11 @@
       <w:pPr>
         <w:pStyle w:val="Heading3"/>
       </w:pPr>
-      <w:bookmarkStart w:id="28" w:name="_Toc400659331"/>
+      <w:bookmarkStart w:id="29" w:name="_Toc400659331"/>
       <w:r>
         <w:t>Step 3, Open the Static Code Generator Extension</w:t>
       </w:r>
-      <w:bookmarkEnd w:id="28"/>
+      <w:bookmarkEnd w:id="29"/>
     </w:p>
     <w:p>
       <w:r>
@@ -12084,11 +12074,11 @@
       <w:pPr>
         <w:pStyle w:val="Heading3"/>
       </w:pPr>
-      <w:bookmarkStart w:id="29" w:name="_Toc400659332"/>
+      <w:bookmarkStart w:id="30" w:name="_Toc400659332"/>
       <w:r>
         <w:t>Step 4, Select the Omni C++ DLL project</w:t>
       </w:r>
-      <w:bookmarkEnd w:id="29"/>
+      <w:bookmarkEnd w:id="30"/>
     </w:p>
     <w:p>
       <w:r>
@@ -12168,11 +12158,11 @@
       <w:pPr>
         <w:pStyle w:val="Heading3"/>
       </w:pPr>
-      <w:bookmarkStart w:id="30" w:name="_Toc400659333"/>
+      <w:bookmarkStart w:id="31" w:name="_Toc400659333"/>
       <w:r>
         <w:t>Step 5, Select the C++ DLL Project</w:t>
       </w:r>
-      <w:bookmarkEnd w:id="30"/>
+      <w:bookmarkEnd w:id="31"/>
     </w:p>
     <w:p>
       <w:r>
@@ -12225,11 +12215,11 @@
       <w:pPr>
         <w:pStyle w:val="Heading3"/>
       </w:pPr>
-      <w:bookmarkStart w:id="31" w:name="_Toc400659334"/>
+      <w:bookmarkStart w:id="32" w:name="_Toc400659334"/>
       <w:r>
         <w:t>Step 6, Select the Winterleaf.Engine project.</w:t>
       </w:r>
-      <w:bookmarkEnd w:id="31"/>
+      <w:bookmarkEnd w:id="32"/>
     </w:p>
     <w:p>
       <w:r>
@@ -12277,11 +12267,11 @@
       <w:pPr>
         <w:pStyle w:val="Heading3"/>
       </w:pPr>
-      <w:bookmarkStart w:id="32" w:name="_Toc400659335"/>
+      <w:bookmarkStart w:id="33" w:name="_Toc400659335"/>
       <w:r>
         <w:t>Step 7, Select the C# Game Logic Project</w:t>
       </w:r>
-      <w:bookmarkEnd w:id="32"/>
+      <w:bookmarkEnd w:id="33"/>
     </w:p>
     <w:p>
       <w:r>
@@ -12329,12 +12319,12 @@
       <w:pPr>
         <w:pStyle w:val="Heading3"/>
       </w:pPr>
-      <w:bookmarkStart w:id="33" w:name="_Toc400659336"/>
+      <w:bookmarkStart w:id="34" w:name="_Toc400659336"/>
       <w:r>
         <w:lastRenderedPageBreak/>
         <w:t>Step 8, Review the configuration</w:t>
       </w:r>
-      <w:bookmarkEnd w:id="33"/>
+      <w:bookmarkEnd w:id="34"/>
     </w:p>
     <w:p>
       <w:r>
@@ -12491,11 +12481,11 @@
       <w:pPr>
         <w:pStyle w:val="Heading3"/>
       </w:pPr>
-      <w:bookmarkStart w:id="34" w:name="_Toc400659337"/>
+      <w:bookmarkStart w:id="35" w:name="_Toc400659337"/>
       <w:r>
         <w:t>Step 9, Click “Generate”</w:t>
       </w:r>
-      <w:bookmarkEnd w:id="34"/>
+      <w:bookmarkEnd w:id="35"/>
     </w:p>
     <w:p>
       <w:r>
@@ -12554,11 +12544,11 @@
       <w:pPr>
         <w:pStyle w:val="Heading3"/>
       </w:pPr>
-      <w:bookmarkStart w:id="35" w:name="_Toc400659338"/>
+      <w:bookmarkStart w:id="36" w:name="_Toc400659338"/>
       <w:r>
         <w:t>Step 10, Recompile</w:t>
       </w:r>
-      <w:bookmarkEnd w:id="35"/>
+      <w:bookmarkEnd w:id="36"/>
     </w:p>
     <w:p>
       <w:r>
@@ -12608,12 +12598,12 @@
       <w:pPr>
         <w:pStyle w:val="Heading2"/>
       </w:pPr>
-      <w:bookmarkStart w:id="36" w:name="_Toc400659339"/>
+      <w:bookmarkStart w:id="37" w:name="_Toc400659339"/>
       <w:r>
         <w:lastRenderedPageBreak/>
         <w:t>Static Code Generator (Stand-Alone)</w:t>
       </w:r>
-      <w:bookmarkEnd w:id="36"/>
+      <w:bookmarkEnd w:id="37"/>
     </w:p>
     <w:p>
       <w:r>
@@ -12624,11 +12614,11 @@
       <w:pPr>
         <w:pStyle w:val="Heading3"/>
       </w:pPr>
-      <w:bookmarkStart w:id="37" w:name="_Toc400659340"/>
+      <w:bookmarkStart w:id="38" w:name="_Toc400659340"/>
       <w:r>
         <w:t>Step 1, Check out the source code (if applicable)</w:t>
       </w:r>
-      <w:bookmarkEnd w:id="37"/>
+      <w:bookmarkEnd w:id="38"/>
     </w:p>
     <w:p>
       <w:r>
@@ -12689,11 +12679,11 @@
       <w:pPr>
         <w:pStyle w:val="Heading3"/>
       </w:pPr>
-      <w:bookmarkStart w:id="38" w:name="_Toc400659341"/>
+      <w:bookmarkStart w:id="39" w:name="_Toc400659341"/>
       <w:r>
         <w:t>Step 2, Start the Static Code Generator (Stand-Alone)</w:t>
       </w:r>
-      <w:bookmarkEnd w:id="38"/>
+      <w:bookmarkEnd w:id="39"/>
     </w:p>
     <w:p>
       <w:r>
@@ -12741,12 +12731,12 @@
       <w:pPr>
         <w:pStyle w:val="Heading3"/>
       </w:pPr>
-      <w:bookmarkStart w:id="39" w:name="_Toc400659342"/>
+      <w:bookmarkStart w:id="40" w:name="_Toc400659342"/>
       <w:r>
         <w:lastRenderedPageBreak/>
         <w:t>Step 3, Click “Select Omni T3D Solution File”</w:t>
       </w:r>
-      <w:bookmarkEnd w:id="39"/>
+      <w:bookmarkEnd w:id="40"/>
     </w:p>
     <w:p>
       <w:r>
@@ -12807,12 +12797,12 @@
       <w:pPr>
         <w:pStyle w:val="Heading3"/>
       </w:pPr>
-      <w:bookmarkStart w:id="40" w:name="_Toc400659343"/>
+      <w:bookmarkStart w:id="41" w:name="_Toc400659343"/>
       <w:r>
         <w:lastRenderedPageBreak/>
         <w:t>Step 4, Select the “&lt;Project Name&gt;.sln” file.</w:t>
       </w:r>
-      <w:bookmarkEnd w:id="40"/>
+      <w:bookmarkEnd w:id="41"/>
     </w:p>
     <w:p>
       <w:r>
@@ -12878,12 +12868,12 @@
       <w:pPr>
         <w:pStyle w:val="Heading3"/>
       </w:pPr>
-      <w:bookmarkStart w:id="41" w:name="_Toc400659344"/>
+      <w:bookmarkStart w:id="42" w:name="_Toc400659344"/>
       <w:r>
         <w:lastRenderedPageBreak/>
         <w:t>Step 5, Click “Select Omni Framework Solution”</w:t>
       </w:r>
-      <w:bookmarkEnd w:id="41"/>
+      <w:bookmarkEnd w:id="42"/>
     </w:p>
     <w:p>
       <w:r>
@@ -12954,11 +12944,11 @@
       <w:pPr>
         <w:pStyle w:val="Heading3"/>
       </w:pPr>
-      <w:bookmarkStart w:id="42" w:name="_Toc400659345"/>
+      <w:bookmarkStart w:id="43" w:name="_Toc400659345"/>
       <w:r>
         <w:t>Step 6, Select the C++ DLL Project</w:t>
       </w:r>
-      <w:bookmarkEnd w:id="42"/>
+      <w:bookmarkEnd w:id="43"/>
     </w:p>
     <w:p>
       <w:r>
@@ -13024,11 +13014,11 @@
       <w:pPr>
         <w:pStyle w:val="Heading3"/>
       </w:pPr>
-      <w:bookmarkStart w:id="43" w:name="_Toc400659346"/>
+      <w:bookmarkStart w:id="44" w:name="_Toc400659346"/>
       <w:r>
         <w:t>Step 7, Select the Winterleaf.Engine project.</w:t>
       </w:r>
-      <w:bookmarkEnd w:id="43"/>
+      <w:bookmarkEnd w:id="44"/>
     </w:p>
     <w:p>
       <w:r>
@@ -13089,11 +13079,11 @@
       <w:pPr>
         <w:pStyle w:val="Heading3"/>
       </w:pPr>
-      <w:bookmarkStart w:id="44" w:name="_Toc400659347"/>
+      <w:bookmarkStart w:id="45" w:name="_Toc400659347"/>
       <w:r>
         <w:t>Step 8, Select the C# Game Logic Project</w:t>
       </w:r>
-      <w:bookmarkEnd w:id="44"/>
+      <w:bookmarkEnd w:id="45"/>
     </w:p>
     <w:p>
       <w:r>
@@ -13154,12 +13144,12 @@
       <w:pPr>
         <w:pStyle w:val="Heading3"/>
       </w:pPr>
-      <w:bookmarkStart w:id="45" w:name="_Toc400659348"/>
+      <w:bookmarkStart w:id="46" w:name="_Toc400659348"/>
       <w:r>
         <w:lastRenderedPageBreak/>
         <w:t>Step 9, Click “Execute”</w:t>
       </w:r>
-      <w:bookmarkEnd w:id="45"/>
+      <w:bookmarkEnd w:id="46"/>
     </w:p>
     <w:p>
       <w:r>
@@ -13220,12 +13210,12 @@
       <w:pPr>
         <w:pStyle w:val="Heading3"/>
       </w:pPr>
-      <w:bookmarkStart w:id="46" w:name="_Toc400659349"/>
+      <w:bookmarkStart w:id="47" w:name="_Toc400659349"/>
       <w:r>
         <w:lastRenderedPageBreak/>
         <w:t>Step 10, Wait for the Static Code Generator to finish.</w:t>
       </w:r>
-      <w:bookmarkEnd w:id="46"/>
+      <w:bookmarkEnd w:id="47"/>
     </w:p>
     <w:p>
       <w:r>
@@ -13286,11 +13276,11 @@
       <w:pPr>
         <w:pStyle w:val="Heading3"/>
       </w:pPr>
-      <w:bookmarkStart w:id="47" w:name="_Toc400659350"/>
+      <w:bookmarkStart w:id="48" w:name="_Toc400659350"/>
       <w:r>
         <w:t>Step 11, Add new files to the “C# Game Logic Project”</w:t>
       </w:r>
-      <w:bookmarkEnd w:id="47"/>
+      <w:bookmarkEnd w:id="48"/>
     </w:p>
     <w:p>
       <w:r>
@@ -13550,11 +13540,11 @@
       <w:pPr>
         <w:pStyle w:val="Heading3"/>
       </w:pPr>
-      <w:bookmarkStart w:id="48" w:name="_Toc400659351"/>
+      <w:bookmarkStart w:id="49" w:name="_Toc400659351"/>
       <w:r>
         <w:t>Step 12, Recompile</w:t>
       </w:r>
-      <w:bookmarkEnd w:id="48"/>
+      <w:bookmarkEnd w:id="49"/>
     </w:p>
     <w:p>
       <w:r>
@@ -13610,12 +13600,12 @@
       <w:pPr>
         <w:pStyle w:val="Heading2"/>
       </w:pPr>
-      <w:bookmarkStart w:id="49" w:name="_Toc400659352"/>
+      <w:bookmarkStart w:id="50" w:name="_Toc400659352"/>
       <w:r>
         <w:lastRenderedPageBreak/>
         <w:t>Running the Game</w:t>
       </w:r>
-      <w:bookmarkEnd w:id="49"/>
+      <w:bookmarkEnd w:id="50"/>
     </w:p>
     <w:p>
       <w:r>
@@ -13725,12 +13715,12 @@
       <w:pPr>
         <w:pStyle w:val="Heading1"/>
       </w:pPr>
-      <w:bookmarkStart w:id="50" w:name="_Toc400659353"/>
+      <w:bookmarkStart w:id="51" w:name="_Toc400659353"/>
       <w:r>
         <w:lastRenderedPageBreak/>
         <w:t>Chapter 4 Customizing Winterleaf.Game Executable Name</w:t>
       </w:r>
-      <w:bookmarkEnd w:id="50"/>
+      <w:bookmarkEnd w:id="51"/>
     </w:p>
     <w:p>
       <w:r>
@@ -14287,12 +14277,12 @@
       <w:pPr>
         <w:pStyle w:val="Heading1"/>
       </w:pPr>
-      <w:bookmarkStart w:id="51" w:name="_Toc400659354"/>
+      <w:bookmarkStart w:id="52" w:name="_Toc400659354"/>
       <w:r>
         <w:lastRenderedPageBreak/>
         <w:t>Chapter 5 Customizing Winterleaf.Demo.Full</w:t>
       </w:r>
-      <w:bookmarkEnd w:id="51"/>
+      <w:bookmarkEnd w:id="52"/>
     </w:p>
     <w:p>
       <w:r>
@@ -14857,30 +14847,30 @@
         <w:lastRenderedPageBreak/>
         <w:t>So replace “Winterleaf.Demo.Full.dll” with the new name you assigned the DLL.  In this example it is “</w:t>
       </w:r>
-      <w:bookmarkStart w:id="52" w:name="OLE_LINK1"/>
-      <w:bookmarkStart w:id="53" w:name="OLE_LINK2"/>
-      <w:bookmarkStart w:id="54" w:name="OLE_LINK3"/>
+      <w:bookmarkStart w:id="53" w:name="OLE_LINK1"/>
+      <w:bookmarkStart w:id="54" w:name="OLE_LINK2"/>
+      <w:bookmarkStart w:id="55" w:name="OLE_LINK3"/>
       <w:r>
         <w:t>MyCompany.URGame.Logic</w:t>
       </w:r>
       <w:r>
         <w:t>.dll</w:t>
       </w:r>
-      <w:bookmarkEnd w:id="52"/>
       <w:bookmarkEnd w:id="53"/>
       <w:bookmarkEnd w:id="54"/>
+      <w:bookmarkEnd w:id="55"/>
       <w:r>
         <w:t>” and then change the Namespace to “</w:t>
       </w:r>
-      <w:bookmarkStart w:id="55" w:name="OLE_LINK4"/>
-      <w:bookmarkStart w:id="56" w:name="OLE_LINK5"/>
-      <w:bookmarkStart w:id="57" w:name="OLE_LINK6"/>
+      <w:bookmarkStart w:id="56" w:name="OLE_LINK4"/>
+      <w:bookmarkStart w:id="57" w:name="OLE_LINK5"/>
+      <w:bookmarkStart w:id="58" w:name="OLE_LINK6"/>
       <w:r>
         <w:t>MyCompany.URGame.Logic</w:t>
       </w:r>
-      <w:bookmarkEnd w:id="55"/>
       <w:bookmarkEnd w:id="56"/>
       <w:bookmarkEnd w:id="57"/>
+      <w:bookmarkEnd w:id="58"/>
       <w:r>
         <w:t>”.  Make sure you change it on both lines 39 and 43.</w:t>
       </w:r>
@@ -15010,7 +15000,7 @@
       <w:pPr>
         <w:pStyle w:val="Heading1"/>
       </w:pPr>
-      <w:bookmarkStart w:id="58" w:name="_Toc400659355"/>
+      <w:bookmarkStart w:id="59" w:name="_Toc400659355"/>
       <w:r>
         <w:t xml:space="preserve">Chapter </w:t>
       </w:r>
@@ -15029,17 +15019,17 @@
       <w:r>
         <w:t xml:space="preserve"> Overview</w:t>
       </w:r>
-      <w:bookmarkEnd w:id="58"/>
+      <w:bookmarkEnd w:id="59"/>
     </w:p>
     <w:p>
       <w:pPr>
         <w:pStyle w:val="Heading2"/>
       </w:pPr>
-      <w:bookmarkStart w:id="59" w:name="_Toc400659356"/>
+      <w:bookmarkStart w:id="60" w:name="_Toc400659356"/>
       <w:r>
         <w:t>Introduction</w:t>
       </w:r>
-      <w:bookmarkEnd w:id="59"/>
+      <w:bookmarkEnd w:id="60"/>
     </w:p>
     <w:p>
       <w:r>
@@ -15134,12 +15124,12 @@
       <w:pPr>
         <w:pStyle w:val="Heading2"/>
       </w:pPr>
-      <w:bookmarkStart w:id="60" w:name="_Toc400659357"/>
+      <w:bookmarkStart w:id="61" w:name="_Toc400659357"/>
       <w:r>
         <w:lastRenderedPageBreak/>
         <w:t>Reasoning</w:t>
       </w:r>
-      <w:bookmarkEnd w:id="60"/>
+      <w:bookmarkEnd w:id="61"/>
     </w:p>
     <w:p>
       <w:r>
@@ -15186,7 +15176,7 @@
       <w:pPr>
         <w:pStyle w:val="Heading1"/>
       </w:pPr>
-      <w:bookmarkStart w:id="61" w:name="_Toc400659358"/>
+      <w:bookmarkStart w:id="62" w:name="_Toc400659358"/>
       <w:r>
         <w:lastRenderedPageBreak/>
         <w:t xml:space="preserve">Chapter </w:t>
@@ -15209,18 +15199,18 @@
       <w:r>
         <w:t>)</w:t>
       </w:r>
-      <w:bookmarkEnd w:id="61"/>
+      <w:bookmarkEnd w:id="62"/>
     </w:p>
     <w:p/>
     <w:p>
       <w:pPr>
         <w:pStyle w:val="Heading2"/>
       </w:pPr>
-      <w:bookmarkStart w:id="62" w:name="_Toc400659359"/>
+      <w:bookmarkStart w:id="63" w:name="_Toc400659359"/>
       <w:r>
         <w:t>Introduction</w:t>
       </w:r>
-      <w:bookmarkEnd w:id="62"/>
+      <w:bookmarkEnd w:id="63"/>
     </w:p>
     <w:p>
       <w:r>
@@ -15332,21 +15322,21 @@
       <w:pPr>
         <w:pStyle w:val="Heading2"/>
       </w:pPr>
-      <w:bookmarkStart w:id="63" w:name="_Toc400659360"/>
+      <w:bookmarkStart w:id="64" w:name="_Toc400659360"/>
       <w:r>
         <w:t>There are three rules that apply to all Creator Types:</w:t>
       </w:r>
-      <w:bookmarkEnd w:id="63"/>
+      <w:bookmarkEnd w:id="64"/>
     </w:p>
     <w:p>
       <w:pPr>
         <w:pStyle w:val="Heading3"/>
       </w:pPr>
-      <w:bookmarkStart w:id="64" w:name="_Toc400659361"/>
+      <w:bookmarkStart w:id="65" w:name="_Toc400659361"/>
       <w:r>
         <w:t>Rule 1: You cannot assign properties after you call the “Create()” function.</w:t>
       </w:r>
-      <w:bookmarkEnd w:id="64"/>
+      <w:bookmarkEnd w:id="65"/>
     </w:p>
     <w:p>
       <w:r>
@@ -15357,12 +15347,12 @@
       <w:pPr>
         <w:pStyle w:val="Heading3"/>
       </w:pPr>
-      <w:bookmarkStart w:id="65" w:name="_Toc400659362"/>
+      <w:bookmarkStart w:id="66" w:name="_Toc400659362"/>
       <w:r>
         <w:lastRenderedPageBreak/>
         <w:t>Rule 2: Any Creator based object being assigned as a property, the property must be prefixed with a “#”.</w:t>
       </w:r>
-      <w:bookmarkEnd w:id="65"/>
+      <w:bookmarkEnd w:id="66"/>
     </w:p>
     <w:p>
       <w:r>
@@ -15415,11 +15405,11 @@
       <w:pPr>
         <w:pStyle w:val="Heading3"/>
       </w:pPr>
-      <w:bookmarkStart w:id="66" w:name="_Toc400659363"/>
+      <w:bookmarkStart w:id="67" w:name="_Toc400659363"/>
       <w:r>
         <w:t>Rule 3: All Creator based objects assigned as properties must be the last properties assigned.</w:t>
       </w:r>
-      <w:bookmarkEnd w:id="66"/>
+      <w:bookmarkEnd w:id="67"/>
     </w:p>
     <w:p>
       <w:r>
@@ -15430,7 +15420,7 @@
       <w:pPr>
         <w:pStyle w:val="Heading2"/>
       </w:pPr>
-      <w:bookmarkStart w:id="67" w:name="_Toc400659364"/>
+      <w:bookmarkStart w:id="68" w:name="_Toc400659364"/>
       <w:r>
         <w:t xml:space="preserve">ObjectCreator Class: </w:t>
       </w:r>
@@ -15443,7 +15433,7 @@
       <w:r>
         <w:t xml:space="preserve"> based Views</w:t>
       </w:r>
-      <w:bookmarkEnd w:id="67"/>
+      <w:bookmarkEnd w:id="68"/>
     </w:p>
     <w:p>
       <w:r>
@@ -15703,14 +15693,14 @@
       <w:pPr>
         <w:pStyle w:val="Heading2"/>
       </w:pPr>
-      <w:bookmarkStart w:id="68" w:name="_Toc400659365"/>
+      <w:bookmarkStart w:id="69" w:name="_Toc400659365"/>
       <w:r>
         <w:t xml:space="preserve">DatablockCreator Class: </w:t>
       </w:r>
       <w:r>
         <w:t>Create Datablock based Views</w:t>
       </w:r>
-      <w:bookmarkEnd w:id="68"/>
+      <w:bookmarkEnd w:id="69"/>
     </w:p>
     <w:p>
       <w:r>
@@ -15867,11 +15857,11 @@
       <w:pPr>
         <w:pStyle w:val="Heading2"/>
       </w:pPr>
-      <w:bookmarkStart w:id="69" w:name="_Toc400659366"/>
+      <w:bookmarkStart w:id="70" w:name="_Toc400659366"/>
       <w:r>
         <w:t>SingletonCreator Class: Create Singleton based Views</w:t>
       </w:r>
-      <w:bookmarkEnd w:id="69"/>
+      <w:bookmarkEnd w:id="70"/>
     </w:p>
     <w:p>
       <w:r>
@@ -16033,11 +16023,11 @@
       <w:pPr>
         <w:pStyle w:val="Heading2"/>
       </w:pPr>
-      <w:bookmarkStart w:id="70" w:name="_Toc400659367"/>
+      <w:bookmarkStart w:id="71" w:name="_Toc400659367"/>
       <w:r>
         <w:t>Creating Objects in TorqueScript</w:t>
       </w:r>
-      <w:bookmarkEnd w:id="70"/>
+      <w:bookmarkEnd w:id="71"/>
     </w:p>
     <w:p>
       <w:r>
@@ -16129,7 +16119,7 @@
       <w:pPr>
         <w:pStyle w:val="Heading1"/>
       </w:pPr>
-      <w:bookmarkStart w:id="71" w:name="_Toc400659368"/>
+      <w:bookmarkStart w:id="72" w:name="_Toc400659368"/>
       <w:r>
         <w:lastRenderedPageBreak/>
         <w:t xml:space="preserve">Chapter </w:t>
@@ -16143,7 +16133,7 @@
       <w:r>
         <w:t>the User.Models.Extendable</w:t>
       </w:r>
-      <w:bookmarkEnd w:id="71"/>
+      <w:bookmarkEnd w:id="72"/>
     </w:p>
     <w:p>
       <w:r>
@@ -16222,7 +16212,7 @@
       <w:pPr>
         <w:pStyle w:val="Heading2"/>
       </w:pPr>
-      <w:bookmarkStart w:id="72" w:name="_Toc400659369"/>
+      <w:bookmarkStart w:id="73" w:name="_Toc400659369"/>
       <w:r>
         <w:t>Member Functions (</w:t>
       </w:r>
@@ -16232,7 +16222,7 @@
       <w:r>
         <w:t>)</w:t>
       </w:r>
-      <w:bookmarkEnd w:id="72"/>
+      <w:bookmarkEnd w:id="73"/>
     </w:p>
     <w:p>
       <w:r>
@@ -16299,11 +16289,11 @@
       <w:pPr>
         <w:pStyle w:val="Heading2"/>
       </w:pPr>
-      <w:bookmarkStart w:id="73" w:name="_Toc400659370"/>
+      <w:bookmarkStart w:id="74" w:name="_Toc400659370"/>
       <w:r>
         <w:t>“ConsoleInteraction” Decoration</w:t>
       </w:r>
-      <w:bookmarkEnd w:id="73"/>
+      <w:bookmarkEnd w:id="74"/>
     </w:p>
     <w:p>
       <w:r>
@@ -16365,11 +16355,11 @@
       <w:pPr>
         <w:pStyle w:val="Heading2"/>
       </w:pPr>
-      <w:bookmarkStart w:id="74" w:name="_Toc400659371"/>
+      <w:bookmarkStart w:id="75" w:name="_Toc400659371"/>
       <w:r>
         <w:t>Member Variables</w:t>
       </w:r>
-      <w:bookmarkEnd w:id="74"/>
+      <w:bookmarkEnd w:id="75"/>
     </w:p>
     <w:p>
       <w:r>
@@ -16380,7 +16370,7 @@
       <w:pPr>
         <w:pStyle w:val="Heading3"/>
       </w:pPr>
-      <w:bookmarkStart w:id="75" w:name="_Toc400659372"/>
+      <w:bookmarkStart w:id="76" w:name="_Toc400659372"/>
       <w:r>
         <w:t>T</w:t>
       </w:r>
@@ -16399,7 +16389,7 @@
       <w:r>
         <w:t>ariable</w:t>
       </w:r>
-      <w:bookmarkEnd w:id="75"/>
+      <w:bookmarkEnd w:id="76"/>
     </w:p>
     <w:p>
       <w:r>
@@ -16456,11 +16446,11 @@
       <w:pPr>
         <w:pStyle w:val="Heading3"/>
       </w:pPr>
-      <w:bookmarkStart w:id="76" w:name="_Toc400659373"/>
+      <w:bookmarkStart w:id="77" w:name="_Toc400659373"/>
       <w:r>
         <w:t>C# Member Variable</w:t>
       </w:r>
-      <w:bookmarkEnd w:id="76"/>
+      <w:bookmarkEnd w:id="77"/>
     </w:p>
     <w:p>
       <w:r>
@@ -16565,11 +16555,11 @@
       <w:pPr>
         <w:pStyle w:val="Heading3"/>
       </w:pPr>
-      <w:bookmarkStart w:id="77" w:name="_Toc400659374"/>
+      <w:bookmarkStart w:id="78" w:name="_Toc400659374"/>
       <w:r>
         <w:t>Hybrid Member Variable</w:t>
       </w:r>
-      <w:bookmarkEnd w:id="77"/>
+      <w:bookmarkEnd w:id="78"/>
     </w:p>
     <w:p>
       <w:r>
@@ -16648,14 +16638,14 @@
       <w:pPr>
         <w:pStyle w:val="Heading3"/>
       </w:pPr>
-      <w:bookmarkStart w:id="78" w:name="_Toc400659375"/>
+      <w:bookmarkStart w:id="79" w:name="_Toc400659375"/>
       <w:r>
         <w:t>Static Member Functions</w:t>
       </w:r>
       <w:r>
         <w:t xml:space="preserve"> (Global functions)</w:t>
       </w:r>
-      <w:bookmarkEnd w:id="78"/>
+      <w:bookmarkEnd w:id="79"/>
     </w:p>
     <w:p>
       <w:r>
@@ -16717,11 +16707,11 @@
       <w:pPr>
         <w:pStyle w:val="Heading2"/>
       </w:pPr>
-      <w:bookmarkStart w:id="79" w:name="_Toc400659376"/>
+      <w:bookmarkStart w:id="80" w:name="_Toc400659376"/>
       <w:r>
         <w:t>Function: OnFunctionNotFoundCallTorqueScript</w:t>
       </w:r>
-      <w:bookmarkEnd w:id="79"/>
+      <w:bookmarkEnd w:id="80"/>
     </w:p>
     <w:p>
       <w:r>
@@ -16775,7 +16765,7 @@
       <w:pPr>
         <w:pStyle w:val="Heading1"/>
       </w:pPr>
-      <w:bookmarkStart w:id="80" w:name="_Toc400659377"/>
+      <w:bookmarkStart w:id="81" w:name="_Toc400659377"/>
       <w:r>
         <w:lastRenderedPageBreak/>
         <w:t xml:space="preserve">Chapter </w:t>
@@ -16792,7 +16782,7 @@
       <w:r>
         <w:t>Models</w:t>
       </w:r>
-      <w:bookmarkEnd w:id="80"/>
+      <w:bookmarkEnd w:id="81"/>
     </w:p>
     <w:p>
       <w:r>
@@ -17147,7 +17137,7 @@
       <w:pPr>
         <w:pStyle w:val="Heading1"/>
       </w:pPr>
-      <w:bookmarkStart w:id="81" w:name="_Toc400659378"/>
+      <w:bookmarkStart w:id="82" w:name="_Toc400659378"/>
       <w:r>
         <w:lastRenderedPageBreak/>
         <w:t xml:space="preserve">Chapter </w:t>
@@ -17158,7 +17148,7 @@
       <w:r>
         <w:t xml:space="preserve"> Building Gui’s and converting them to C#</w:t>
       </w:r>
-      <w:bookmarkEnd w:id="81"/>
+      <w:bookmarkEnd w:id="82"/>
     </w:p>
     <w:p>
       <w:r>
@@ -17188,14 +17178,14 @@
       <w:pPr>
         <w:pStyle w:val="Heading2"/>
       </w:pPr>
-      <w:bookmarkStart w:id="82" w:name="_Toc400659379"/>
+      <w:bookmarkStart w:id="83" w:name="_Toc400659379"/>
       <w:r>
         <w:t xml:space="preserve">Using the </w:t>
       </w:r>
       <w:r>
         <w:t>GuiParser</w:t>
       </w:r>
-      <w:bookmarkEnd w:id="82"/>
+      <w:bookmarkEnd w:id="83"/>
     </w:p>
     <w:p>
       <w:r>
@@ -17497,12 +17487,12 @@
       <w:pPr>
         <w:pStyle w:val="Heading2"/>
       </w:pPr>
-      <w:bookmarkStart w:id="83" w:name="_Toc400659380"/>
+      <w:bookmarkStart w:id="84" w:name="_Toc400659380"/>
       <w:r>
         <w:lastRenderedPageBreak/>
         <w:t>Advanced Gui Creation</w:t>
       </w:r>
-      <w:bookmarkEnd w:id="83"/>
+      <w:bookmarkEnd w:id="84"/>
     </w:p>
     <w:p>
       <w:r>
@@ -17533,11 +17523,11 @@
       <w:pPr>
         <w:pStyle w:val="Heading3"/>
       </w:pPr>
-      <w:bookmarkStart w:id="84" w:name="_Toc400659381"/>
+      <w:bookmarkStart w:id="85" w:name="_Toc400659381"/>
       <w:r>
         <w:t>Old Style</w:t>
       </w:r>
-      <w:bookmarkEnd w:id="84"/>
+      <w:bookmarkEnd w:id="85"/>
     </w:p>
     <w:p>
       <w:r>
@@ -17663,11 +17653,11 @@
       <w:pPr>
         <w:pStyle w:val="Heading3"/>
       </w:pPr>
-      <w:bookmarkStart w:id="85" w:name="_Toc400659382"/>
+      <w:bookmarkStart w:id="86" w:name="_Toc400659382"/>
       <w:r>
         <w:t>New Style</w:t>
       </w:r>
-      <w:bookmarkEnd w:id="85"/>
+      <w:bookmarkEnd w:id="86"/>
     </w:p>
     <w:p>
       <w:r>
@@ -17844,7 +17834,7 @@
       <w:pPr>
         <w:pStyle w:val="Heading1"/>
       </w:pPr>
-      <w:bookmarkStart w:id="86" w:name="_Toc400659383"/>
+      <w:bookmarkStart w:id="87" w:name="_Toc400659383"/>
       <w:r>
         <w:lastRenderedPageBreak/>
         <w:t xml:space="preserve">Chapter </w:t>
@@ -17855,7 +17845,7 @@
       <w:r>
         <w:t xml:space="preserve"> Global Functions</w:t>
       </w:r>
-      <w:bookmarkEnd w:id="86"/>
+      <w:bookmarkEnd w:id="87"/>
     </w:p>
     <w:p>
       <w:r>
@@ -17957,7 +17947,7 @@
       <w:pPr>
         <w:pStyle w:val="Heading1"/>
       </w:pPr>
-      <w:bookmarkStart w:id="87" w:name="_Toc400659384"/>
+      <w:bookmarkStart w:id="88" w:name="_Toc400659384"/>
       <w:r>
         <w:lastRenderedPageBreak/>
         <w:t xml:space="preserve">Chapter </w:t>
@@ -17977,7 +17967,7 @@
       <w:r>
         <w:t>)</w:t>
       </w:r>
-      <w:bookmarkEnd w:id="87"/>
+      <w:bookmarkEnd w:id="88"/>
     </w:p>
     <w:p>
       <w:r>
@@ -19171,7 +19161,7 @@
       <w:pPr>
         <w:pStyle w:val="Heading1"/>
       </w:pPr>
-      <w:bookmarkStart w:id="88" w:name="_Toc400659385"/>
+      <w:bookmarkStart w:id="89" w:name="_Toc400659385"/>
       <w:r>
         <w:lastRenderedPageBreak/>
         <w:t xml:space="preserve">Chapter </w:t>
@@ -19185,7 +19175,7 @@
       <w:r>
         <w:t xml:space="preserve"> File Dialogs</w:t>
       </w:r>
-      <w:bookmarkEnd w:id="88"/>
+      <w:bookmarkEnd w:id="89"/>
     </w:p>
     <w:p/>
     <w:p>
@@ -19248,27 +19238,14 @@
       <w:r>
         <w:t xml:space="preserve">Figure </w:t>
       </w:r>
-      <w:r>
-        <w:fldChar w:fldCharType="begin"/>
-      </w:r>
-      <w:r>
-        <w:instrText xml:space="preserve"> SEQ Figure \* ARABIC </w:instrText>
-      </w:r>
-      <w:r>
-        <w:fldChar w:fldCharType="separate"/>
-      </w:r>
-      <w:r>
-        <w:rPr>
-          <w:noProof/>
-        </w:rPr>
-        <w:t>1</w:t>
-      </w:r>
-      <w:r>
-        <w:rPr>
-          <w:noProof/>
-        </w:rPr>
-        <w:fldChar w:fldCharType="end"/>
-      </w:r>
+      <w:fldSimple w:instr=" SEQ Figure \* ARABIC ">
+        <w:r>
+          <w:rPr>
+            <w:noProof/>
+          </w:rPr>
+          <w:t>1</w:t>
+        </w:r>
+      </w:fldSimple>
       <w:r>
         <w:t>: File Dialog with delegate</w:t>
       </w:r>
@@ -19326,27 +19303,14 @@
       <w:r>
         <w:t xml:space="preserve">Figure </w:t>
       </w:r>
-      <w:r>
-        <w:fldChar w:fldCharType="begin"/>
-      </w:r>
-      <w:r>
-        <w:instrText xml:space="preserve"> SEQ Figure \* ARABIC </w:instrText>
-      </w:r>
-      <w:r>
-        <w:fldChar w:fldCharType="separate"/>
-      </w:r>
-      <w:r>
-        <w:rPr>
-          <w:noProof/>
-        </w:rPr>
-        <w:t>2</w:t>
-      </w:r>
-      <w:r>
-        <w:rPr>
-          <w:noProof/>
-        </w:rPr>
-        <w:fldChar w:fldCharType="end"/>
-      </w:r>
+      <w:fldSimple w:instr=" SEQ Figure \* ARABIC ">
+        <w:r>
+          <w:rPr>
+            <w:noProof/>
+          </w:rPr>
+          <w:t>2</w:t>
+        </w:r>
+      </w:fldSimple>
       <w:r>
         <w:t>: File Dialog without delegate</w:t>
       </w:r>
@@ -19687,7 +19651,7 @@
       <w:pPr>
         <w:pStyle w:val="Heading1"/>
       </w:pPr>
-      <w:bookmarkStart w:id="89" w:name="_Toc400659386"/>
+      <w:bookmarkStart w:id="90" w:name="_Toc400659386"/>
       <w:r>
         <w:t xml:space="preserve">Chapter </w:t>
       </w:r>
@@ -19700,7 +19664,7 @@
       <w:r>
         <w:t xml:space="preserve"> Threading with the Omni Framework</w:t>
       </w:r>
-      <w:bookmarkEnd w:id="89"/>
+      <w:bookmarkEnd w:id="90"/>
     </w:p>
     <w:p>
       <w:r>
@@ -20193,7 +20157,7 @@
       <w:pPr>
         <w:pStyle w:val="Heading1"/>
       </w:pPr>
-      <w:bookmarkStart w:id="90" w:name="_Toc400659387"/>
+      <w:bookmarkStart w:id="91" w:name="_Toc400659387"/>
       <w:r>
         <w:lastRenderedPageBreak/>
         <w:t>Chapter 1</w:t>
@@ -20207,7 +20171,7 @@
       <w:r>
         <w:t>Debugging C# and C++</w:t>
       </w:r>
-      <w:bookmarkEnd w:id="90"/>
+      <w:bookmarkEnd w:id="91"/>
     </w:p>
     <w:p>
       <w:r>
@@ -21070,12 +21034,12 @@
       <w:pPr>
         <w:pStyle w:val="Heading1"/>
       </w:pPr>
-      <w:bookmarkStart w:id="91" w:name="_Toc400659388"/>
+      <w:bookmarkStart w:id="92" w:name="_Toc400659388"/>
       <w:r>
         <w:lastRenderedPageBreak/>
         <w:t>Appendix</w:t>
       </w:r>
-      <w:bookmarkEnd w:id="91"/>
+      <w:bookmarkEnd w:id="92"/>
       <w:r>
         <w:t xml:space="preserve"> </w:t>
       </w:r>
@@ -21084,14 +21048,14 @@
       <w:pPr>
         <w:pStyle w:val="Heading2"/>
       </w:pPr>
-      <w:bookmarkStart w:id="92" w:name="_Toc400659389"/>
+      <w:bookmarkStart w:id="93" w:name="_Toc400659389"/>
       <w:r>
         <w:t xml:space="preserve">Appendix 1 - </w:t>
       </w:r>
       <w:r>
         <w:t>Static Code Generator Configuration Options</w:t>
       </w:r>
-      <w:bookmarkEnd w:id="92"/>
+      <w:bookmarkEnd w:id="93"/>
     </w:p>
     <w:p>
       <w:r>
@@ -21110,11 +21074,11 @@
       <w:pPr>
         <w:pStyle w:val="Heading3"/>
       </w:pPr>
-      <w:bookmarkStart w:id="93" w:name="_Toc400659390"/>
+      <w:bookmarkStart w:id="94" w:name="_Toc400659390"/>
       <w:r>
         <w:t>Configuring C++ Class pInvoke Serializations</w:t>
       </w:r>
-      <w:bookmarkEnd w:id="93"/>
+      <w:bookmarkEnd w:id="94"/>
     </w:p>
     <w:p>
       <w:r>
@@ -21206,11 +21170,11 @@
       <w:pPr>
         <w:pStyle w:val="Heading2"/>
       </w:pPr>
-      <w:bookmarkStart w:id="94" w:name="_Toc400659391"/>
+      <w:bookmarkStart w:id="95" w:name="_Toc400659391"/>
       <w:r>
         <w:t>Configuring C++ Class/Enum Map to C# Class/Enum</w:t>
       </w:r>
-      <w:bookmarkEnd w:id="94"/>
+      <w:bookmarkEnd w:id="95"/>
     </w:p>
     <w:p>
       <w:r>
@@ -21274,11 +21238,11 @@
       <w:pPr>
         <w:pStyle w:val="Heading3"/>
       </w:pPr>
-      <w:bookmarkStart w:id="95" w:name="_Toc400659392"/>
+      <w:bookmarkStart w:id="96" w:name="_Toc400659392"/>
       <w:r>
         <w:t>Configuring C++ Class/Function Ignores</w:t>
       </w:r>
-      <w:bookmarkEnd w:id="95"/>
+      <w:bookmarkEnd w:id="96"/>
     </w:p>
     <w:p>
       <w:r>
@@ -21292,11 +21256,11 @@
       <w:pPr>
         <w:pStyle w:val="Heading3"/>
       </w:pPr>
-      <w:bookmarkStart w:id="96" w:name="_Toc400659393"/>
+      <w:bookmarkStart w:id="97" w:name="_Toc400659393"/>
       <w:r>
         <w:t>Configuring C++ Constants</w:t>
       </w:r>
-      <w:bookmarkEnd w:id="96"/>
+      <w:bookmarkEnd w:id="97"/>
     </w:p>
     <w:p>
       <w:r>
@@ -21357,11 +21321,11 @@
       <w:pPr>
         <w:pStyle w:val="Heading3"/>
       </w:pPr>
-      <w:bookmarkStart w:id="97" w:name="_Toc400659394"/>
+      <w:bookmarkStart w:id="98" w:name="_Toc400659394"/>
       <w:r>
         <w:t>Configuring C++ Return Type Casting Overrides</w:t>
       </w:r>
-      <w:bookmarkEnd w:id="97"/>
+      <w:bookmarkEnd w:id="98"/>
     </w:p>
     <w:p>
       <w:r>
@@ -21418,11 +21382,11 @@
       <w:pPr>
         <w:pStyle w:val="Heading3"/>
       </w:pPr>
-      <w:bookmarkStart w:id="98" w:name="_Toc400659395"/>
+      <w:bookmarkStart w:id="99" w:name="_Toc400659395"/>
       <w:r>
         <w:t>Configuring C++ SimObject Based Classes</w:t>
       </w:r>
-      <w:bookmarkEnd w:id="98"/>
+      <w:bookmarkEnd w:id="99"/>
     </w:p>
     <w:p>
       <w:r>
@@ -21481,11 +21445,11 @@
       <w:pPr>
         <w:pStyle w:val="Heading3"/>
       </w:pPr>
-      <w:bookmarkStart w:id="99" w:name="_Toc400659396"/>
+      <w:bookmarkStart w:id="100" w:name="_Toc400659396"/>
       <w:r>
         <w:t>Configuring C++ Source Files To Ignore For Enumeration Parsing</w:t>
       </w:r>
-      <w:bookmarkEnd w:id="99"/>
+      <w:bookmarkEnd w:id="100"/>
     </w:p>
     <w:p>
       <w:r>
@@ -21541,12 +21505,12 @@
       <w:pPr>
         <w:pStyle w:val="Heading3"/>
       </w:pPr>
-      <w:bookmarkStart w:id="100" w:name="_Toc400659397"/>
+      <w:bookmarkStart w:id="101" w:name="_Toc400659397"/>
       <w:r>
         <w:lastRenderedPageBreak/>
         <w:t>Configuring C++ Source Files To Ignore On Interrogation</w:t>
       </w:r>
-      <w:bookmarkEnd w:id="100"/>
+      <w:bookmarkEnd w:id="101"/>
     </w:p>
     <w:p>
       <w:r>
@@ -21619,14 +21583,14 @@
       <w:pPr>
         <w:pStyle w:val="Heading2"/>
       </w:pPr>
-      <w:bookmarkStart w:id="101" w:name="_Toc400659398"/>
+      <w:bookmarkStart w:id="102" w:name="_Toc400659398"/>
       <w:r>
         <w:t xml:space="preserve">Appendix 2 - </w:t>
       </w:r>
       <w:r>
         <w:t>Special Omni C# Syntax</w:t>
       </w:r>
-      <w:bookmarkEnd w:id="101"/>
+      <w:bookmarkEnd w:id="102"/>
     </w:p>
     <w:p/>
     <w:p>
@@ -21894,7 +21858,7 @@
       <w:pPr>
         <w:pStyle w:val="Heading2"/>
       </w:pPr>
-      <w:bookmarkStart w:id="102" w:name="_Toc400659399"/>
+      <w:bookmarkStart w:id="103" w:name="_Toc400659399"/>
       <w:r>
         <w:lastRenderedPageBreak/>
         <w:t xml:space="preserve">Appendix 3 - </w:t>
@@ -21902,7 +21866,7 @@
       <w:r>
         <w:t>Built in conversion functions for Casting.</w:t>
       </w:r>
-      <w:bookmarkEnd w:id="102"/>
+      <w:bookmarkEnd w:id="103"/>
     </w:p>
     <w:p>
       <w:r>
@@ -21933,7 +21897,7 @@
       <w:pPr>
         <w:pStyle w:val="Heading2"/>
       </w:pPr>
-      <w:bookmarkStart w:id="103" w:name="_Toc400659400"/>
+      <w:bookmarkStart w:id="104" w:name="_Toc400659400"/>
       <w:r>
         <w:lastRenderedPageBreak/>
         <w:t xml:space="preserve">Appendix 4 - </w:t>
@@ -21947,7 +21911,7 @@
       <w:r>
         <w:t>Objects</w:t>
       </w:r>
-      <w:bookmarkEnd w:id="103"/>
+      <w:bookmarkEnd w:id="104"/>
     </w:p>
     <w:p>
       <w:r>
@@ -24144,7 +24108,7 @@
       <w:pPr>
         <w:pStyle w:val="Heading2"/>
       </w:pPr>
-      <w:bookmarkStart w:id="104" w:name="_Toc400659401"/>
+      <w:bookmarkStart w:id="105" w:name="_Toc400659401"/>
       <w:r>
         <w:lastRenderedPageBreak/>
         <w:t xml:space="preserve">Appendix 5 - </w:t>
@@ -24155,7 +24119,7 @@
       <w:r>
         <w:t xml:space="preserve"> and such</w:t>
       </w:r>
-      <w:bookmarkEnd w:id="104"/>
+      <w:bookmarkEnd w:id="105"/>
     </w:p>
     <w:p>
       <w:r>
@@ -24200,7 +24164,7 @@
       <w:pPr>
         <w:pStyle w:val="Heading2"/>
       </w:pPr>
-      <w:bookmarkStart w:id="105" w:name="_Toc400659402"/>
+      <w:bookmarkStart w:id="106" w:name="_Toc400659402"/>
       <w:r>
         <w:lastRenderedPageBreak/>
         <w:t xml:space="preserve">Appendix 6 - </w:t>
@@ -24217,7 +24181,7 @@
       <w:r>
         <w:t>s (ObjectCreator/SingletonCreator/DatablockCreator)</w:t>
       </w:r>
-      <w:bookmarkEnd w:id="105"/>
+      <w:bookmarkEnd w:id="106"/>
     </w:p>
     <w:p>
       <w:r>
@@ -25344,11 +25308,11 @@
       <w:pPr>
         <w:pStyle w:val="Heading3"/>
       </w:pPr>
-      <w:bookmarkStart w:id="106" w:name="_Toc400659403"/>
+      <w:bookmarkStart w:id="107" w:name="_Toc400659403"/>
       <w:r>
         <w:t>Gui’s and nested Objects</w:t>
       </w:r>
-      <w:bookmarkEnd w:id="106"/>
+      <w:bookmarkEnd w:id="107"/>
     </w:p>
     <w:p/>
     <w:p>
@@ -25646,7 +25610,7 @@
       <w:pPr>
         <w:pStyle w:val="Heading2"/>
       </w:pPr>
-      <w:bookmarkStart w:id="107" w:name="_Toc400659404"/>
+      <w:bookmarkStart w:id="108" w:name="_Toc400659404"/>
       <w:r>
         <w:lastRenderedPageBreak/>
         <w:t xml:space="preserve">Appendix 7 - </w:t>
@@ -25654,7 +25618,7 @@
       <w:r>
         <w:t>uGlobal, sGlobal, iGlobal, bGlobal, fGlobal, dGlobal, fGlobal</w:t>
       </w:r>
-      <w:bookmarkEnd w:id="107"/>
+      <w:bookmarkEnd w:id="108"/>
     </w:p>
     <w:p>
       <w:r>
@@ -25872,8 +25836,6 @@
       <w:r>
         <w:t>This is normal in debug mode and remember it’s just a warning.  Basically there is a script trying to reference an object by name and that object doesn’t exist inside of T3D yet.  If the messages continue after the initial startup of the game then you might want to research further to make sure you didn’t misspell the object.</w:t>
       </w:r>
-      <w:bookmarkStart w:id="108" w:name="_GoBack"/>
-      <w:bookmarkEnd w:id="108"/>
       <w:r>
         <w:br w:type="page"/>
       </w:r>
@@ -25988,7 +25950,7 @@
           <w:rPr>
             <w:noProof/>
           </w:rPr>
-          <w:t>123</w:t>
+          <w:t>1</w:t>
         </w:r>
         <w:r>
           <w:rPr>
@@ -31637,7 +31599,7 @@
 </file>
 
 <file path=customXml/itemProps1.xml><?xml version="1.0" encoding="utf-8"?>
-<ds:datastoreItem xmlns:ds="http://schemas.openxmlformats.org/officeDocument/2006/customXml" ds:itemID="{1A471E2D-94CA-4D99-85C9-44C925BAC8FE}">
+<ds:datastoreItem xmlns:ds="http://schemas.openxmlformats.org/officeDocument/2006/customXml" ds:itemID="{2FB0B1AF-E350-4DFD-849B-233CB4721192}">
   <ds:schemaRefs>
     <ds:schemaRef ds:uri="http://schemas.openxmlformats.org/officeDocument/2006/bibliography"/>
   </ds:schemaRefs>

</xml_diff>

<commit_message>
Updated the Livescripts documentation
</commit_message>
<xml_diff>
--- a/OMNI Programmers Manual.docx
+++ b/OMNI Programmers Manual.docx
@@ -6276,8 +6276,6 @@
       <w:r>
         <w:t>Optimized engine code</w:t>
       </w:r>
-      <w:bookmarkStart w:id="4" w:name="_GoBack"/>
-      <w:bookmarkEnd w:id="4"/>
     </w:p>
     <w:p>
       <w:pPr>
@@ -6300,48 +6298,48 @@
       <w:pPr>
         <w:pStyle w:val="Heading2"/>
       </w:pPr>
-      <w:bookmarkStart w:id="5" w:name="_Toc389213086"/>
+      <w:bookmarkStart w:id="4" w:name="_Toc389213086"/>
       <w:r>
         <w:t>How different is Omni from T3D?</w:t>
       </w:r>
+      <w:bookmarkEnd w:id="4"/>
+    </w:p>
+    <w:p>
+      <w:r>
+        <w:t xml:space="preserve">Omni is a </w:t>
+      </w:r>
+      <w:r>
+        <w:t>branch</w:t>
+      </w:r>
+      <w:r>
+        <w:t xml:space="preserve"> version of T3D.  Just like RedHat and Ubuntu are branches of Linux, Omni is a branch of T3D.  Omni can run a TorqueScript game, and run it quite fine but of course it’s designed to run optimally in C#.  </w:t>
+      </w:r>
+    </w:p>
+    <w:p>
+      <w:r>
+        <w:t xml:space="preserve">A knowledge of the MIT T3D project won’t hurt you when it comes to Omni.  Mechanics are mechanics and for the most part they are the same.  The biggest difference is in the syntax and object oriented design of the </w:t>
+      </w:r>
+      <w:r>
+        <w:t xml:space="preserve">script </w:t>
+      </w:r>
+      <w:r>
+        <w:t>code structure.</w:t>
+      </w:r>
+    </w:p>
+    <w:p>
+      <w:r>
+        <w:t>There are some differences in the way you do things between Omni and MIT T3D, some of the more noted ones include threading, file dialog boxes, and just in time script compilation.  Another big difference between Omni and MIT T3D is in inheritance.  MIT T3D’s scripting interface only allows a very limited form of inheritance of objects.  Omni on the other hand allows programmers to inherit to any depth and create rich object oriented design using C# inheritance.</w:t>
+      </w:r>
+    </w:p>
+    <w:p>
+      <w:pPr>
+        <w:pStyle w:val="Heading2"/>
+      </w:pPr>
+      <w:bookmarkStart w:id="5" w:name="_Toc389213087"/>
+      <w:r>
+        <w:t>Can I build a MMO/MMOFPS/MMORTS/MMOOMG with Omni?</w:t>
+      </w:r>
       <w:bookmarkEnd w:id="5"/>
-    </w:p>
-    <w:p>
-      <w:r>
-        <w:t xml:space="preserve">Omni is a </w:t>
-      </w:r>
-      <w:r>
-        <w:t>branch</w:t>
-      </w:r>
-      <w:r>
-        <w:t xml:space="preserve"> version of T3D.  Just like RedHat and Ubuntu are branches of Linux, Omni is a branch of T3D.  Omni can run a TorqueScript game, and run it quite fine but of course it’s designed to run optimally in C#.  </w:t>
-      </w:r>
-    </w:p>
-    <w:p>
-      <w:r>
-        <w:t xml:space="preserve">A knowledge of the MIT T3D project won’t hurt you when it comes to Omni.  Mechanics are mechanics and for the most part they are the same.  The biggest difference is in the syntax and object oriented design of the </w:t>
-      </w:r>
-      <w:r>
-        <w:t xml:space="preserve">script </w:t>
-      </w:r>
-      <w:r>
-        <w:t>code structure.</w:t>
-      </w:r>
-    </w:p>
-    <w:p>
-      <w:r>
-        <w:t>There are some differences in the way you do things between Omni and MIT T3D, some of the more noted ones include threading, file dialog boxes, and just in time script compilation.  Another big difference between Omni and MIT T3D is in inheritance.  MIT T3D’s scripting interface only allows a very limited form of inheritance of objects.  Omni on the other hand allows programmers to inherit to any depth and create rich object oriented design using C# inheritance.</w:t>
-      </w:r>
-    </w:p>
-    <w:p>
-      <w:pPr>
-        <w:pStyle w:val="Heading2"/>
-      </w:pPr>
-      <w:bookmarkStart w:id="6" w:name="_Toc389213087"/>
-      <w:r>
-        <w:t>Can I build a MMO/MMOFPS/MMORTS/MMOOMG with Omni?</w:t>
-      </w:r>
-      <w:bookmarkEnd w:id="6"/>
     </w:p>
     <w:p>
       <w:r>
@@ -6387,7 +6385,7 @@
       <w:pPr>
         <w:pStyle w:val="Heading1"/>
       </w:pPr>
-      <w:bookmarkStart w:id="7" w:name="_Toc389213088"/>
+      <w:bookmarkStart w:id="6" w:name="_Toc389213088"/>
       <w:r>
         <w:t xml:space="preserve">Chapter 1 </w:t>
       </w:r>
@@ -6397,54 +6395,54 @@
       <w:r>
         <w:t>nternal workings.</w:t>
       </w:r>
+      <w:bookmarkEnd w:id="6"/>
+    </w:p>
+    <w:p/>
+    <w:p>
+      <w:pPr>
+        <w:pStyle w:val="Heading2"/>
+      </w:pPr>
+      <w:bookmarkStart w:id="7" w:name="_Toc389213089"/>
+      <w:r>
+        <w:t>Introduction</w:t>
+      </w:r>
       <w:bookmarkEnd w:id="7"/>
     </w:p>
-    <w:p/>
+    <w:p>
+      <w:r>
+        <w:t>Most</w:t>
+      </w:r>
+      <w:r>
+        <w:t xml:space="preserve"> approaches done by various engines </w:t>
+      </w:r>
+      <w:r>
+        <w:t>are</w:t>
+      </w:r>
+      <w:r>
+        <w:t xml:space="preserve"> similar</w:t>
+      </w:r>
+      <w:r>
+        <w:t>, they use a series of Platform Invocation Services (P/Invoke</w:t>
+      </w:r>
+      <w:r>
+        <w:t>) defined</w:t>
+      </w:r>
+      <w:r>
+        <w:t xml:space="preserve"> in the C++ and C# to facilitate communication between the languages.  </w:t>
+      </w:r>
+      <w:r>
+        <w:t>Omni is no different in that regard it uses an extensive list of P/Invokes between the C++ and C#.  The feature that sets Omni above the rest is the Framework which rests on top of the P/Invoke foundation.</w:t>
+      </w:r>
+    </w:p>
     <w:p>
       <w:pPr>
         <w:pStyle w:val="Heading2"/>
       </w:pPr>
-      <w:bookmarkStart w:id="8" w:name="_Toc389213089"/>
-      <w:r>
-        <w:t>Introduction</w:t>
+      <w:bookmarkStart w:id="8" w:name="_Toc389213090"/>
+      <w:r>
+        <w:t>Basics</w:t>
       </w:r>
       <w:bookmarkEnd w:id="8"/>
-    </w:p>
-    <w:p>
-      <w:r>
-        <w:t>Most</w:t>
-      </w:r>
-      <w:r>
-        <w:t xml:space="preserve"> approaches done by various engines </w:t>
-      </w:r>
-      <w:r>
-        <w:t>are</w:t>
-      </w:r>
-      <w:r>
-        <w:t xml:space="preserve"> similar</w:t>
-      </w:r>
-      <w:r>
-        <w:t>, they use a series of Platform Invocation Services (P/Invoke</w:t>
-      </w:r>
-      <w:r>
-        <w:t>) defined</w:t>
-      </w:r>
-      <w:r>
-        <w:t xml:space="preserve"> in the C++ and C# to facilitate communication between the languages.  </w:t>
-      </w:r>
-      <w:r>
-        <w:t>Omni is no different in that regard it uses an extensive list of P/Invokes between the C++ and C#.  The feature that sets Omni above the rest is the Framework which rests on top of the P/Invoke foundation.</w:t>
-      </w:r>
-    </w:p>
-    <w:p>
-      <w:pPr>
-        <w:pStyle w:val="Heading2"/>
-      </w:pPr>
-      <w:bookmarkStart w:id="9" w:name="_Toc389213090"/>
-      <w:r>
-        <w:t>Basics</w:t>
-      </w:r>
-      <w:bookmarkEnd w:id="9"/>
     </w:p>
     <w:p>
       <w:r>
@@ -6514,14 +6512,14 @@
       </w:pPr>
     </w:p>
     <w:p>
-      <w:bookmarkStart w:id="10" w:name="_Toc389213091"/>
+      <w:bookmarkStart w:id="9" w:name="_Toc389213091"/>
       <w:r>
         <w:rPr>
           <w:rStyle w:val="Heading3Char"/>
         </w:rPr>
         <w:t>Model–view–controller (MVC)</w:t>
       </w:r>
-      <w:bookmarkEnd w:id="10"/>
+      <w:bookmarkEnd w:id="9"/>
       <w:r>
         <w:rPr>
           <w:b/>
@@ -6690,12 +6688,12 @@
       <w:pPr>
         <w:pStyle w:val="Heading3"/>
       </w:pPr>
-      <w:bookmarkStart w:id="11" w:name="_Toc389213092"/>
+      <w:bookmarkStart w:id="10" w:name="_Toc389213092"/>
       <w:r>
         <w:lastRenderedPageBreak/>
         <w:t>Object Creation</w:t>
       </w:r>
-      <w:bookmarkEnd w:id="11"/>
+      <w:bookmarkEnd w:id="10"/>
     </w:p>
     <w:p>
       <w:r>
@@ -6739,11 +6737,11 @@
             <v:path o:extrusionok="f" gradientshapeok="t" o:connecttype="rect"/>
             <o:lock v:ext="edit" aspectratio="t"/>
           </v:shapetype>
-          <v:shape id="_x0000_s1026" type="#_x0000_t75" style="position:absolute;margin-left:3182.9pt;margin-top:.8pt;width:278.55pt;height:401.15pt;z-index:251658240;mso-position-horizontal:right;mso-position-horizontal-relative:text;mso-position-vertical:absolute;mso-position-vertical-relative:text" wrapcoords="-58 40 -58 2584 6346 2624 6812 3270 5997 3311 5880 3391 5880 5854 7802 6500 7860 8438 7103 8680 5880 9528 5880 12031 6754 12314 7860 12314 7860 14252 7161 14494 7161 14535 7627 14898 5880 15302 5880 17805 6521 18128 7161 18128 6230 18774 -58 18976 -58 21519 5007 21519 5007 20712 5939 20550 6579 20268 6463 20066 6870 19420 8675 18128 9781 18128 10946 17805 11004 15342 10596 15221 9199 14898 9723 14615 9665 14494 8966 14252 8966 12314 16477 12314 21600 12072 21600 9488 9257 9084 9723 8842 9665 8680 8966 8438 9024 6500 10887 5854 11004 3391 10713 3311 8558 3270 8558 2261 8209 2140 6812 1978 5706 1332 5007 686 4949 40 -58 40">
+          <v:shape id="_x0000_s1026" type="#_x0000_t75" style="position:absolute;margin-left:3410.25pt;margin-top:.8pt;width:278.55pt;height:401.15pt;z-index:251658240;mso-position-horizontal:right;mso-position-horizontal-relative:text;mso-position-vertical:absolute;mso-position-vertical-relative:text" wrapcoords="-58 40 -58 2584 6346 2624 6812 3270 5997 3311 5880 3391 5880 5854 7802 6500 7860 8438 7103 8680 5880 9528 5880 12031 6754 12314 7860 12314 7860 14252 7161 14494 7161 14535 7627 14898 5880 15302 5880 17805 6521 18128 7161 18128 6230 18774 -58 18976 -58 21519 5007 21519 5007 20712 5939 20550 6579 20268 6463 20066 6870 19420 8675 18128 9781 18128 10946 17805 11004 15342 10596 15221 9199 14898 9723 14615 9665 14494 8966 14252 8966 12314 16477 12314 21600 12072 21600 9488 9257 9084 9723 8842 9665 8680 8966 8438 9024 6500 10887 5854 11004 3391 10713 3311 8558 3270 8558 2261 8209 2140 6812 1978 5706 1332 5007 686 4949 40 -58 40">
             <v:imagedata r:id="rId12" o:title=""/>
             <w10:wrap type="square"/>
           </v:shape>
-          <o:OLEObject Type="Embed" ProgID="Visio.Drawing.11" ShapeID="_x0000_s1026" DrawAspect="Content" ObjectID="_1474137901" r:id="rId13"/>
+          <o:OLEObject Type="Embed" ProgID="Visio.Drawing.11" ShapeID="_x0000_s1026" DrawAspect="Content" ObjectID="_1474999098" r:id="rId13"/>
         </w:object>
       </w:r>
       <w:r>
@@ -6770,12 +6768,12 @@
       <w:pPr>
         <w:pStyle w:val="Heading3"/>
       </w:pPr>
-      <w:bookmarkStart w:id="12" w:name="_Toc389213093"/>
+      <w:bookmarkStart w:id="11" w:name="_Toc389213093"/>
       <w:r>
         <w:lastRenderedPageBreak/>
         <w:t>Object Destruction</w:t>
       </w:r>
-      <w:bookmarkEnd w:id="12"/>
+      <w:bookmarkEnd w:id="11"/>
     </w:p>
     <w:p>
       <w:r>
@@ -6783,11 +6781,11 @@
           <w:noProof/>
         </w:rPr>
         <w:object w:dxaOrig="1440" w:dyaOrig="1440">
-          <v:shape id="_x0000_s1027" type="#_x0000_t75" style="position:absolute;margin-left:2835pt;margin-top:.7pt;width:253.7pt;height:375.45pt;z-index:251659264;mso-position-horizontal:right;mso-position-horizontal-relative:text;mso-position-vertical:absolute;mso-position-vertical-relative:text">
+          <v:shape id="_x0000_s1027" type="#_x0000_t75" style="position:absolute;margin-left:3037.5pt;margin-top:.7pt;width:253.7pt;height:375.45pt;z-index:251659264;mso-position-horizontal:right;mso-position-horizontal-relative:text;mso-position-vertical:absolute;mso-position-vertical-relative:text">
             <v:imagedata r:id="rId14" o:title=""/>
             <w10:wrap type="square"/>
           </v:shape>
-          <o:OLEObject Type="Embed" ProgID="Visio.Drawing.11" ShapeID="_x0000_s1027" DrawAspect="Content" ObjectID="_1474137902" r:id="rId15"/>
+          <o:OLEObject Type="Embed" ProgID="Visio.Drawing.11" ShapeID="_x0000_s1027" DrawAspect="Content" ObjectID="_1474999099" r:id="rId15"/>
         </w:object>
       </w:r>
       <w:r>
@@ -6809,53 +6807,53 @@
       <w:pPr>
         <w:pStyle w:val="Heading3"/>
       </w:pPr>
-      <w:bookmarkStart w:id="13" w:name="_Toc389213094"/>
+      <w:bookmarkStart w:id="12" w:name="_Toc389213094"/>
       <w:r>
         <w:lastRenderedPageBreak/>
         <w:t>Callbacks to Proxy Objects</w:t>
       </w:r>
+      <w:bookmarkEnd w:id="12"/>
+    </w:p>
+    <w:p/>
+    <w:p>
+      <w:r>
+        <w:t xml:space="preserve">Every simulation object in the game has events.  These events can be simple events like “OnAdd” to more complex events related to collisions.  When a Simulation Object event occurs, the </w:t>
+      </w:r>
+      <w:r>
+        <w:t>Model</w:t>
+      </w:r>
+      <w:r>
+        <w:t xml:space="preserve"> object is looked up in the C# and the member function which matches the event name is called.  This is also true if a TorqueScript running inside the engine makes a function call.  All function calls are first passed to the C#, if no function exists in the C#</w:t>
+      </w:r>
+      <w:r>
+        <w:t xml:space="preserve"> and the proxy object is not configured to block TorqueScript</w:t>
+      </w:r>
+      <w:r>
+        <w:t>, it</w:t>
+      </w:r>
+      <w:r>
+        <w:t xml:space="preserve"> will</w:t>
+      </w:r>
+      <w:r>
+        <w:t xml:space="preserve"> then look up the function in any TorqueScripts that might exist</w:t>
+      </w:r>
+      <w:r>
+        <w:t xml:space="preserve"> and execute it</w:t>
+      </w:r>
+      <w:r>
+        <w:t>.</w:t>
+      </w:r>
+    </w:p>
+    <w:p>
+      <w:pPr>
+        <w:pStyle w:val="Heading3"/>
+      </w:pPr>
+      <w:bookmarkStart w:id="13" w:name="_Toc389213095"/>
+      <w:r>
+        <w:t>Low Level MIT T3D Engine Function Calls</w:t>
+      </w:r>
       <w:bookmarkEnd w:id="13"/>
     </w:p>
-    <w:p/>
-    <w:p>
-      <w:r>
-        <w:t xml:space="preserve">Every simulation object in the game has events.  These events can be simple events like “OnAdd” to more complex events related to collisions.  When a Simulation Object event occurs, the </w:t>
-      </w:r>
-      <w:r>
-        <w:t>Model</w:t>
-      </w:r>
-      <w:r>
-        <w:t xml:space="preserve"> object is looked up in the C# and the member function which matches the event name is called.  This is also true if a TorqueScript running inside the engine makes a function call.  All function calls are first passed to the C#, if no function exists in the C#</w:t>
-      </w:r>
-      <w:r>
-        <w:t xml:space="preserve"> and the proxy object is not configured to block TorqueScript</w:t>
-      </w:r>
-      <w:r>
-        <w:t>, it</w:t>
-      </w:r>
-      <w:r>
-        <w:t xml:space="preserve"> will</w:t>
-      </w:r>
-      <w:r>
-        <w:t xml:space="preserve"> then look up the function in any TorqueScripts that might exist</w:t>
-      </w:r>
-      <w:r>
-        <w:t xml:space="preserve"> and execute it</w:t>
-      </w:r>
-      <w:r>
-        <w:t>.</w:t>
-      </w:r>
-    </w:p>
-    <w:p>
-      <w:pPr>
-        <w:pStyle w:val="Heading3"/>
-      </w:pPr>
-      <w:bookmarkStart w:id="14" w:name="_Toc389213095"/>
-      <w:r>
-        <w:t>Low Level MIT T3D Engine Function Calls</w:t>
-      </w:r>
-      <w:bookmarkEnd w:id="14"/>
-    </w:p>
     <w:p>
       <w:r>
         <w:t xml:space="preserve">Unfortunately, sometimes you will still need to call or execute some code which the Omni Framework doesn’t handle </w:t>
@@ -6871,7 +6869,7 @@
       <w:pPr>
         <w:pStyle w:val="Heading1"/>
       </w:pPr>
-      <w:bookmarkStart w:id="15" w:name="_Toc389213096"/>
+      <w:bookmarkStart w:id="14" w:name="_Toc389213096"/>
       <w:r>
         <w:lastRenderedPageBreak/>
         <w:t xml:space="preserve">Chapter 2 </w:t>
@@ -6879,48 +6877,48 @@
       <w:r>
         <w:t>Installation</w:t>
       </w:r>
+      <w:bookmarkEnd w:id="14"/>
+    </w:p>
+    <w:p>
+      <w:pPr>
+        <w:pStyle w:val="Heading2"/>
+      </w:pPr>
+      <w:bookmarkStart w:id="15" w:name="_Toc389213097"/>
+      <w:r>
+        <w:t>Omni Engine</w:t>
+      </w:r>
       <w:bookmarkEnd w:id="15"/>
     </w:p>
     <w:p>
+      <w:r>
+        <w:t>Run the Omni Engine Install, this program will install the source code for the Engine plus dependencies needed to compile.</w:t>
+      </w:r>
+    </w:p>
+    <w:p>
+      <w:pPr>
+        <w:rPr>
+          <w:b/>
+        </w:rPr>
+      </w:pPr>
+      <w:r>
+        <w:rPr>
+          <w:b/>
+        </w:rPr>
+        <w:t>Add screen shots and process.</w:t>
+      </w:r>
+    </w:p>
+    <w:p>
       <w:pPr>
         <w:pStyle w:val="Heading2"/>
       </w:pPr>
-      <w:bookmarkStart w:id="16" w:name="_Toc389213097"/>
-      <w:r>
-        <w:t>Omni Engine</w:t>
+      <w:bookmarkStart w:id="16" w:name="_Toc389213098"/>
+      <w:r>
+        <w:t xml:space="preserve">Omni </w:t>
+      </w:r>
+      <w:r>
+        <w:t>Engine Tools</w:t>
       </w:r>
       <w:bookmarkEnd w:id="16"/>
-    </w:p>
-    <w:p>
-      <w:r>
-        <w:t>Run the Omni Engine Install, this program will install the source code for the Engine plus dependencies needed to compile.</w:t>
-      </w:r>
-    </w:p>
-    <w:p>
-      <w:pPr>
-        <w:rPr>
-          <w:b/>
-        </w:rPr>
-      </w:pPr>
-      <w:r>
-        <w:rPr>
-          <w:b/>
-        </w:rPr>
-        <w:t>Add screen shots and process.</w:t>
-      </w:r>
-    </w:p>
-    <w:p>
-      <w:pPr>
-        <w:pStyle w:val="Heading2"/>
-      </w:pPr>
-      <w:bookmarkStart w:id="17" w:name="_Toc389213098"/>
-      <w:r>
-        <w:t xml:space="preserve">Omni </w:t>
-      </w:r>
-      <w:r>
-        <w:t>Engine Tools</w:t>
-      </w:r>
-      <w:bookmarkEnd w:id="17"/>
     </w:p>
     <w:p/>
     <w:p>
@@ -7280,35 +7278,35 @@
       <w:pPr>
         <w:pStyle w:val="Heading1"/>
       </w:pPr>
-      <w:bookmarkStart w:id="18" w:name="_Toc389213099"/>
+      <w:bookmarkStart w:id="17" w:name="_Toc389213099"/>
       <w:r>
         <w:t xml:space="preserve">Chapter 3 </w:t>
       </w:r>
       <w:r>
         <w:t>Creating your first Game.</w:t>
       </w:r>
+      <w:bookmarkEnd w:id="17"/>
+    </w:p>
+    <w:p/>
+    <w:p>
+      <w:r>
+        <w:t>After installing the software and SDK, the first process is to make your first game.</w:t>
+      </w:r>
+    </w:p>
+    <w:p>
+      <w:r>
+        <w:t>In the Omni SDK folder you will see a program called “Project Manager.exe”.  This program is a toolbox that lets you create new games using the Omni Engine.</w:t>
+      </w:r>
+    </w:p>
+    <w:p>
+      <w:pPr>
+        <w:pStyle w:val="Heading2"/>
+      </w:pPr>
+      <w:bookmarkStart w:id="18" w:name="_Toc389213100"/>
+      <w:r>
+        <w:t>Project Manager</w:t>
+      </w:r>
       <w:bookmarkEnd w:id="18"/>
-    </w:p>
-    <w:p/>
-    <w:p>
-      <w:r>
-        <w:t>After installing the software and SDK, the first process is to make your first game.</w:t>
-      </w:r>
-    </w:p>
-    <w:p>
-      <w:r>
-        <w:t>In the Omni SDK folder you will see a program called “Project Manager.exe”.  This program is a toolbox that lets you create new games using the Omni Engine.</w:t>
-      </w:r>
-    </w:p>
-    <w:p>
-      <w:pPr>
-        <w:pStyle w:val="Heading2"/>
-      </w:pPr>
-      <w:bookmarkStart w:id="19" w:name="_Toc389213100"/>
-      <w:r>
-        <w:t>Project Manager</w:t>
-      </w:r>
-      <w:bookmarkEnd w:id="19"/>
     </w:p>
     <w:p>
       <w:r>
@@ -8028,7 +8026,7 @@
       <w:pPr>
         <w:pStyle w:val="Heading2"/>
       </w:pPr>
-      <w:bookmarkStart w:id="20" w:name="_Toc389213101"/>
+      <w:bookmarkStart w:id="19" w:name="_Toc389213101"/>
       <w:r>
         <w:lastRenderedPageBreak/>
         <w:t xml:space="preserve">Generated </w:t>
@@ -8036,44 +8034,44 @@
       <w:r>
         <w:t>Solution Files</w:t>
       </w:r>
+      <w:bookmarkEnd w:id="19"/>
+    </w:p>
+    <w:p/>
+    <w:p>
+      <w:r>
+        <w:t>There are three solution files in this folder.  Each solution file is used for a different purpose.</w:t>
+      </w:r>
+    </w:p>
+    <w:p>
+      <w:r>
+        <w:t>&lt;Project Name&gt;.sln – This is the C++ solution f</w:t>
+      </w:r>
+      <w:r>
+        <w:t>i</w:t>
+      </w:r>
+      <w:r>
+        <w:t>le.</w:t>
+      </w:r>
+    </w:p>
+    <w:p>
+      <w:r>
+        <w:t>Omni Framework.sln – Csharp game logic solution file</w:t>
+      </w:r>
+    </w:p>
+    <w:p>
+      <w:r>
+        <w:t>Omni Live Scripts.sln – Csharp runtime game logic solution file.</w:t>
+      </w:r>
+    </w:p>
+    <w:p>
+      <w:pPr>
+        <w:pStyle w:val="Heading3"/>
+      </w:pPr>
+      <w:bookmarkStart w:id="20" w:name="_Toc389213102"/>
+      <w:r>
+        <w:t>Omni Framework Solution</w:t>
+      </w:r>
       <w:bookmarkEnd w:id="20"/>
-    </w:p>
-    <w:p/>
-    <w:p>
-      <w:r>
-        <w:t>There are three solution files in this folder.  Each solution file is used for a different purpose.</w:t>
-      </w:r>
-    </w:p>
-    <w:p>
-      <w:r>
-        <w:t>&lt;Project Name&gt;.sln – This is the C++ solution f</w:t>
-      </w:r>
-      <w:r>
-        <w:t>i</w:t>
-      </w:r>
-      <w:r>
-        <w:t>le.</w:t>
-      </w:r>
-    </w:p>
-    <w:p>
-      <w:r>
-        <w:t>Omni Framework.sln – Csharp game logic solution file</w:t>
-      </w:r>
-    </w:p>
-    <w:p>
-      <w:r>
-        <w:t>Omni Live Scripts.sln – Csharp runtime game logic solution file.</w:t>
-      </w:r>
-    </w:p>
-    <w:p>
-      <w:pPr>
-        <w:pStyle w:val="Heading3"/>
-      </w:pPr>
-      <w:bookmarkStart w:id="21" w:name="_Toc389213102"/>
-      <w:r>
-        <w:t>Omni Framework Solution</w:t>
-      </w:r>
-      <w:bookmarkEnd w:id="21"/>
     </w:p>
     <w:p/>
     <w:p>
@@ -9715,12 +9713,12 @@
       <w:pPr>
         <w:pStyle w:val="Heading3"/>
       </w:pPr>
-      <w:bookmarkStart w:id="22" w:name="_Toc389213103"/>
+      <w:bookmarkStart w:id="21" w:name="_Toc389213103"/>
       <w:r>
         <w:lastRenderedPageBreak/>
         <w:t>&lt;Project Name&gt;.sln Solution</w:t>
       </w:r>
-      <w:bookmarkEnd w:id="22"/>
+      <w:bookmarkEnd w:id="21"/>
     </w:p>
     <w:p>
       <w:r>
@@ -9810,7 +9808,7 @@
       <w:pPr>
         <w:pStyle w:val="Heading3"/>
       </w:pPr>
-      <w:bookmarkStart w:id="23" w:name="_Toc389213104"/>
+      <w:bookmarkStart w:id="22" w:name="_Toc389213104"/>
       <w:r>
         <w:lastRenderedPageBreak/>
         <w:t>Omni Live Scripts</w:t>
@@ -9818,7 +9816,7 @@
       <w:r>
         <w:t xml:space="preserve"> Solution</w:t>
       </w:r>
-      <w:bookmarkEnd w:id="23"/>
+      <w:bookmarkEnd w:id="22"/>
     </w:p>
     <w:p>
       <w:r>
@@ -9939,7 +9937,7 @@
       <w:pPr>
         <w:pStyle w:val="Heading2"/>
       </w:pPr>
-      <w:bookmarkStart w:id="24" w:name="_Toc389213105"/>
+      <w:bookmarkStart w:id="23" w:name="_Toc389213105"/>
       <w:r>
         <w:lastRenderedPageBreak/>
         <w:t xml:space="preserve">Static Code Generator  - </w:t>
@@ -9947,7 +9945,7 @@
       <w:r>
         <w:t>Update the Omni Framework Code</w:t>
       </w:r>
-      <w:bookmarkEnd w:id="24"/>
+      <w:bookmarkEnd w:id="23"/>
       <w:r>
         <w:t xml:space="preserve"> </w:t>
       </w:r>
@@ -10013,7 +10011,7 @@
       <w:pPr>
         <w:pStyle w:val="Heading2"/>
       </w:pPr>
-      <w:bookmarkStart w:id="25" w:name="_Toc389213106"/>
+      <w:bookmarkStart w:id="24" w:name="_Toc389213106"/>
       <w:r>
         <w:lastRenderedPageBreak/>
         <w:t>Static Code Generator (</w:t>
@@ -10024,28 +10022,28 @@
       <w:r>
         <w:t>)</w:t>
       </w:r>
+      <w:bookmarkEnd w:id="24"/>
+    </w:p>
+    <w:p>
+      <w:r>
+        <w:t>This section explains how to use the Visual Studio Extension provided by Winterleaf Entertainment to run the Static Code Generator</w:t>
+      </w:r>
+      <w:r>
+        <w:t xml:space="preserve"> Visual Studio Extension</w:t>
+      </w:r>
+      <w:r>
+        <w:t>.</w:t>
+      </w:r>
+    </w:p>
+    <w:p>
+      <w:pPr>
+        <w:pStyle w:val="Heading3"/>
+      </w:pPr>
+      <w:bookmarkStart w:id="25" w:name="_Toc389213107"/>
+      <w:r>
+        <w:t>Step 1, Check out the source code (if applicable)</w:t>
+      </w:r>
       <w:bookmarkEnd w:id="25"/>
-    </w:p>
-    <w:p>
-      <w:r>
-        <w:t>This section explains how to use the Visual Studio Extension provided by Winterleaf Entertainment to run the Static Code Generator</w:t>
-      </w:r>
-      <w:r>
-        <w:t xml:space="preserve"> Visual Studio Extension</w:t>
-      </w:r>
-      <w:r>
-        <w:t>.</w:t>
-      </w:r>
-    </w:p>
-    <w:p>
-      <w:pPr>
-        <w:pStyle w:val="Heading3"/>
-      </w:pPr>
-      <w:bookmarkStart w:id="26" w:name="_Toc389213107"/>
-      <w:r>
-        <w:t>Step 1, Check out the source code (if applicable)</w:t>
-      </w:r>
-      <w:bookmarkEnd w:id="26"/>
     </w:p>
     <w:p>
       <w:r>
@@ -10106,51 +10104,51 @@
       <w:pPr>
         <w:pStyle w:val="Heading3"/>
       </w:pPr>
-      <w:bookmarkStart w:id="27" w:name="_Toc389213108"/>
+      <w:bookmarkStart w:id="26" w:name="_Toc389213108"/>
       <w:r>
         <w:t>Step 2, Open the “Omni Framework Solution”</w:t>
       </w:r>
+      <w:bookmarkEnd w:id="26"/>
+    </w:p>
+    <w:p>
+      <w:r>
+        <w:t xml:space="preserve">Go to the </w:t>
+      </w:r>
+      <w:r>
+        <w:rPr>
+          <w:b/>
+        </w:rPr>
+        <w:t>“c:\Omni\My Projects\&lt;Game Name&gt;\buildFiles\VisualStudio 2010”</w:t>
+      </w:r>
+      <w:r>
+        <w:t xml:space="preserve"> folder</w:t>
+      </w:r>
+    </w:p>
+    <w:p>
+      <w:pPr>
+        <w:rPr>
+          <w:b/>
+        </w:rPr>
+      </w:pPr>
+      <w:r>
+        <w:t xml:space="preserve">Open the solution </w:t>
+      </w:r>
+      <w:r>
+        <w:rPr>
+          <w:b/>
+        </w:rPr>
+        <w:t>“Omni Framework.sln”</w:t>
+      </w:r>
+    </w:p>
+    <w:p>
+      <w:pPr>
+        <w:pStyle w:val="Heading3"/>
+      </w:pPr>
+      <w:bookmarkStart w:id="27" w:name="_Toc389213109"/>
+      <w:r>
+        <w:t>Step 3, Open the Static Code Generator Extension</w:t>
+      </w:r>
       <w:bookmarkEnd w:id="27"/>
-    </w:p>
-    <w:p>
-      <w:r>
-        <w:t xml:space="preserve">Go to the </w:t>
-      </w:r>
-      <w:r>
-        <w:rPr>
-          <w:b/>
-        </w:rPr>
-        <w:t>“c:\Omni\My Projects\&lt;Game Name&gt;\buildFiles\VisualStudio 2010”</w:t>
-      </w:r>
-      <w:r>
-        <w:t xml:space="preserve"> folder</w:t>
-      </w:r>
-    </w:p>
-    <w:p>
-      <w:pPr>
-        <w:rPr>
-          <w:b/>
-        </w:rPr>
-      </w:pPr>
-      <w:r>
-        <w:t xml:space="preserve">Open the solution </w:t>
-      </w:r>
-      <w:r>
-        <w:rPr>
-          <w:b/>
-        </w:rPr>
-        <w:t>“Omni Framework.sln”</w:t>
-      </w:r>
-    </w:p>
-    <w:p>
-      <w:pPr>
-        <w:pStyle w:val="Heading3"/>
-      </w:pPr>
-      <w:bookmarkStart w:id="28" w:name="_Toc389213109"/>
-      <w:r>
-        <w:t>Step 3, Open the Static Code Generator Extension</w:t>
-      </w:r>
-      <w:bookmarkEnd w:id="28"/>
     </w:p>
     <w:p>
       <w:r>
@@ -10251,11 +10249,11 @@
       <w:pPr>
         <w:pStyle w:val="Heading3"/>
       </w:pPr>
-      <w:bookmarkStart w:id="29" w:name="_Toc389213110"/>
+      <w:bookmarkStart w:id="28" w:name="_Toc389213110"/>
       <w:r>
         <w:t>Step 4, Select the Omni C++ DLL project</w:t>
       </w:r>
-      <w:bookmarkEnd w:id="29"/>
+      <w:bookmarkEnd w:id="28"/>
     </w:p>
     <w:p>
       <w:r>
@@ -10322,11 +10320,11 @@
       <w:pPr>
         <w:pStyle w:val="Heading3"/>
       </w:pPr>
-      <w:bookmarkStart w:id="30" w:name="_Toc389213111"/>
+      <w:bookmarkStart w:id="29" w:name="_Toc389213111"/>
       <w:r>
         <w:t>Step 5, Select the C++ DLL Project</w:t>
       </w:r>
-      <w:bookmarkEnd w:id="30"/>
+      <w:bookmarkEnd w:id="29"/>
     </w:p>
     <w:p>
       <w:r>
@@ -10379,11 +10377,11 @@
       <w:pPr>
         <w:pStyle w:val="Heading3"/>
       </w:pPr>
-      <w:bookmarkStart w:id="31" w:name="_Toc389213112"/>
+      <w:bookmarkStart w:id="30" w:name="_Toc389213112"/>
       <w:r>
         <w:t>Step 6, Select the Winterleaf.Engine project.</w:t>
       </w:r>
-      <w:bookmarkEnd w:id="31"/>
+      <w:bookmarkEnd w:id="30"/>
     </w:p>
     <w:p>
       <w:r>
@@ -10431,11 +10429,11 @@
       <w:pPr>
         <w:pStyle w:val="Heading3"/>
       </w:pPr>
-      <w:bookmarkStart w:id="32" w:name="_Toc389213113"/>
+      <w:bookmarkStart w:id="31" w:name="_Toc389213113"/>
       <w:r>
         <w:t>Step 7, Select the C# Game Logic Project</w:t>
       </w:r>
-      <w:bookmarkEnd w:id="32"/>
+      <w:bookmarkEnd w:id="31"/>
     </w:p>
     <w:p>
       <w:r>
@@ -10483,12 +10481,12 @@
       <w:pPr>
         <w:pStyle w:val="Heading3"/>
       </w:pPr>
-      <w:bookmarkStart w:id="33" w:name="_Toc389213114"/>
+      <w:bookmarkStart w:id="32" w:name="_Toc389213114"/>
       <w:r>
         <w:lastRenderedPageBreak/>
         <w:t>Step 8, Review the configuration</w:t>
       </w:r>
-      <w:bookmarkEnd w:id="33"/>
+      <w:bookmarkEnd w:id="32"/>
     </w:p>
     <w:p>
       <w:r>
@@ -10645,11 +10643,11 @@
       <w:pPr>
         <w:pStyle w:val="Heading3"/>
       </w:pPr>
-      <w:bookmarkStart w:id="34" w:name="_Toc389213115"/>
+      <w:bookmarkStart w:id="33" w:name="_Toc389213115"/>
       <w:r>
         <w:t>Step 9, Click “Generate”</w:t>
       </w:r>
-      <w:bookmarkEnd w:id="34"/>
+      <w:bookmarkEnd w:id="33"/>
     </w:p>
     <w:p>
       <w:r>
@@ -10708,11 +10706,11 @@
       <w:pPr>
         <w:pStyle w:val="Heading3"/>
       </w:pPr>
-      <w:bookmarkStart w:id="35" w:name="_Toc389213116"/>
+      <w:bookmarkStart w:id="34" w:name="_Toc389213116"/>
       <w:r>
         <w:t>Step 10, Recompile</w:t>
       </w:r>
-      <w:bookmarkEnd w:id="35"/>
+      <w:bookmarkEnd w:id="34"/>
     </w:p>
     <w:p>
       <w:r>
@@ -10762,27 +10760,27 @@
       <w:pPr>
         <w:pStyle w:val="Heading2"/>
       </w:pPr>
-      <w:bookmarkStart w:id="36" w:name="_Toc389213117"/>
+      <w:bookmarkStart w:id="35" w:name="_Toc389213117"/>
       <w:r>
         <w:lastRenderedPageBreak/>
         <w:t>Static Code Generator (Stand-Alone)</w:t>
       </w:r>
+      <w:bookmarkEnd w:id="35"/>
+    </w:p>
+    <w:p>
+      <w:r>
+        <w:t xml:space="preserve">This section mainly applies to programmers who are using the “Free” version of Microsoft Visual Studio, or just prefer to run stand-alone applications.  </w:t>
+      </w:r>
+    </w:p>
+    <w:p>
+      <w:pPr>
+        <w:pStyle w:val="Heading3"/>
+      </w:pPr>
+      <w:bookmarkStart w:id="36" w:name="_Toc389213118"/>
+      <w:r>
+        <w:t>Step 1, Check out the source code (if applicable)</w:t>
+      </w:r>
       <w:bookmarkEnd w:id="36"/>
-    </w:p>
-    <w:p>
-      <w:r>
-        <w:t xml:space="preserve">This section mainly applies to programmers who are using the “Free” version of Microsoft Visual Studio, or just prefer to run stand-alone applications.  </w:t>
-      </w:r>
-    </w:p>
-    <w:p>
-      <w:pPr>
-        <w:pStyle w:val="Heading3"/>
-      </w:pPr>
-      <w:bookmarkStart w:id="37" w:name="_Toc389213118"/>
-      <w:r>
-        <w:t>Step 1, Check out the source code (if applicable)</w:t>
-      </w:r>
-      <w:bookmarkEnd w:id="37"/>
     </w:p>
     <w:p>
       <w:r>
@@ -10843,11 +10841,11 @@
       <w:pPr>
         <w:pStyle w:val="Heading3"/>
       </w:pPr>
-      <w:bookmarkStart w:id="38" w:name="_Toc389213119"/>
+      <w:bookmarkStart w:id="37" w:name="_Toc389213119"/>
       <w:r>
         <w:t>Step 2, Start the Static Code Generator (Stand-Alone)</w:t>
       </w:r>
-      <w:bookmarkEnd w:id="38"/>
+      <w:bookmarkEnd w:id="37"/>
     </w:p>
     <w:p>
       <w:r>
@@ -10895,11 +10893,11 @@
       <w:pPr>
         <w:pStyle w:val="Heading3"/>
       </w:pPr>
-      <w:bookmarkStart w:id="39" w:name="_Toc389213120"/>
+      <w:bookmarkStart w:id="38" w:name="_Toc389213120"/>
       <w:r>
         <w:t>Step 3, Click “Select Omni T3D Solution File”</w:t>
       </w:r>
-      <w:bookmarkEnd w:id="39"/>
+      <w:bookmarkEnd w:id="38"/>
     </w:p>
     <w:p>
       <w:r>
@@ -10947,12 +10945,12 @@
       <w:pPr>
         <w:pStyle w:val="Heading3"/>
       </w:pPr>
-      <w:bookmarkStart w:id="40" w:name="_Toc389213121"/>
+      <w:bookmarkStart w:id="39" w:name="_Toc389213121"/>
       <w:r>
         <w:lastRenderedPageBreak/>
         <w:t>Step 4, Select the “&lt;Project Name&gt;.sln” file.</w:t>
       </w:r>
-      <w:bookmarkEnd w:id="40"/>
+      <w:bookmarkEnd w:id="39"/>
     </w:p>
     <w:p>
       <w:r>
@@ -11005,12 +11003,12 @@
       <w:pPr>
         <w:pStyle w:val="Heading3"/>
       </w:pPr>
-      <w:bookmarkStart w:id="41" w:name="_Toc389213122"/>
+      <w:bookmarkStart w:id="40" w:name="_Toc389213122"/>
       <w:r>
         <w:lastRenderedPageBreak/>
         <w:t>Step 5, Click “Select Omni Framework Solution”</w:t>
       </w:r>
-      <w:bookmarkEnd w:id="41"/>
+      <w:bookmarkEnd w:id="40"/>
     </w:p>
     <w:p>
       <w:r>
@@ -11068,11 +11066,11 @@
       <w:pPr>
         <w:pStyle w:val="Heading3"/>
       </w:pPr>
-      <w:bookmarkStart w:id="42" w:name="_Toc389213123"/>
+      <w:bookmarkStart w:id="41" w:name="_Toc389213123"/>
       <w:r>
         <w:t>Step 6, Select the C++ DLL Project</w:t>
       </w:r>
-      <w:bookmarkEnd w:id="42"/>
+      <w:bookmarkEnd w:id="41"/>
     </w:p>
     <w:p>
       <w:r>
@@ -11125,11 +11123,11 @@
       <w:pPr>
         <w:pStyle w:val="Heading3"/>
       </w:pPr>
-      <w:bookmarkStart w:id="43" w:name="_Toc389213124"/>
+      <w:bookmarkStart w:id="42" w:name="_Toc389213124"/>
       <w:r>
         <w:t>Step 7, Select the Winterleaf.Engine project.</w:t>
       </w:r>
-      <w:bookmarkEnd w:id="43"/>
+      <w:bookmarkEnd w:id="42"/>
     </w:p>
     <w:p>
       <w:r>
@@ -11177,11 +11175,11 @@
       <w:pPr>
         <w:pStyle w:val="Heading3"/>
       </w:pPr>
-      <w:bookmarkStart w:id="44" w:name="_Toc389213125"/>
+      <w:bookmarkStart w:id="43" w:name="_Toc389213125"/>
       <w:r>
         <w:t>Step 8, Select the C# Game Logic Project</w:t>
       </w:r>
-      <w:bookmarkEnd w:id="44"/>
+      <w:bookmarkEnd w:id="43"/>
     </w:p>
     <w:p>
       <w:r>
@@ -11229,12 +11227,12 @@
       <w:pPr>
         <w:pStyle w:val="Heading3"/>
       </w:pPr>
-      <w:bookmarkStart w:id="45" w:name="_Toc389213126"/>
+      <w:bookmarkStart w:id="44" w:name="_Toc389213126"/>
       <w:r>
         <w:lastRenderedPageBreak/>
         <w:t>Step 9, Click “Execute”</w:t>
       </w:r>
-      <w:bookmarkEnd w:id="45"/>
+      <w:bookmarkEnd w:id="44"/>
     </w:p>
     <w:p>
       <w:r>
@@ -11282,12 +11280,12 @@
       <w:pPr>
         <w:pStyle w:val="Heading3"/>
       </w:pPr>
-      <w:bookmarkStart w:id="46" w:name="_Toc389213127"/>
+      <w:bookmarkStart w:id="45" w:name="_Toc389213127"/>
       <w:r>
         <w:lastRenderedPageBreak/>
         <w:t>Step 10, Wait for the Static Code Generator to finish.</w:t>
       </w:r>
-      <w:bookmarkEnd w:id="46"/>
+      <w:bookmarkEnd w:id="45"/>
     </w:p>
     <w:p>
       <w:r>
@@ -11335,11 +11333,11 @@
       <w:pPr>
         <w:pStyle w:val="Heading3"/>
       </w:pPr>
-      <w:bookmarkStart w:id="47" w:name="_Toc389213128"/>
+      <w:bookmarkStart w:id="46" w:name="_Toc389213128"/>
       <w:r>
         <w:t>Step 11, Add new files to the “C# Game Logic Project”</w:t>
       </w:r>
-      <w:bookmarkEnd w:id="47"/>
+      <w:bookmarkEnd w:id="46"/>
     </w:p>
     <w:p>
       <w:r>
@@ -11563,11 +11561,11 @@
       <w:pPr>
         <w:pStyle w:val="Heading3"/>
       </w:pPr>
-      <w:bookmarkStart w:id="48" w:name="_Toc389213129"/>
+      <w:bookmarkStart w:id="47" w:name="_Toc389213129"/>
       <w:r>
         <w:t>Step 12, Recompile</w:t>
       </w:r>
-      <w:bookmarkEnd w:id="48"/>
+      <w:bookmarkEnd w:id="47"/>
     </w:p>
     <w:p>
       <w:r>
@@ -11622,12 +11620,12 @@
       <w:pPr>
         <w:pStyle w:val="Heading2"/>
       </w:pPr>
-      <w:bookmarkStart w:id="49" w:name="_Toc389213130"/>
+      <w:bookmarkStart w:id="48" w:name="_Toc389213130"/>
       <w:r>
         <w:lastRenderedPageBreak/>
         <w:t>Running the Game</w:t>
       </w:r>
-      <w:bookmarkEnd w:id="49"/>
+      <w:bookmarkEnd w:id="48"/>
     </w:p>
     <w:p>
       <w:r>
@@ -11737,7 +11735,7 @@
       <w:pPr>
         <w:pStyle w:val="Heading1"/>
       </w:pPr>
-      <w:bookmarkStart w:id="50" w:name="_Toc389213131"/>
+      <w:bookmarkStart w:id="49" w:name="_Toc389213131"/>
       <w:r>
         <w:lastRenderedPageBreak/>
         <w:t xml:space="preserve">Chapter 4 </w:t>
@@ -11751,17 +11749,17 @@
       <w:r>
         <w:t xml:space="preserve"> Overview</w:t>
       </w:r>
+      <w:bookmarkEnd w:id="49"/>
+    </w:p>
+    <w:p>
+      <w:pPr>
+        <w:pStyle w:val="Heading2"/>
+      </w:pPr>
+      <w:bookmarkStart w:id="50" w:name="_Toc389213132"/>
+      <w:r>
+        <w:t>Introduction</w:t>
+      </w:r>
       <w:bookmarkEnd w:id="50"/>
-    </w:p>
-    <w:p>
-      <w:pPr>
-        <w:pStyle w:val="Heading2"/>
-      </w:pPr>
-      <w:bookmarkStart w:id="51" w:name="_Toc389213132"/>
-      <w:r>
-        <w:t>Introduction</w:t>
-      </w:r>
-      <w:bookmarkEnd w:id="51"/>
     </w:p>
     <w:p>
       <w:r>
@@ -11856,11 +11854,11 @@
       <w:pPr>
         <w:pStyle w:val="Heading2"/>
       </w:pPr>
-      <w:bookmarkStart w:id="52" w:name="_Toc389213133"/>
+      <w:bookmarkStart w:id="51" w:name="_Toc389213133"/>
       <w:r>
         <w:t>Reasoning</w:t>
       </w:r>
-      <w:bookmarkEnd w:id="52"/>
+      <w:bookmarkEnd w:id="51"/>
     </w:p>
     <w:p>
       <w:r>
@@ -11905,7 +11903,7 @@
       <w:pPr>
         <w:pStyle w:val="Heading1"/>
       </w:pPr>
-      <w:bookmarkStart w:id="53" w:name="_Toc389213134"/>
+      <w:bookmarkStart w:id="52" w:name="_Toc389213134"/>
       <w:r>
         <w:lastRenderedPageBreak/>
         <w:t xml:space="preserve">Chapter 5 </w:t>
@@ -11922,18 +11920,18 @@
       <w:r>
         <w:t>)</w:t>
       </w:r>
+      <w:bookmarkEnd w:id="52"/>
+    </w:p>
+    <w:p/>
+    <w:p>
+      <w:pPr>
+        <w:pStyle w:val="Heading2"/>
+      </w:pPr>
+      <w:bookmarkStart w:id="53" w:name="_Toc389213135"/>
+      <w:r>
+        <w:t>Introduction</w:t>
+      </w:r>
       <w:bookmarkEnd w:id="53"/>
-    </w:p>
-    <w:p/>
-    <w:p>
-      <w:pPr>
-        <w:pStyle w:val="Heading2"/>
-      </w:pPr>
-      <w:bookmarkStart w:id="54" w:name="_Toc389213135"/>
-      <w:r>
-        <w:t>Introduction</w:t>
-      </w:r>
-      <w:bookmarkEnd w:id="54"/>
     </w:p>
     <w:p>
       <w:r>
@@ -12045,37 +12043,37 @@
       <w:pPr>
         <w:pStyle w:val="Heading2"/>
       </w:pPr>
-      <w:bookmarkStart w:id="55" w:name="_Toc389213136"/>
+      <w:bookmarkStart w:id="54" w:name="_Toc389213136"/>
       <w:r>
         <w:t>There are three rules that apply to all Creator Types:</w:t>
       </w:r>
+      <w:bookmarkEnd w:id="54"/>
+    </w:p>
+    <w:p>
+      <w:pPr>
+        <w:pStyle w:val="Heading3"/>
+      </w:pPr>
+      <w:bookmarkStart w:id="55" w:name="_Toc389213137"/>
+      <w:r>
+        <w:t>Rule 1: You cannot assign properties after you call the “Create()” function.</w:t>
+      </w:r>
       <w:bookmarkEnd w:id="55"/>
     </w:p>
     <w:p>
+      <w:r>
+        <w:t>Once the “Create()” function is called you cannot assign more properties.</w:t>
+      </w:r>
+    </w:p>
+    <w:p>
       <w:pPr>
         <w:pStyle w:val="Heading3"/>
       </w:pPr>
-      <w:bookmarkStart w:id="56" w:name="_Toc389213137"/>
-      <w:r>
-        <w:t>Rule 1: You cannot assign properties after you call the “Create()” function.</w:t>
-      </w:r>
-      <w:bookmarkEnd w:id="56"/>
-    </w:p>
-    <w:p>
-      <w:r>
-        <w:t>Once the “Create()” function is called you cannot assign more properties.</w:t>
-      </w:r>
-    </w:p>
-    <w:p>
-      <w:pPr>
-        <w:pStyle w:val="Heading3"/>
-      </w:pPr>
-      <w:bookmarkStart w:id="57" w:name="_Toc389213138"/>
+      <w:bookmarkStart w:id="56" w:name="_Toc389213138"/>
       <w:r>
         <w:lastRenderedPageBreak/>
         <w:t>Rule 2: Any Creator based object being assigned as a property, the property must be prefixed with a “#”.</w:t>
       </w:r>
-      <w:bookmarkEnd w:id="57"/>
+      <w:bookmarkEnd w:id="56"/>
     </w:p>
     <w:p>
       <w:r>
@@ -12128,35 +12126,35 @@
       <w:pPr>
         <w:pStyle w:val="Heading3"/>
       </w:pPr>
-      <w:bookmarkStart w:id="58" w:name="_Toc389213139"/>
+      <w:bookmarkStart w:id="57" w:name="_Toc389213139"/>
       <w:r>
         <w:t>Rule 3: All Creator based objects assigned as properties must be the last properties assigned.</w:t>
       </w:r>
+      <w:bookmarkEnd w:id="57"/>
+    </w:p>
+    <w:p>
+      <w:r>
+        <w:t>As you can see in the above code snippet, the assignment of an Object Creator must be last in the list of properties.</w:t>
+      </w:r>
+    </w:p>
+    <w:p>
+      <w:pPr>
+        <w:pStyle w:val="Heading2"/>
+      </w:pPr>
+      <w:bookmarkStart w:id="58" w:name="_Toc389213140"/>
+      <w:r>
+        <w:t xml:space="preserve">ObjectCreator Class: </w:t>
+      </w:r>
+      <w:r>
+        <w:t xml:space="preserve">Create </w:t>
+      </w:r>
+      <w:r>
+        <w:t>Instanced</w:t>
+      </w:r>
+      <w:r>
+        <w:t xml:space="preserve"> based Views</w:t>
+      </w:r>
       <w:bookmarkEnd w:id="58"/>
-    </w:p>
-    <w:p>
-      <w:r>
-        <w:t>As you can see in the above code snippet, the assignment of an Object Creator must be last in the list of properties.</w:t>
-      </w:r>
-    </w:p>
-    <w:p>
-      <w:pPr>
-        <w:pStyle w:val="Heading2"/>
-      </w:pPr>
-      <w:bookmarkStart w:id="59" w:name="_Toc389213140"/>
-      <w:r>
-        <w:t xml:space="preserve">ObjectCreator Class: </w:t>
-      </w:r>
-      <w:r>
-        <w:t xml:space="preserve">Create </w:t>
-      </w:r>
-      <w:r>
-        <w:t>Instanced</w:t>
-      </w:r>
-      <w:r>
-        <w:t xml:space="preserve"> based Views</w:t>
-      </w:r>
-      <w:bookmarkEnd w:id="59"/>
     </w:p>
     <w:p>
       <w:r>
@@ -12416,14 +12414,14 @@
       <w:pPr>
         <w:pStyle w:val="Heading2"/>
       </w:pPr>
-      <w:bookmarkStart w:id="60" w:name="_Toc389213141"/>
+      <w:bookmarkStart w:id="59" w:name="_Toc389213141"/>
       <w:r>
         <w:t xml:space="preserve">DatablockCreator Class: </w:t>
       </w:r>
       <w:r>
         <w:t>Create Datablock based Views</w:t>
       </w:r>
-      <w:bookmarkEnd w:id="60"/>
+      <w:bookmarkEnd w:id="59"/>
     </w:p>
     <w:p>
       <w:r>
@@ -12580,11 +12578,11 @@
       <w:pPr>
         <w:pStyle w:val="Heading2"/>
       </w:pPr>
-      <w:bookmarkStart w:id="61" w:name="_Toc389213142"/>
+      <w:bookmarkStart w:id="60" w:name="_Toc389213142"/>
       <w:r>
         <w:t>SingletonCreator Class: Create Singleton based Views</w:t>
       </w:r>
-      <w:bookmarkEnd w:id="61"/>
+      <w:bookmarkEnd w:id="60"/>
     </w:p>
     <w:p>
       <w:r>
@@ -12746,11 +12744,11 @@
       <w:pPr>
         <w:pStyle w:val="Heading2"/>
       </w:pPr>
-      <w:bookmarkStart w:id="62" w:name="_Toc389213143"/>
+      <w:bookmarkStart w:id="61" w:name="_Toc389213143"/>
       <w:r>
         <w:t>Creating Objects in TorqueScript</w:t>
       </w:r>
-      <w:bookmarkEnd w:id="62"/>
+      <w:bookmarkEnd w:id="61"/>
     </w:p>
     <w:p>
       <w:r>
@@ -12842,7 +12840,7 @@
       <w:pPr>
         <w:pStyle w:val="Heading1"/>
       </w:pPr>
-      <w:bookmarkStart w:id="63" w:name="_Toc389213144"/>
+      <w:bookmarkStart w:id="62" w:name="_Toc389213144"/>
       <w:r>
         <w:lastRenderedPageBreak/>
         <w:t xml:space="preserve">Chapter </w:t>
@@ -12856,7 +12854,7 @@
       <w:r>
         <w:t>the User.Models.Extendable</w:t>
       </w:r>
-      <w:bookmarkEnd w:id="63"/>
+      <w:bookmarkEnd w:id="62"/>
     </w:p>
     <w:p>
       <w:r>
@@ -12935,7 +12933,7 @@
       <w:pPr>
         <w:pStyle w:val="Heading2"/>
       </w:pPr>
-      <w:bookmarkStart w:id="64" w:name="_Toc389213145"/>
+      <w:bookmarkStart w:id="63" w:name="_Toc389213145"/>
       <w:r>
         <w:t>Member Functions (</w:t>
       </w:r>
@@ -12945,7 +12943,7 @@
       <w:r>
         <w:t>)</w:t>
       </w:r>
-      <w:bookmarkEnd w:id="64"/>
+      <w:bookmarkEnd w:id="63"/>
     </w:p>
     <w:p>
       <w:r>
@@ -13012,11 +13010,11 @@
       <w:pPr>
         <w:pStyle w:val="Heading2"/>
       </w:pPr>
-      <w:bookmarkStart w:id="65" w:name="_Toc389213146"/>
+      <w:bookmarkStart w:id="64" w:name="_Toc389213146"/>
       <w:r>
         <w:t>“ConsoleInteraction” Decoration</w:t>
       </w:r>
-      <w:bookmarkEnd w:id="65"/>
+      <w:bookmarkEnd w:id="64"/>
     </w:p>
     <w:p>
       <w:r>
@@ -13078,41 +13076,41 @@
       <w:pPr>
         <w:pStyle w:val="Heading2"/>
       </w:pPr>
-      <w:bookmarkStart w:id="66" w:name="_Toc389213147"/>
+      <w:bookmarkStart w:id="65" w:name="_Toc389213147"/>
       <w:r>
         <w:t>Member Variables</w:t>
       </w:r>
+      <w:bookmarkEnd w:id="65"/>
+    </w:p>
+    <w:p>
+      <w:r>
+        <w:t>When defining variables in your code you have two options.  You can go the traditional route and use the View[“variable name”] method or you can define a property in the cSharp.  You can also combine the two to create programming shortcuts.</w:t>
+      </w:r>
+    </w:p>
+    <w:p>
+      <w:pPr>
+        <w:pStyle w:val="Heading3"/>
+      </w:pPr>
+      <w:bookmarkStart w:id="66" w:name="_Toc389213148"/>
+      <w:r>
+        <w:t>T</w:t>
+      </w:r>
+      <w:r>
+        <w:t xml:space="preserve">raditional </w:t>
+      </w:r>
+      <w:r>
+        <w:t>M</w:t>
+      </w:r>
+      <w:r>
+        <w:t xml:space="preserve">ember </w:t>
+      </w:r>
+      <w:r>
+        <w:t>V</w:t>
+      </w:r>
+      <w:r>
+        <w:t>ariable</w:t>
+      </w:r>
       <w:bookmarkEnd w:id="66"/>
-    </w:p>
-    <w:p>
-      <w:r>
-        <w:t>When defining variables in your code you have two options.  You can go the traditional route and use the View[“variable name”] method or you can define a property in the cSharp.  You can also combine the two to create programming shortcuts.</w:t>
-      </w:r>
-    </w:p>
-    <w:p>
-      <w:pPr>
-        <w:pStyle w:val="Heading3"/>
-      </w:pPr>
-      <w:bookmarkStart w:id="67" w:name="_Toc389213148"/>
-      <w:r>
-        <w:t>T</w:t>
-      </w:r>
-      <w:r>
-        <w:t xml:space="preserve">raditional </w:t>
-      </w:r>
-      <w:r>
-        <w:t>M</w:t>
-      </w:r>
-      <w:r>
-        <w:t xml:space="preserve">ember </w:t>
-      </w:r>
-      <w:r>
-        <w:t>V</w:t>
-      </w:r>
-      <w:r>
-        <w:t>ariable</w:t>
-      </w:r>
-      <w:bookmarkEnd w:id="67"/>
     </w:p>
     <w:p>
       <w:r>
@@ -13169,11 +13167,11 @@
       <w:pPr>
         <w:pStyle w:val="Heading3"/>
       </w:pPr>
-      <w:bookmarkStart w:id="68" w:name="_Toc389213149"/>
+      <w:bookmarkStart w:id="67" w:name="_Toc389213149"/>
       <w:r>
         <w:t>C# Member Variable</w:t>
       </w:r>
-      <w:bookmarkEnd w:id="68"/>
+      <w:bookmarkEnd w:id="67"/>
     </w:p>
     <w:p>
       <w:r>
@@ -13278,11 +13276,11 @@
       <w:pPr>
         <w:pStyle w:val="Heading3"/>
       </w:pPr>
-      <w:bookmarkStart w:id="69" w:name="_Toc389213150"/>
+      <w:bookmarkStart w:id="68" w:name="_Toc389213150"/>
       <w:r>
         <w:t>Hybrid Member Variable</w:t>
       </w:r>
-      <w:bookmarkEnd w:id="69"/>
+      <w:bookmarkEnd w:id="68"/>
     </w:p>
     <w:p>
       <w:r>
@@ -13361,14 +13359,14 @@
       <w:pPr>
         <w:pStyle w:val="Heading3"/>
       </w:pPr>
-      <w:bookmarkStart w:id="70" w:name="_Toc389213151"/>
+      <w:bookmarkStart w:id="69" w:name="_Toc389213151"/>
       <w:r>
         <w:t>Static Member Functions</w:t>
       </w:r>
       <w:r>
         <w:t xml:space="preserve"> (Global functions)</w:t>
       </w:r>
-      <w:bookmarkEnd w:id="70"/>
+      <w:bookmarkEnd w:id="69"/>
     </w:p>
     <w:p>
       <w:r>
@@ -13486,7 +13484,7 @@
       <w:pPr>
         <w:pStyle w:val="Heading1"/>
       </w:pPr>
-      <w:bookmarkStart w:id="71" w:name="_Toc389213152"/>
+      <w:bookmarkStart w:id="70" w:name="_Toc389213152"/>
       <w:r>
         <w:lastRenderedPageBreak/>
         <w:t xml:space="preserve">Chapter </w:t>
@@ -13503,7 +13501,7 @@
       <w:r>
         <w:t>Models</w:t>
       </w:r>
-      <w:bookmarkEnd w:id="71"/>
+      <w:bookmarkEnd w:id="70"/>
     </w:p>
     <w:p>
       <w:r>
@@ -13858,7 +13856,7 @@
       <w:pPr>
         <w:pStyle w:val="Heading1"/>
       </w:pPr>
-      <w:bookmarkStart w:id="72" w:name="_Toc389213153"/>
+      <w:bookmarkStart w:id="71" w:name="_Toc389213153"/>
       <w:r>
         <w:lastRenderedPageBreak/>
         <w:t xml:space="preserve">Chapter </w:t>
@@ -13869,8 +13867,8 @@
       <w:r>
         <w:t xml:space="preserve"> Building Gui’s and converting them to C#</w:t>
       </w:r>
-      <w:bookmarkStart w:id="73" w:name="_Toc389213154"/>
-      <w:bookmarkEnd w:id="72"/>
+      <w:bookmarkStart w:id="72" w:name="_Toc389213154"/>
+      <w:bookmarkEnd w:id="71"/>
     </w:p>
     <w:p>
       <w:r>
@@ -13906,7 +13904,7 @@
       <w:r>
         <w:t>GuiParser</w:t>
       </w:r>
-      <w:bookmarkEnd w:id="73"/>
+      <w:bookmarkEnd w:id="72"/>
     </w:p>
     <w:p>
       <w:r>
@@ -14380,7 +14378,7 @@
       </w:r>
     </w:p>
     <w:p>
-      <w:bookmarkStart w:id="74" w:name="_Toc389213155"/>
+      <w:bookmarkStart w:id="73" w:name="_Toc389213155"/>
       <w:r>
         <w:rPr>
           <w:noProof/>
@@ -14560,7 +14558,7 @@
       <w:r>
         <w:t xml:space="preserve"> Global Functions</w:t>
       </w:r>
-      <w:bookmarkEnd w:id="74"/>
+      <w:bookmarkEnd w:id="73"/>
     </w:p>
     <w:p>
       <w:r>
@@ -14662,7 +14660,7 @@
       <w:pPr>
         <w:pStyle w:val="Heading1"/>
       </w:pPr>
-      <w:bookmarkStart w:id="75" w:name="_Toc389213156"/>
+      <w:bookmarkStart w:id="74" w:name="_Toc389213156"/>
       <w:r>
         <w:lastRenderedPageBreak/>
         <w:t xml:space="preserve">Chapter </w:t>
@@ -14679,25 +14677,20 @@
       <w:r>
         <w:t>LiveScripts!</w:t>
       </w:r>
-      <w:bookmarkEnd w:id="75"/>
+      <w:bookmarkEnd w:id="74"/>
       <w:r>
         <w:t>)</w:t>
       </w:r>
     </w:p>
     <w:p>
+      <w:bookmarkStart w:id="75" w:name="_Toc389213157"/>
       <w:r>
         <w:t>LiveScripts provides a mechanism to load C# Models and functions into the game without compiling them into the source code.  This feature allows you to modify the running C# game scripts without restarting the game.  Especially useful when debugging code during development or allowing end-users of your game to modify game play.</w:t>
       </w:r>
     </w:p>
     <w:p>
       <w:r>
-        <w:t xml:space="preserve">All LiveScripts must be in the Game/csScripts folder.  When the game starts, it will read this folder and compile all of the C# code into an in-memory DLL.  If the DLL compiles without errors, it is then loaded into the Omni Framework and it can be used just like any other class.  Any time you change the C# or XML configuration files, all objects that are defined in the modified C# files or XML Files is automatically deleted from memory and passed </w:t>
-      </w:r>
-      <w:r>
-        <w:t>for</w:t>
-      </w:r>
-      <w:r>
-        <w:t xml:space="preserve"> garbage collection.</w:t>
+        <w:t>All LiveScripts must be in the Game/csScripts folder.  When the game starts, it will read this folder and compile all of the C# code into an in-memory DLL.  If the DLL compiles without errors, it is then loaded into the Omni Framework and it can be used just like any other class.  Any time you change the C# or XML configuration files, all objects that are defined in the modified C# files or XML Files is automatically deleted from memory and passed for garbage collection.</w:t>
       </w:r>
     </w:p>
     <w:p>
@@ -14772,7 +14765,7 @@
           <w:noProof/>
         </w:rPr>
         <w:drawing>
-          <wp:inline distT="0" distB="0" distL="0" distR="0" wp14:anchorId="7FD955EB" wp14:editId="6E183774">
+          <wp:inline distT="0" distB="0" distL="0" distR="0" wp14:anchorId="34A368A4" wp14:editId="7BF229CD">
             <wp:extent cx="3914775" cy="2457450"/>
             <wp:effectExtent l="0" t="0" r="9525" b="0"/>
             <wp:docPr id="108" name="Picture 108"/>
@@ -14813,18 +14806,17 @@
     </w:p>
     <w:p>
       <w:r>
-        <w:t>LiveScript will compile all of the &lt;Files&gt; into a DLL and register them inside the Omni Framework.  Remember to add the referenced assemblies under &lt;ReferencedAssemblies&gt; tag</w:t>
-      </w:r>
-      <w:r>
-        <w:t>, as shown in the picture above</w:t>
-      </w:r>
-      <w:r>
-        <w:t>.</w:t>
+        <w:t>LiveScript will compile all of the &lt;Files&gt; into a DLL and register them inside the Omni Framework.  Remember to add the referenced assemblies under &lt;ReferencedAssemblies&gt; tag, as shown in the picture above.</w:t>
       </w:r>
     </w:p>
     <w:p/>
     <w:p>
       <w:pPr>
+        <w:pStyle w:val="ListParagraph"/>
+        <w:numPr>
+          <w:ilvl w:val="0"/>
+          <w:numId w:val="39"/>
+        </w:numPr>
         <w:autoSpaceDE w:val="0"/>
         <w:autoSpaceDN w:val="0"/>
         <w:adjustRightInd w:val="0"/>
@@ -14834,16 +14826,32 @@
         <w:rPr>
           <w:b/>
         </w:rPr>
-        <w:t>Steps you need to take</w:t>
-      </w:r>
+        <w:t>Classes</w:t>
+      </w:r>
+      <w:r>
+        <w:t>:</w:t>
+      </w:r>
+    </w:p>
+    <w:p>
+      <w:pPr>
+        <w:pStyle w:val="ListParagraph"/>
+        <w:autoSpaceDE w:val="0"/>
+        <w:autoSpaceDN w:val="0"/>
+        <w:adjustRightInd w:val="0"/>
+        <w:spacing w:after="0" w:line="240" w:lineRule="auto"/>
+        <w:ind w:left="768"/>
+      </w:pPr>
       <w:r>
         <w:rPr>
           <w:b/>
         </w:rPr>
-        <w:t xml:space="preserve"> for Classes</w:t>
-      </w:r>
-      <w:r>
-        <w:t>:</w:t>
+        <w:t xml:space="preserve">XML Configuration </w:t>
+      </w:r>
+      <w:r>
+        <w:t>-</w:t>
+      </w:r>
+      <w:r>
+        <w:t xml:space="preserve"> </w:t>
       </w:r>
     </w:p>
     <w:p>
@@ -14875,25 +14883,7 @@
           <w:sz w:val="19"/>
           <w:szCs w:val="19"/>
         </w:rPr>
-        <w:t>&lt;W</w:t>
-      </w:r>
-      <w:r>
-        <w:rPr>
-          <w:rFonts w:ascii="Consolas" w:hAnsi="Consolas" w:cs="Consolas"/>
-          <w:color w:val="A31515"/>
-          <w:sz w:val="19"/>
-          <w:szCs w:val="19"/>
-        </w:rPr>
-        <w:t>LEOverrideConfig/OverrideConfig</w:t>
-      </w:r>
-      <w:r>
-        <w:rPr>
-          <w:rFonts w:ascii="Consolas" w:hAnsi="Consolas" w:cs="Consolas"/>
-          <w:color w:val="A31515"/>
-          <w:sz w:val="19"/>
-          <w:szCs w:val="19"/>
-        </w:rPr>
-        <w:t>&gt;</w:t>
+        <w:t>&lt;WLEOverrideConfig/OverrideConfig&gt;</w:t>
       </w:r>
       <w:r>
         <w:rPr>
@@ -14910,13 +14900,7 @@
         <w:rPr>
           <w:b/>
         </w:rPr>
-        <w:t>Classes</w:t>
-      </w:r>
-      <w:r>
-        <w:rPr>
-          <w:b/>
-        </w:rPr>
-        <w:t>.</w:t>
+        <w:t>Classes.</w:t>
       </w:r>
       <w:r>
         <w:rPr>
@@ -14940,30 +14924,14 @@
           <w:szCs w:val="28"/>
         </w:rPr>
       </w:pPr>
-    </w:p>
-    <w:p>
-      <w:pPr>
-        <w:pStyle w:val="ListParagraph"/>
-        <w:autoSpaceDE w:val="0"/>
-        <w:autoSpaceDN w:val="0"/>
-        <w:adjustRightInd w:val="0"/>
-        <w:spacing w:after="0" w:line="240" w:lineRule="auto"/>
-        <w:rPr>
-          <w:rFonts w:eastAsiaTheme="majorEastAsia" w:cstheme="majorBidi"/>
-          <w:b/>
-          <w:bCs/>
-          <w:sz w:val="28"/>
-          <w:szCs w:val="28"/>
-        </w:rPr>
-      </w:pPr>
       <w:r>
         <w:rPr>
           <w:noProof/>
         </w:rPr>
         <w:drawing>
-          <wp:inline distT="0" distB="0" distL="0" distR="0" wp14:anchorId="0938E387" wp14:editId="4113038E">
-            <wp:extent cx="3752215" cy="289560"/>
-            <wp:effectExtent l="0" t="0" r="635" b="0"/>
+          <wp:inline distT="0" distB="0" distL="0" distR="0" wp14:anchorId="143A8F97" wp14:editId="25A35FE9">
+            <wp:extent cx="3002280" cy="231687"/>
+            <wp:effectExtent l="0" t="0" r="0" b="0"/>
             <wp:docPr id="12" name="Picture 12"/>
             <wp:cNvGraphicFramePr>
               <a:graphicFrameLocks xmlns:a="http://schemas.openxmlformats.org/drawingml/2006/main" noChangeAspect="1"/>
@@ -14984,7 +14952,7 @@
                   <pic:spPr>
                     <a:xfrm>
                       <a:off x="0" y="0"/>
-                      <a:ext cx="3827620" cy="295379"/>
+                      <a:ext cx="3112037" cy="240157"/>
                     </a:xfrm>
                     <a:prstGeom prst="rect">
                       <a:avLst/>
@@ -15009,6 +14977,47 @@
         <w:adjustRightInd w:val="0"/>
         <w:spacing w:after="0" w:line="240" w:lineRule="auto"/>
         <w:rPr>
+          <w:noProof/>
+        </w:rPr>
+      </w:pPr>
+      <w:r>
+        <w:t xml:space="preserve">Add the new files under the </w:t>
+      </w:r>
+      <w:r>
+        <w:rPr>
+          <w:rFonts w:ascii="Consolas" w:hAnsi="Consolas" w:cs="Consolas"/>
+          <w:color w:val="A31515"/>
+          <w:sz w:val="19"/>
+          <w:szCs w:val="19"/>
+        </w:rPr>
+        <w:t>&lt;Files&gt;</w:t>
+      </w:r>
+      <w:r>
+        <w:rPr>
+          <w:rFonts w:cs="Consolas"/>
+          <w:sz w:val="19"/>
+          <w:szCs w:val="19"/>
+        </w:rPr>
+        <w:t xml:space="preserve"> </w:t>
+      </w:r>
+      <w:r>
+        <w:t>tag.</w:t>
+      </w:r>
+      <w:r>
+        <w:rPr>
+          <w:noProof/>
+        </w:rPr>
+        <w:t xml:space="preserve"> </w:t>
+      </w:r>
+    </w:p>
+    <w:p>
+      <w:pPr>
+        <w:pStyle w:val="ListParagraph"/>
+        <w:autoSpaceDE w:val="0"/>
+        <w:autoSpaceDN w:val="0"/>
+        <w:adjustRightInd w:val="0"/>
+        <w:spacing w:after="0" w:line="240" w:lineRule="auto"/>
+        <w:rPr>
           <w:rFonts w:eastAsiaTheme="majorEastAsia" w:cstheme="majorBidi"/>
           <w:b/>
           <w:bCs/>
@@ -15017,77 +15026,11 @@
         </w:rPr>
       </w:pPr>
       <w:r>
-        <w:t xml:space="preserve">Add the new files under the </w:t>
-      </w:r>
-      <w:r>
-        <w:rPr>
-          <w:rFonts w:ascii="Consolas" w:hAnsi="Consolas" w:cs="Consolas"/>
-          <w:color w:val="A31515"/>
-          <w:sz w:val="19"/>
-          <w:szCs w:val="19"/>
-        </w:rPr>
-        <w:t>&lt;</w:t>
-      </w:r>
-      <w:r>
-        <w:rPr>
-          <w:rFonts w:ascii="Consolas" w:hAnsi="Consolas" w:cs="Consolas"/>
-          <w:color w:val="A31515"/>
-          <w:sz w:val="19"/>
-          <w:szCs w:val="19"/>
-        </w:rPr>
-        <w:t>Files&gt;</w:t>
-      </w:r>
-      <w:r>
-        <w:rPr>
-          <w:rFonts w:cs="Consolas"/>
-          <w:sz w:val="19"/>
-          <w:szCs w:val="19"/>
-        </w:rPr>
-        <w:t xml:space="preserve"> </w:t>
-      </w:r>
-      <w:r>
-        <w:t>tag.</w:t>
-      </w:r>
-      <w:r>
         <w:rPr>
           <w:noProof/>
         </w:rPr>
-        <w:t xml:space="preserve"> </w:t>
-      </w:r>
-    </w:p>
-    <w:p>
-      <w:pPr>
-        <w:pStyle w:val="ListParagraph"/>
-        <w:autoSpaceDE w:val="0"/>
-        <w:autoSpaceDN w:val="0"/>
-        <w:adjustRightInd w:val="0"/>
-        <w:spacing w:after="0" w:line="240" w:lineRule="auto"/>
-        <w:rPr>
-          <w:noProof/>
-        </w:rPr>
-      </w:pPr>
-    </w:p>
-    <w:p>
-      <w:pPr>
-        <w:pStyle w:val="ListParagraph"/>
-        <w:autoSpaceDE w:val="0"/>
-        <w:autoSpaceDN w:val="0"/>
-        <w:adjustRightInd w:val="0"/>
-        <w:spacing w:after="0" w:line="240" w:lineRule="auto"/>
-        <w:rPr>
-          <w:rFonts w:eastAsiaTheme="majorEastAsia" w:cstheme="majorBidi"/>
-          <w:b/>
-          <w:bCs/>
-          <w:sz w:val="28"/>
-          <w:szCs w:val="28"/>
-        </w:rPr>
-      </w:pPr>
-      <w:r>
-        <w:rPr>
-          <w:noProof/>
-        </w:rPr>
         <w:drawing>
-          <wp:inline distT="0" distB="0" distL="0" distR="0" wp14:anchorId="099F68AF" wp14:editId="71CEA33A">
+          <wp:inline distT="0" distB="0" distL="0" distR="0" wp14:anchorId="07A32F23" wp14:editId="1A53FBC1">
             <wp:extent cx="4084315" cy="449580"/>
             <wp:effectExtent l="0" t="0" r="0" b="7620"/>
             <wp:docPr id="15" name="Picture 15"/>
@@ -15189,18 +15132,6 @@
         <w:adjustRightInd w:val="0"/>
         <w:spacing w:after="0" w:line="240" w:lineRule="auto"/>
         <w:rPr>
-          <w:noProof/>
-        </w:rPr>
-      </w:pPr>
-    </w:p>
-    <w:p>
-      <w:pPr>
-        <w:pStyle w:val="ListParagraph"/>
-        <w:autoSpaceDE w:val="0"/>
-        <w:autoSpaceDN w:val="0"/>
-        <w:adjustRightInd w:val="0"/>
-        <w:spacing w:after="0" w:line="240" w:lineRule="auto"/>
-        <w:rPr>
           <w:rFonts w:eastAsiaTheme="majorEastAsia" w:cstheme="majorBidi"/>
           <w:b/>
           <w:bCs/>
@@ -15213,7 +15144,7 @@
           <w:noProof/>
         </w:rPr>
         <w:drawing>
-          <wp:inline distT="0" distB="0" distL="0" distR="0" wp14:anchorId="7F3F80A7" wp14:editId="3D8E62EB">
+          <wp:inline distT="0" distB="0" distL="0" distR="0" wp14:anchorId="22EDCAC5" wp14:editId="1788AF20">
             <wp:extent cx="4070334" cy="1836420"/>
             <wp:effectExtent l="0" t="0" r="6985" b="0"/>
             <wp:docPr id="17" name="Picture 17"/>
@@ -15257,104 +15188,9 @@
         <w:adjustRightInd w:val="0"/>
         <w:spacing w:after="0" w:line="240" w:lineRule="auto"/>
         <w:rPr>
-          <w:rFonts w:eastAsiaTheme="majorEastAsia" w:cstheme="majorBidi"/>
           <w:b/>
-          <w:bCs/>
-          <w:sz w:val="28"/>
-          <w:szCs w:val="28"/>
-        </w:rPr>
-      </w:pPr>
-    </w:p>
-    <w:p>
-      <w:r>
-        <w:t xml:space="preserve">For </w:t>
-      </w:r>
-      <w:r>
-        <w:rPr>
-          <w:b/>
-        </w:rPr>
-        <w:t>MemberConsoleFunctionOverride</w:t>
-      </w:r>
-      <w:r>
-        <w:t xml:space="preserve">, there are </w:t>
-      </w:r>
-      <w:r>
-        <w:t>some extra steps to be taken:</w:t>
-      </w:r>
-    </w:p>
-    <w:p>
-      <w:pPr>
-        <w:pStyle w:val="ListParagraph"/>
-        <w:numPr>
-          <w:ilvl w:val="0"/>
-          <w:numId w:val="35"/>
-        </w:numPr>
-        <w:autoSpaceDE w:val="0"/>
-        <w:autoSpaceDN w:val="0"/>
-        <w:adjustRightInd w:val="0"/>
-        <w:spacing w:after="0" w:line="240" w:lineRule="auto"/>
-        <w:rPr>
-          <w:rFonts w:eastAsiaTheme="majorEastAsia" w:cstheme="majorBidi"/>
-          <w:b/>
-          <w:bCs/>
-          <w:sz w:val="28"/>
-          <w:szCs w:val="28"/>
-        </w:rPr>
-      </w:pPr>
-      <w:bookmarkStart w:id="76" w:name="_Toc389213157"/>
-      <w:r>
-        <w:t xml:space="preserve">Define the </w:t>
-      </w:r>
-      <w:r>
-        <w:rPr>
-          <w:rFonts w:ascii="Consolas" w:hAnsi="Consolas" w:cs="Consolas"/>
-          <w:color w:val="A31515"/>
-          <w:sz w:val="19"/>
-          <w:szCs w:val="19"/>
-        </w:rPr>
-        <w:t>&lt;W</w:t>
-      </w:r>
-      <w:r>
-        <w:rPr>
-          <w:rFonts w:ascii="Consolas" w:hAnsi="Consolas" w:cs="Consolas"/>
-          <w:color w:val="A31515"/>
-          <w:sz w:val="19"/>
-          <w:szCs w:val="19"/>
-        </w:rPr>
-        <w:t>LEOverrideConfig/OverrideConfig</w:t>
-      </w:r>
-      <w:r>
-        <w:rPr>
-          <w:rFonts w:ascii="Consolas" w:hAnsi="Consolas" w:cs="Consolas"/>
-          <w:color w:val="A31515"/>
-          <w:sz w:val="19"/>
-          <w:szCs w:val="19"/>
-        </w:rPr>
-        <w:t>&gt;</w:t>
-      </w:r>
-      <w:r>
-        <w:rPr>
-          <w:rFonts w:ascii="Consolas" w:hAnsi="Consolas" w:cs="Consolas"/>
-          <w:sz w:val="19"/>
-          <w:szCs w:val="19"/>
-        </w:rPr>
-        <w:t xml:space="preserve"> </w:t>
-      </w:r>
-      <w:r>
-        <w:t xml:space="preserve">Type to </w:t>
-      </w:r>
-      <w:r>
-        <w:rPr>
-          <w:b/>
-        </w:rPr>
-        <w:t>MemberConsoleFunctionOverride</w:t>
-      </w:r>
-      <w:r>
-        <w:rPr>
-          <w:noProof/>
-        </w:rPr>
-        <w:t xml:space="preserve"> </w:t>
-      </w:r>
+        </w:rPr>
+      </w:pPr>
     </w:p>
     <w:p>
       <w:pPr>
@@ -15364,9 +15200,15 @@
         <w:adjustRightInd w:val="0"/>
         <w:spacing w:after="0" w:line="240" w:lineRule="auto"/>
         <w:rPr>
-          <w:noProof/>
-        </w:rPr>
-      </w:pPr>
+          <w:b/>
+        </w:rPr>
+      </w:pPr>
+      <w:r>
+        <w:rPr>
+          <w:b/>
+        </w:rPr>
+        <w:t>C# file –</w:t>
+      </w:r>
     </w:p>
     <w:p>
       <w:pPr>
@@ -15377,7 +15219,6 @@
         <w:spacing w:after="0" w:line="240" w:lineRule="auto"/>
         <w:rPr>
           <w:rFonts w:eastAsiaTheme="majorEastAsia" w:cstheme="majorBidi"/>
-          <w:b/>
           <w:bCs/>
           <w:sz w:val="28"/>
           <w:szCs w:val="28"/>
@@ -15388,10 +15229,10 @@
           <w:noProof/>
         </w:rPr>
         <w:drawing>
-          <wp:inline distT="0" distB="0" distL="0" distR="0" wp14:anchorId="50AF29BD" wp14:editId="56B6F530">
-            <wp:extent cx="3970020" cy="192875"/>
+          <wp:inline distT="0" distB="0" distL="0" distR="0" wp14:anchorId="71B32402" wp14:editId="00794236">
+            <wp:extent cx="5400423" cy="3718560"/>
             <wp:effectExtent l="0" t="0" r="0" b="0"/>
-            <wp:docPr id="18" name="Picture 18"/>
+            <wp:docPr id="40" name="Picture 40"/>
             <wp:cNvGraphicFramePr>
               <a:graphicFrameLocks xmlns:a="http://schemas.openxmlformats.org/drawingml/2006/main" noChangeAspect="1"/>
             </wp:cNvGraphicFramePr>
@@ -15411,7 +15252,7 @@
                   <pic:spPr>
                     <a:xfrm>
                       <a:off x="0" y="0"/>
-                      <a:ext cx="4066359" cy="197555"/>
+                      <a:ext cx="5419093" cy="3731416"/>
                     </a:xfrm>
                     <a:prstGeom prst="rect">
                       <a:avLst/>
@@ -15427,6 +15268,245 @@
     <w:p>
       <w:pPr>
         <w:pStyle w:val="ListParagraph"/>
+        <w:autoSpaceDE w:val="0"/>
+        <w:autoSpaceDN w:val="0"/>
+        <w:adjustRightInd w:val="0"/>
+        <w:spacing w:after="0" w:line="240" w:lineRule="auto"/>
+        <w:rPr>
+          <w:rFonts w:eastAsiaTheme="majorEastAsia" w:cstheme="majorBidi"/>
+          <w:b/>
+          <w:bCs/>
+          <w:sz w:val="28"/>
+          <w:szCs w:val="28"/>
+        </w:rPr>
+      </w:pPr>
+    </w:p>
+    <w:p>
+      <w:pPr>
+        <w:pStyle w:val="ListParagraph"/>
+        <w:autoSpaceDE w:val="0"/>
+        <w:autoSpaceDN w:val="0"/>
+        <w:adjustRightInd w:val="0"/>
+        <w:spacing w:after="0" w:line="240" w:lineRule="auto"/>
+        <w:rPr>
+          <w:rFonts w:eastAsiaTheme="majorEastAsia" w:cstheme="majorBidi"/>
+          <w:bCs/>
+        </w:rPr>
+      </w:pPr>
+      <w:r>
+        <w:rPr>
+          <w:rFonts w:eastAsiaTheme="majorEastAsia" w:cstheme="majorBidi"/>
+          <w:bCs/>
+        </w:rPr>
+        <w:t xml:space="preserve">Above is the sample file for the </w:t>
+      </w:r>
+      <w:r>
+        <w:rPr>
+          <w:rFonts w:eastAsiaTheme="majorEastAsia" w:cstheme="majorBidi"/>
+          <w:b/>
+          <w:bCs/>
+        </w:rPr>
+        <w:t>Classes</w:t>
+      </w:r>
+      <w:r>
+        <w:rPr>
+          <w:rFonts w:eastAsiaTheme="majorEastAsia" w:cstheme="majorBidi"/>
+          <w:bCs/>
+        </w:rPr>
+        <w:t>. It, basically, includes</w:t>
+      </w:r>
+    </w:p>
+    <w:p>
+      <w:pPr>
+        <w:pStyle w:val="ListParagraph"/>
+        <w:numPr>
+          <w:ilvl w:val="1"/>
+          <w:numId w:val="35"/>
+        </w:numPr>
+        <w:autoSpaceDE w:val="0"/>
+        <w:autoSpaceDN w:val="0"/>
+        <w:adjustRightInd w:val="0"/>
+        <w:spacing w:after="0" w:line="240" w:lineRule="auto"/>
+        <w:rPr>
+          <w:rFonts w:eastAsiaTheme="majorEastAsia" w:cstheme="majorBidi"/>
+          <w:bCs/>
+        </w:rPr>
+      </w:pPr>
+      <w:r>
+        <w:rPr>
+          <w:rFonts w:eastAsiaTheme="majorEastAsia" w:cstheme="majorBidi"/>
+          <w:b/>
+          <w:bCs/>
+        </w:rPr>
+        <w:t>Namespace</w:t>
+      </w:r>
+      <w:r>
+        <w:rPr>
+          <w:rFonts w:eastAsiaTheme="majorEastAsia" w:cstheme="majorBidi"/>
+          <w:bCs/>
+        </w:rPr>
+        <w:t xml:space="preserve"> – The Namespace under which the file should lie.</w:t>
+      </w:r>
+    </w:p>
+    <w:p>
+      <w:pPr>
+        <w:pStyle w:val="ListParagraph"/>
+        <w:numPr>
+          <w:ilvl w:val="1"/>
+          <w:numId w:val="35"/>
+        </w:numPr>
+        <w:autoSpaceDE w:val="0"/>
+        <w:autoSpaceDN w:val="0"/>
+        <w:adjustRightInd w:val="0"/>
+        <w:spacing w:after="0" w:line="240" w:lineRule="auto"/>
+        <w:rPr>
+          <w:rFonts w:eastAsiaTheme="majorEastAsia" w:cstheme="majorBidi"/>
+          <w:bCs/>
+        </w:rPr>
+      </w:pPr>
+      <w:r>
+        <w:rPr>
+          <w:rFonts w:eastAsiaTheme="majorEastAsia" w:cstheme="majorBidi"/>
+          <w:b/>
+          <w:bCs/>
+        </w:rPr>
+        <w:t>TypeConverter attribute</w:t>
+      </w:r>
+      <w:r>
+        <w:rPr>
+          <w:rFonts w:eastAsiaTheme="majorEastAsia" w:cstheme="majorBidi"/>
+          <w:bCs/>
+        </w:rPr>
+        <w:t>– The Typeconverter attribute for the Class so that the type would be added to the system. [If, is a SimObject]</w:t>
+      </w:r>
+    </w:p>
+    <w:p>
+      <w:pPr>
+        <w:pStyle w:val="ListParagraph"/>
+        <w:numPr>
+          <w:ilvl w:val="1"/>
+          <w:numId w:val="35"/>
+        </w:numPr>
+        <w:autoSpaceDE w:val="0"/>
+        <w:autoSpaceDN w:val="0"/>
+        <w:adjustRightInd w:val="0"/>
+        <w:spacing w:after="0" w:line="240" w:lineRule="auto"/>
+        <w:rPr>
+          <w:rFonts w:eastAsiaTheme="majorEastAsia" w:cstheme="majorBidi"/>
+          <w:bCs/>
+        </w:rPr>
+      </w:pPr>
+      <w:r>
+        <w:rPr>
+          <w:rFonts w:eastAsiaTheme="majorEastAsia" w:cstheme="majorBidi"/>
+          <w:b/>
+          <w:bCs/>
+        </w:rPr>
+        <w:t xml:space="preserve">Operator Overrides </w:t>
+      </w:r>
+      <w:r>
+        <w:rPr>
+          <w:rFonts w:eastAsiaTheme="majorEastAsia" w:cstheme="majorBidi"/>
+          <w:bCs/>
+        </w:rPr>
+        <w:t>– The operator overrides for the new generated class type so that the system knows the conversion mechanism for the new class object to OMNI types. [If, is a SimObject]</w:t>
+      </w:r>
+    </w:p>
+    <w:p>
+      <w:pPr>
+        <w:pStyle w:val="ListParagraph"/>
+        <w:numPr>
+          <w:ilvl w:val="1"/>
+          <w:numId w:val="35"/>
+        </w:numPr>
+        <w:autoSpaceDE w:val="0"/>
+        <w:autoSpaceDN w:val="0"/>
+        <w:adjustRightInd w:val="0"/>
+        <w:spacing w:after="0" w:line="240" w:lineRule="auto"/>
+        <w:rPr>
+          <w:rFonts w:eastAsiaTheme="majorEastAsia" w:cstheme="majorBidi"/>
+          <w:bCs/>
+        </w:rPr>
+      </w:pPr>
+      <w:r>
+        <w:rPr>
+          <w:rFonts w:eastAsiaTheme="majorEastAsia" w:cstheme="majorBidi"/>
+          <w:b/>
+          <w:bCs/>
+        </w:rPr>
+        <w:t xml:space="preserve">ConsoleInteraction attribute </w:t>
+      </w:r>
+      <w:r>
+        <w:rPr>
+          <w:rFonts w:eastAsiaTheme="majorEastAsia" w:cstheme="majorBidi"/>
+          <w:bCs/>
+        </w:rPr>
+        <w:t>– If the member methods are allowed to be called from the OMNI console, they have to be decorated with this attribute.</w:t>
+      </w:r>
+    </w:p>
+    <w:p>
+      <w:pPr>
+        <w:autoSpaceDE w:val="0"/>
+        <w:autoSpaceDN w:val="0"/>
+        <w:adjustRightInd w:val="0"/>
+        <w:spacing w:after="0" w:line="240" w:lineRule="auto"/>
+        <w:rPr>
+          <w:rFonts w:eastAsiaTheme="majorEastAsia" w:cstheme="majorBidi"/>
+          <w:bCs/>
+        </w:rPr>
+      </w:pPr>
+    </w:p>
+    <w:p>
+      <w:pPr>
+        <w:autoSpaceDE w:val="0"/>
+        <w:autoSpaceDN w:val="0"/>
+        <w:adjustRightInd w:val="0"/>
+        <w:spacing w:after="0" w:line="240" w:lineRule="auto"/>
+        <w:rPr>
+          <w:rFonts w:eastAsiaTheme="majorEastAsia" w:cstheme="majorBidi"/>
+          <w:bCs/>
+        </w:rPr>
+      </w:pPr>
+    </w:p>
+    <w:p>
+      <w:pPr>
+        <w:pStyle w:val="ListParagraph"/>
+        <w:numPr>
+          <w:ilvl w:val="0"/>
+          <w:numId w:val="39"/>
+        </w:numPr>
+      </w:pPr>
+      <w:r>
+        <w:rPr>
+          <w:b/>
+        </w:rPr>
+        <w:t>MemberConsoleFunctionOverride</w:t>
+      </w:r>
+      <w:r>
+        <w:t>:</w:t>
+      </w:r>
+    </w:p>
+    <w:p>
+      <w:pPr>
+        <w:pStyle w:val="ListParagraph"/>
+        <w:ind w:left="768"/>
+      </w:pPr>
+      <w:r>
+        <w:rPr>
+          <w:b/>
+        </w:rPr>
+        <w:t xml:space="preserve">XML Configuration </w:t>
+      </w:r>
+      <w:r>
+        <w:t>-</w:t>
+      </w:r>
+      <w:r>
+        <w:t xml:space="preserve"> </w:t>
+      </w:r>
+    </w:p>
+    <w:p>
+      <w:pPr>
+        <w:pStyle w:val="ListParagraph"/>
         <w:numPr>
           <w:ilvl w:val="0"/>
           <w:numId w:val="35"/>
@@ -15453,25 +15533,7 @@
           <w:sz w:val="19"/>
           <w:szCs w:val="19"/>
         </w:rPr>
-        <w:t>&lt;N</w:t>
-      </w:r>
-      <w:r>
-        <w:rPr>
-          <w:rFonts w:ascii="Consolas" w:hAnsi="Consolas" w:cs="Consolas"/>
-          <w:color w:val="A31515"/>
-          <w:sz w:val="19"/>
-          <w:szCs w:val="19"/>
-        </w:rPr>
-        <w:t>ameSpace</w:t>
-      </w:r>
-      <w:r>
-        <w:rPr>
-          <w:rFonts w:ascii="Consolas" w:hAnsi="Consolas" w:cs="Consolas"/>
-          <w:color w:val="A31515"/>
-          <w:sz w:val="19"/>
-          <w:szCs w:val="19"/>
-        </w:rPr>
-        <w:t>&gt;</w:t>
+        <w:t>&lt;WLEOverrideConfig/OverrideConfig&gt;</w:t>
       </w:r>
       <w:r>
         <w:rPr>
@@ -15482,7 +15544,13 @@
         <w:t xml:space="preserve"> </w:t>
       </w:r>
       <w:r>
-        <w:t>to the class you wish to add/override methods to.</w:t>
+        <w:t xml:space="preserve">Type to </w:t>
+      </w:r>
+      <w:r>
+        <w:rPr>
+          <w:b/>
+        </w:rPr>
+        <w:t>MemberConsoleFunctionOverride</w:t>
       </w:r>
       <w:r>
         <w:rPr>
@@ -15523,10 +15591,10 @@
           <w:noProof/>
         </w:rPr>
         <w:drawing>
-          <wp:inline distT="0" distB="0" distL="0" distR="0" wp14:anchorId="77B94379" wp14:editId="4C789354">
-            <wp:extent cx="5943600" cy="205740"/>
-            <wp:effectExtent l="0" t="0" r="0" b="3810"/>
-            <wp:docPr id="19" name="Picture 19"/>
+          <wp:inline distT="0" distB="0" distL="0" distR="0" wp14:anchorId="46EDD13B" wp14:editId="2C80A671">
+            <wp:extent cx="3970020" cy="192875"/>
+            <wp:effectExtent l="0" t="0" r="0" b="0"/>
+            <wp:docPr id="18" name="Picture 18"/>
             <wp:cNvGraphicFramePr>
               <a:graphicFrameLocks xmlns:a="http://schemas.openxmlformats.org/drawingml/2006/main" noChangeAspect="1"/>
             </wp:cNvGraphicFramePr>
@@ -15546,7 +15614,7 @@
                   <pic:spPr>
                     <a:xfrm>
                       <a:off x="0" y="0"/>
-                      <a:ext cx="5943600" cy="205740"/>
+                      <a:ext cx="4066359" cy="197555"/>
                     </a:xfrm>
                     <a:prstGeom prst="rect">
                       <a:avLst/>
@@ -15562,53 +15630,6 @@
     <w:p>
       <w:pPr>
         <w:pStyle w:val="ListParagraph"/>
-        <w:autoSpaceDE w:val="0"/>
-        <w:autoSpaceDN w:val="0"/>
-        <w:adjustRightInd w:val="0"/>
-        <w:spacing w:after="0" w:line="240" w:lineRule="auto"/>
-        <w:rPr>
-          <w:rFonts w:eastAsiaTheme="majorEastAsia" w:cstheme="majorBidi"/>
-          <w:b/>
-          <w:bCs/>
-          <w:sz w:val="28"/>
-          <w:szCs w:val="28"/>
-        </w:rPr>
-      </w:pPr>
-    </w:p>
-    <w:p>
-      <w:pPr>
-        <w:pStyle w:val="ListParagraph"/>
-        <w:autoSpaceDE w:val="0"/>
-        <w:autoSpaceDN w:val="0"/>
-        <w:adjustRightInd w:val="0"/>
-        <w:spacing w:after="0" w:line="240" w:lineRule="auto"/>
-        <w:rPr>
-          <w:noProof/>
-        </w:rPr>
-      </w:pPr>
-      <w:r>
-        <w:rPr>
-          <w:noProof/>
-        </w:rPr>
-        <w:t xml:space="preserve">In this case, </w:t>
-      </w:r>
-      <w:r>
-        <w:rPr>
-          <w:b/>
-          <w:noProof/>
-        </w:rPr>
-        <w:t>WinterLeaf.Demo.Full.Models.User.Extendable.Player</w:t>
-      </w:r>
-      <w:r>
-        <w:rPr>
-          <w:noProof/>
-        </w:rPr>
-        <w:t xml:space="preserve"> class is being overriden.</w:t>
-      </w:r>
-    </w:p>
-    <w:p>
-      <w:pPr>
-        <w:pStyle w:val="ListParagraph"/>
         <w:numPr>
           <w:ilvl w:val="0"/>
           <w:numId w:val="35"/>
@@ -15626,40 +15647,71 @@
         </w:rPr>
       </w:pPr>
       <w:r>
+        <w:t xml:space="preserve">Define the </w:t>
+      </w:r>
+      <w:r>
+        <w:rPr>
+          <w:rFonts w:ascii="Consolas" w:hAnsi="Consolas" w:cs="Consolas"/>
+          <w:color w:val="A31515"/>
+          <w:sz w:val="19"/>
+          <w:szCs w:val="19"/>
+        </w:rPr>
+        <w:t>&lt;NameSpace&gt;</w:t>
+      </w:r>
+      <w:r>
+        <w:rPr>
+          <w:rFonts w:ascii="Consolas" w:hAnsi="Consolas" w:cs="Consolas"/>
+          <w:sz w:val="19"/>
+          <w:szCs w:val="19"/>
+        </w:rPr>
+        <w:t xml:space="preserve"> </w:t>
+      </w:r>
+      <w:r>
+        <w:t>to the class you wish to add/override methods to.</w:t>
+      </w:r>
+      <w:r>
         <w:rPr>
           <w:noProof/>
         </w:rPr>
-        <w:lastRenderedPageBreak/>
-        <w:t xml:space="preserve">The referenced libraries and the files to be included are referenced as in the case of </w:t>
-      </w:r>
-      <w:r>
-        <w:rPr>
+        <w:t xml:space="preserve"> </w:t>
+      </w:r>
+    </w:p>
+    <w:p>
+      <w:pPr>
+        <w:pStyle w:val="ListParagraph"/>
+        <w:autoSpaceDE w:val="0"/>
+        <w:autoSpaceDN w:val="0"/>
+        <w:adjustRightInd w:val="0"/>
+        <w:spacing w:after="0" w:line="240" w:lineRule="auto"/>
+        <w:rPr>
+          <w:noProof/>
+        </w:rPr>
+      </w:pPr>
+    </w:p>
+    <w:p>
+      <w:pPr>
+        <w:pStyle w:val="ListParagraph"/>
+        <w:autoSpaceDE w:val="0"/>
+        <w:autoSpaceDN w:val="0"/>
+        <w:adjustRightInd w:val="0"/>
+        <w:spacing w:after="0" w:line="240" w:lineRule="auto"/>
+        <w:rPr>
+          <w:rFonts w:eastAsiaTheme="majorEastAsia" w:cstheme="majorBidi"/>
           <w:b/>
+          <w:bCs/>
+          <w:sz w:val="28"/>
+          <w:szCs w:val="28"/>
+        </w:rPr>
+      </w:pPr>
+      <w:r>
+        <w:rPr>
           <w:noProof/>
         </w:rPr>
-        <w:t>Classes</w:t>
-      </w:r>
-      <w:r>
-        <w:rPr>
-          <w:noProof/>
-        </w:rPr>
-        <w:t>.</w:t>
-      </w:r>
-      <w:r>
-        <w:rPr>
-          <w:noProof/>
-        </w:rPr>
-        <w:t xml:space="preserve"> </w:t>
-      </w:r>
-      <w:r>
-        <w:rPr>
-          <w:noProof/>
-        </w:rPr>
         <w:drawing>
-          <wp:inline distT="0" distB="0" distL="0" distR="0" wp14:anchorId="21CEC17E" wp14:editId="750222C3">
-            <wp:extent cx="3932797" cy="2423160"/>
-            <wp:effectExtent l="0" t="0" r="0" b="0"/>
-            <wp:docPr id="37" name="Picture 37"/>
+          <wp:inline distT="0" distB="0" distL="0" distR="0" wp14:anchorId="5E7E1278" wp14:editId="25976222">
+            <wp:extent cx="5943600" cy="205740"/>
+            <wp:effectExtent l="0" t="0" r="0" b="3810"/>
+            <wp:docPr id="19" name="Picture 19"/>
             <wp:cNvGraphicFramePr>
               <a:graphicFrameLocks xmlns:a="http://schemas.openxmlformats.org/drawingml/2006/main" noChangeAspect="1"/>
             </wp:cNvGraphicFramePr>
@@ -15679,7 +15731,7 @@
                   <pic:spPr>
                     <a:xfrm>
                       <a:off x="0" y="0"/>
-                      <a:ext cx="3945310" cy="2430870"/>
+                      <a:ext cx="5943600" cy="205740"/>
                     </a:xfrm>
                     <a:prstGeom prst="rect">
                       <a:avLst/>
@@ -15695,6 +15747,53 @@
     <w:p>
       <w:pPr>
         <w:pStyle w:val="ListParagraph"/>
+        <w:autoSpaceDE w:val="0"/>
+        <w:autoSpaceDN w:val="0"/>
+        <w:adjustRightInd w:val="0"/>
+        <w:spacing w:after="0" w:line="240" w:lineRule="auto"/>
+        <w:rPr>
+          <w:rFonts w:eastAsiaTheme="majorEastAsia" w:cstheme="majorBidi"/>
+          <w:b/>
+          <w:bCs/>
+          <w:sz w:val="28"/>
+          <w:szCs w:val="28"/>
+        </w:rPr>
+      </w:pPr>
+    </w:p>
+    <w:p>
+      <w:pPr>
+        <w:pStyle w:val="ListParagraph"/>
+        <w:autoSpaceDE w:val="0"/>
+        <w:autoSpaceDN w:val="0"/>
+        <w:adjustRightInd w:val="0"/>
+        <w:spacing w:after="0" w:line="240" w:lineRule="auto"/>
+        <w:rPr>
+          <w:noProof/>
+        </w:rPr>
+      </w:pPr>
+      <w:r>
+        <w:rPr>
+          <w:noProof/>
+        </w:rPr>
+        <w:t xml:space="preserve">In this case, </w:t>
+      </w:r>
+      <w:r>
+        <w:rPr>
+          <w:b/>
+          <w:noProof/>
+        </w:rPr>
+        <w:t>WinterLeaf.Demo.Full.Models.User.Extendable.Player</w:t>
+      </w:r>
+      <w:r>
+        <w:rPr>
+          <w:noProof/>
+        </w:rPr>
+        <w:t xml:space="preserve"> class is being overriden.</w:t>
+      </w:r>
+    </w:p>
+    <w:p>
+      <w:pPr>
+        <w:pStyle w:val="ListParagraph"/>
         <w:numPr>
           <w:ilvl w:val="0"/>
           <w:numId w:val="35"/>
@@ -15715,21 +15814,19 @@
         <w:rPr>
           <w:noProof/>
         </w:rPr>
-        <w:t xml:space="preserve">Add the functions to be overriden/added under </w:t>
-      </w:r>
-      <w:r>
-        <w:rPr>
-          <w:rFonts w:ascii="Consolas" w:hAnsi="Consolas" w:cs="Consolas"/>
-          <w:color w:val="A31515"/>
-          <w:sz w:val="19"/>
-          <w:szCs w:val="19"/>
-        </w:rPr>
-        <w:t>&lt;FunctionOverrides&gt;</w:t>
-      </w:r>
-      <w:r>
-        <w:rPr>
+        <w:t xml:space="preserve">The referenced libraries and the files to be included are referenced as in the case of </w:t>
+      </w:r>
+      <w:r>
+        <w:rPr>
+          <w:b/>
           <w:noProof/>
         </w:rPr>
+        <w:t>Classes</w:t>
+      </w:r>
+      <w:r>
+        <w:rPr>
+          <w:noProof/>
+        </w:rPr>
         <w:t>.</w:t>
       </w:r>
       <w:r>
@@ -15738,43 +15835,15 @@
         </w:rPr>
         <w:t xml:space="preserve"> </w:t>
       </w:r>
-    </w:p>
-    <w:p>
-      <w:pPr>
-        <w:pStyle w:val="ListParagraph"/>
-        <w:autoSpaceDE w:val="0"/>
-        <w:autoSpaceDN w:val="0"/>
-        <w:adjustRightInd w:val="0"/>
-        <w:spacing w:after="0" w:line="240" w:lineRule="auto"/>
+      <w:r>
         <w:rPr>
           <w:noProof/>
         </w:rPr>
-      </w:pPr>
-    </w:p>
-    <w:p>
-      <w:pPr>
-        <w:pStyle w:val="ListParagraph"/>
-        <w:autoSpaceDE w:val="0"/>
-        <w:autoSpaceDN w:val="0"/>
-        <w:adjustRightInd w:val="0"/>
-        <w:spacing w:after="0" w:line="240" w:lineRule="auto"/>
-        <w:rPr>
-          <w:rFonts w:eastAsiaTheme="majorEastAsia" w:cstheme="majorBidi"/>
-          <w:b/>
-          <w:bCs/>
-          <w:sz w:val="28"/>
-          <w:szCs w:val="28"/>
-        </w:rPr>
-      </w:pPr>
-      <w:r>
-        <w:rPr>
-          <w:noProof/>
-        </w:rPr>
         <w:drawing>
-          <wp:inline distT="0" distB="0" distL="0" distR="0" wp14:anchorId="6F544E15" wp14:editId="2CF39BDA">
-            <wp:extent cx="3289598" cy="937260"/>
-            <wp:effectExtent l="0" t="0" r="6350" b="0"/>
-            <wp:docPr id="52" name="Picture 52"/>
+          <wp:inline distT="0" distB="0" distL="0" distR="0" wp14:anchorId="3B9C7257" wp14:editId="7BDB5216">
+            <wp:extent cx="3932797" cy="2423160"/>
+            <wp:effectExtent l="0" t="0" r="0" b="0"/>
+            <wp:docPr id="37" name="Picture 37"/>
             <wp:cNvGraphicFramePr>
               <a:graphicFrameLocks xmlns:a="http://schemas.openxmlformats.org/drawingml/2006/main" noChangeAspect="1"/>
             </wp:cNvGraphicFramePr>
@@ -15794,7 +15863,7 @@
                   <pic:spPr>
                     <a:xfrm>
                       <a:off x="0" y="0"/>
-                      <a:ext cx="3315794" cy="944724"/>
+                      <a:ext cx="3945310" cy="2430870"/>
                     </a:xfrm>
                     <a:prstGeom prst="rect">
                       <a:avLst/>
@@ -15810,6 +15879,10 @@
     <w:p>
       <w:pPr>
         <w:pStyle w:val="ListParagraph"/>
+        <w:numPr>
+          <w:ilvl w:val="0"/>
+          <w:numId w:val="35"/>
+        </w:numPr>
         <w:autoSpaceDE w:val="0"/>
         <w:autoSpaceDN w:val="0"/>
         <w:adjustRightInd w:val="0"/>
@@ -15822,6 +15895,33 @@
           <w:szCs w:val="28"/>
         </w:rPr>
       </w:pPr>
+      <w:r>
+        <w:rPr>
+          <w:noProof/>
+        </w:rPr>
+        <w:t xml:space="preserve">Add the functions to be overriden/added under </w:t>
+      </w:r>
+      <w:r>
+        <w:rPr>
+          <w:rFonts w:ascii="Consolas" w:hAnsi="Consolas" w:cs="Consolas"/>
+          <w:color w:val="A31515"/>
+          <w:sz w:val="19"/>
+          <w:szCs w:val="19"/>
+        </w:rPr>
+        <w:t>&lt;FunctionOverrides&gt;</w:t>
+      </w:r>
+      <w:r>
+        <w:rPr>
+          <w:noProof/>
+        </w:rPr>
+        <w:t>.</w:t>
+      </w:r>
+      <w:r>
+        <w:rPr>
+          <w:noProof/>
+        </w:rPr>
+        <w:t xml:space="preserve"> </w:t>
+      </w:r>
     </w:p>
     <w:p>
       <w:pPr>
@@ -15834,160 +15934,32 @@
           <w:noProof/>
         </w:rPr>
       </w:pPr>
+    </w:p>
+    <w:p>
+      <w:pPr>
+        <w:pStyle w:val="ListParagraph"/>
+        <w:autoSpaceDE w:val="0"/>
+        <w:autoSpaceDN w:val="0"/>
+        <w:adjustRightInd w:val="0"/>
+        <w:spacing w:after="0" w:line="240" w:lineRule="auto"/>
+        <w:rPr>
+          <w:rFonts w:eastAsiaTheme="majorEastAsia" w:cstheme="majorBidi"/>
+          <w:b/>
+          <w:bCs/>
+          <w:sz w:val="28"/>
+          <w:szCs w:val="28"/>
+        </w:rPr>
+      </w:pPr>
       <w:r>
         <w:rPr>
           <w:noProof/>
         </w:rPr>
-        <w:t xml:space="preserve">TADA! </w:t>
-      </w:r>
-      <w:r>
-        <w:rPr>
-          <w:noProof/>
-        </w:rPr>
-        <w:t xml:space="preserve">With these simple steps, you’ll able to create a </w:t>
-      </w:r>
-      <w:r>
-        <w:rPr>
-          <w:b/>
-          <w:noProof/>
-        </w:rPr>
-        <w:t>livescript</w:t>
-      </w:r>
-      <w:r>
-        <w:rPr>
-          <w:noProof/>
-        </w:rPr>
-        <w:t>, which can be edited without exiting your game/compiling into the game.</w:t>
-      </w:r>
-    </w:p>
-    <w:p>
-      <w:pPr>
-        <w:rPr>
-          <w:noProof/>
-        </w:rPr>
-      </w:pPr>
-      <w:r>
-        <w:rPr>
-          <w:noProof/>
-        </w:rPr>
-        <w:br w:type="page"/>
-      </w:r>
-    </w:p>
-    <w:p>
-      <w:pPr>
-        <w:pStyle w:val="Heading1"/>
-      </w:pPr>
-      <w:r>
         <w:lastRenderedPageBreak/>
-        <w:t xml:space="preserve">Chapter </w:t>
-      </w:r>
-      <w:r>
-        <w:t>1</w:t>
-      </w:r>
-      <w:r>
-        <w:t>1</w:t>
-      </w:r>
-      <w:r>
-        <w:t xml:space="preserve"> File Dialogs</w:t>
-      </w:r>
-      <w:bookmarkEnd w:id="76"/>
-    </w:p>
-    <w:p/>
-    <w:p>
-      <w:r>
-        <w:t>OMNI uses a new way of using the file dialogs</w:t>
-      </w:r>
-      <w:r>
-        <w:t xml:space="preserve">, as opposed to T3D. The file dialog in OMNI is used in </w:t>
-      </w:r>
-      <w:r>
-        <w:t>combination with C# form file dialogs</w:t>
-      </w:r>
-      <w:r>
-        <w:t>, so you can define a ton of different properties as per your need</w:t>
-      </w:r>
-      <w:r>
-        <w:t>. The file dialogs support callbacks with the use of delegates.</w:t>
-      </w:r>
-      <w:r>
-        <w:t xml:space="preserve"> The callback function accepts the DialogResult as the parameter, </w:t>
-      </w:r>
-      <w:r>
-        <w:t xml:space="preserve">and will be called </w:t>
-      </w:r>
-      <w:r>
-        <w:t xml:space="preserve">after the </w:t>
-      </w:r>
-      <w:r>
-        <w:t xml:space="preserve">dialog </w:t>
-      </w:r>
-      <w:r>
-        <w:t xml:space="preserve">execution is complete. </w:t>
-      </w:r>
-      <w:r>
-        <w:t>By default, it doesn’t include a callback.</w:t>
-      </w:r>
-    </w:p>
-    <w:p>
-      <w:r>
-        <w:t xml:space="preserve">This is a simple example of </w:t>
-      </w:r>
-      <w:r>
-        <w:t>a</w:t>
-      </w:r>
-      <w:r>
-        <w:rPr>
-          <w:b/>
-        </w:rPr>
-        <w:t xml:space="preserve"> file dialog</w:t>
-      </w:r>
-      <w:r>
-        <w:t>.</w:t>
-      </w:r>
-    </w:p>
-    <w:p>
-      <w:pPr>
-        <w:pStyle w:val="Caption"/>
-        <w:keepNext/>
-      </w:pPr>
-      <w:r>
-        <w:t xml:space="preserve">Figure </w:t>
-      </w:r>
-      <w:r>
-        <w:fldChar w:fldCharType="begin"/>
-      </w:r>
-      <w:r>
-        <w:instrText xml:space="preserve"> SEQ Figure \* ARABIC </w:instrText>
-      </w:r>
-      <w:r>
-        <w:fldChar w:fldCharType="separate"/>
-      </w:r>
-      <w:r>
-        <w:rPr>
-          <w:noProof/>
-        </w:rPr>
-        <w:t>1</w:t>
-      </w:r>
-      <w:r>
-        <w:rPr>
-          <w:noProof/>
-        </w:rPr>
-        <w:fldChar w:fldCharType="end"/>
-      </w:r>
-      <w:r>
-        <w:t>: File Dialog with delegate</w:t>
-      </w:r>
-    </w:p>
-    <w:p>
-      <w:r>
-        <w:rPr>
-          <w:noProof/>
-        </w:rPr>
         <w:drawing>
-          <wp:inline distT="0" distB="0" distL="0" distR="0" wp14:anchorId="1AF946CB" wp14:editId="4926071D">
-            <wp:extent cx="5943600" cy="897255"/>
-            <wp:effectExtent l="0" t="0" r="0" b="0"/>
-            <wp:docPr id="79" name="Picture 79"/>
+          <wp:inline distT="0" distB="0" distL="0" distR="0" wp14:anchorId="27E91812" wp14:editId="344D2A9B">
+            <wp:extent cx="3289598" cy="937260"/>
+            <wp:effectExtent l="0" t="0" r="6350" b="0"/>
+            <wp:docPr id="52" name="Picture 52"/>
             <wp:cNvGraphicFramePr>
               <a:graphicFrameLocks xmlns:a="http://schemas.openxmlformats.org/drawingml/2006/main" noChangeAspect="1"/>
             </wp:cNvGraphicFramePr>
@@ -16007,7 +15979,7 @@
                   <pic:spPr>
                     <a:xfrm>
                       <a:off x="0" y="0"/>
-                      <a:ext cx="5946925" cy="897757"/>
+                      <a:ext cx="3315794" cy="944724"/>
                     </a:xfrm>
                     <a:prstGeom prst="rect">
                       <a:avLst/>
@@ -16019,53 +15991,66 @@
           </wp:inline>
         </w:drawing>
       </w:r>
-      <w:r>
-        <w:t xml:space="preserve"> </w:t>
-      </w:r>
-    </w:p>
-    <w:p>
-      <w:pPr>
-        <w:pStyle w:val="Caption"/>
-        <w:keepNext/>
-      </w:pPr>
-      <w:r>
-        <w:t xml:space="preserve">Figure </w:t>
-      </w:r>
-      <w:r>
-        <w:fldChar w:fldCharType="begin"/>
-      </w:r>
-      <w:r>
-        <w:instrText xml:space="preserve"> SEQ Figure \* ARABIC </w:instrText>
-      </w:r>
-      <w:r>
-        <w:fldChar w:fldCharType="separate"/>
-      </w:r>
+    </w:p>
+    <w:p>
+      <w:pPr>
+        <w:pStyle w:val="ListParagraph"/>
+        <w:autoSpaceDE w:val="0"/>
+        <w:autoSpaceDN w:val="0"/>
+        <w:adjustRightInd w:val="0"/>
+        <w:spacing w:after="0" w:line="240" w:lineRule="auto"/>
+        <w:rPr>
+          <w:rFonts w:eastAsiaTheme="majorEastAsia" w:cstheme="majorBidi"/>
+          <w:b/>
+          <w:bCs/>
+          <w:sz w:val="28"/>
+          <w:szCs w:val="28"/>
+        </w:rPr>
+      </w:pPr>
+    </w:p>
+    <w:p>
+      <w:pPr>
+        <w:pStyle w:val="ListParagraph"/>
+        <w:autoSpaceDE w:val="0"/>
+        <w:autoSpaceDN w:val="0"/>
+        <w:adjustRightInd w:val="0"/>
+        <w:spacing w:after="0" w:line="240" w:lineRule="auto"/>
+        <w:rPr>
+          <w:rFonts w:eastAsiaTheme="majorEastAsia" w:cstheme="majorBidi"/>
+          <w:b/>
+          <w:bCs/>
+        </w:rPr>
+      </w:pPr>
+      <w:r>
+        <w:rPr>
+          <w:rFonts w:eastAsiaTheme="majorEastAsia" w:cstheme="majorBidi"/>
+          <w:b/>
+          <w:bCs/>
+        </w:rPr>
+        <w:t xml:space="preserve">C# file – </w:t>
+      </w:r>
+    </w:p>
+    <w:p>
+      <w:pPr>
+        <w:pStyle w:val="ListParagraph"/>
+        <w:autoSpaceDE w:val="0"/>
+        <w:autoSpaceDN w:val="0"/>
+        <w:adjustRightInd w:val="0"/>
+        <w:spacing w:after="0" w:line="240" w:lineRule="auto"/>
+        <w:rPr>
+          <w:rFonts w:eastAsiaTheme="majorEastAsia" w:cstheme="majorBidi"/>
+          <w:bCs/>
+        </w:rPr>
+      </w:pPr>
       <w:r>
         <w:rPr>
           <w:noProof/>
         </w:rPr>
-        <w:t>2</w:t>
-      </w:r>
-      <w:r>
-        <w:rPr>
-          <w:noProof/>
-        </w:rPr>
-        <w:fldChar w:fldCharType="end"/>
-      </w:r>
-      <w:r>
-        <w:t>: File Dialog without delegate</w:t>
-      </w:r>
-    </w:p>
-    <w:p>
-      <w:r>
-        <w:rPr>
-          <w:noProof/>
-        </w:rPr>
         <w:drawing>
-          <wp:inline distT="0" distB="0" distL="0" distR="0" wp14:anchorId="1877ADD2" wp14:editId="72285BF6">
-            <wp:extent cx="4344934" cy="899160"/>
-            <wp:effectExtent l="0" t="0" r="0" b="0"/>
-            <wp:docPr id="82" name="Picture 82"/>
+          <wp:inline distT="0" distB="0" distL="0" distR="0" wp14:anchorId="0F683B67" wp14:editId="2CBB8FA6">
+            <wp:extent cx="4399463" cy="2842260"/>
+            <wp:effectExtent l="0" t="0" r="1270" b="0"/>
+            <wp:docPr id="83" name="Picture 83"/>
             <wp:cNvGraphicFramePr>
               <a:graphicFrameLocks xmlns:a="http://schemas.openxmlformats.org/drawingml/2006/main" noChangeAspect="1"/>
             </wp:cNvGraphicFramePr>
@@ -16085,7 +16070,7 @@
                   <pic:spPr>
                     <a:xfrm>
                       <a:off x="0" y="0"/>
-                      <a:ext cx="4365296" cy="903374"/>
+                      <a:ext cx="4404035" cy="2845214"/>
                     </a:xfrm>
                     <a:prstGeom prst="rect">
                       <a:avLst/>
@@ -16100,98 +16085,402 @@
     </w:p>
     <w:p>
       <w:pPr>
-        <w:rPr>
-          <w:color w:val="FF0000"/>
-        </w:rPr>
-      </w:pPr>
-      <w:r>
-        <w:rPr>
-          <w:color w:val="FF0000"/>
-        </w:rPr>
-        <w:t xml:space="preserve">NOTE:  </w:t>
-      </w:r>
-      <w:r>
-        <w:rPr>
-          <w:color w:val="FF0000"/>
-        </w:rPr>
-        <w:t>Make sure you call Dialogs.GetForwardSlashFile to get the filename on request complete. This ensures you get the correct filename for use.</w:t>
-      </w:r>
-    </w:p>
-    <w:p/>
-    <w:p>
-      <w:r>
-        <w:t>There are two type of file dialogs in OMNI.</w:t>
+        <w:pStyle w:val="ListParagraph"/>
+        <w:autoSpaceDE w:val="0"/>
+        <w:autoSpaceDN w:val="0"/>
+        <w:adjustRightInd w:val="0"/>
+        <w:spacing w:after="0" w:line="240" w:lineRule="auto"/>
+        <w:rPr>
+          <w:rFonts w:eastAsiaTheme="majorEastAsia" w:cstheme="majorBidi"/>
+          <w:bCs/>
+        </w:rPr>
+      </w:pPr>
+      <w:r>
+        <w:rPr>
+          <w:rFonts w:eastAsiaTheme="majorEastAsia" w:cstheme="majorBidi"/>
+          <w:bCs/>
+        </w:rPr>
+        <w:t>The MemberOverride file is a touch different. Requirements:</w:t>
       </w:r>
     </w:p>
     <w:p>
       <w:pPr>
         <w:pStyle w:val="ListParagraph"/>
         <w:numPr>
-          <w:ilvl w:val="0"/>
-          <w:numId w:val="38"/>
+          <w:ilvl w:val="1"/>
+          <w:numId w:val="35"/>
         </w:numPr>
-      </w:pPr>
-      <w:r>
-        <w:rPr>
+        <w:autoSpaceDE w:val="0"/>
+        <w:autoSpaceDN w:val="0"/>
+        <w:adjustRightInd w:val="0"/>
+        <w:spacing w:after="0" w:line="240" w:lineRule="auto"/>
+        <w:rPr>
+          <w:rFonts w:eastAsiaTheme="majorEastAsia" w:cstheme="majorBidi"/>
+          <w:bCs/>
+        </w:rPr>
+      </w:pPr>
+      <w:r>
+        <w:rPr>
+          <w:rFonts w:eastAsiaTheme="majorEastAsia" w:cstheme="majorBidi"/>
           <w:b/>
-        </w:rPr>
-        <w:t>OpenFileDialog</w:t>
-      </w:r>
-      <w:r>
-        <w:t>:</w:t>
+          <w:bCs/>
+        </w:rPr>
+        <w:t>Namespace</w:t>
+      </w:r>
+      <w:r>
+        <w:rPr>
+          <w:rFonts w:eastAsiaTheme="majorEastAsia" w:cstheme="majorBidi"/>
+          <w:b/>
+          <w:bCs/>
+        </w:rPr>
+        <w:t xml:space="preserve"> – </w:t>
+      </w:r>
+      <w:r>
+        <w:rPr>
+          <w:rFonts w:eastAsiaTheme="majorEastAsia" w:cstheme="majorBidi"/>
+          <w:bCs/>
+        </w:rPr>
+        <w:t>Not required.</w:t>
       </w:r>
     </w:p>
     <w:p>
       <w:pPr>
         <w:pStyle w:val="ListParagraph"/>
-      </w:pPr>
-      <w:r>
-        <w:t>For</w:t>
-      </w:r>
-      <w:r>
-        <w:t xml:space="preserve"> OpenFileDialog, you need to create an object of </w:t>
-      </w:r>
-      <w:r>
-        <w:rPr>
+        <w:numPr>
+          <w:ilvl w:val="1"/>
+          <w:numId w:val="35"/>
+        </w:numPr>
+        <w:autoSpaceDE w:val="0"/>
+        <w:autoSpaceDN w:val="0"/>
+        <w:adjustRightInd w:val="0"/>
+        <w:spacing w:after="0" w:line="240" w:lineRule="auto"/>
+        <w:rPr>
+          <w:rFonts w:eastAsiaTheme="majorEastAsia" w:cstheme="majorBidi"/>
+          <w:bCs/>
+        </w:rPr>
+      </w:pPr>
+      <w:r>
+        <w:rPr>
+          <w:rFonts w:eastAsiaTheme="majorEastAsia" w:cstheme="majorBidi"/>
           <w:b/>
-        </w:rPr>
-        <w:t>System.Windows.Forms.OpenFileDialog</w:t>
-      </w:r>
-      <w:r>
-        <w:t xml:space="preserve"> class and pass its reference to the static </w:t>
-      </w:r>
-      <w:r>
-        <w:t>Open</w:t>
-      </w:r>
-      <w:r>
-        <w:t>FileDialog constructor.</w:t>
-      </w:r>
-      <w:r>
+          <w:bCs/>
+        </w:rPr>
+        <w:t>TypeConverter attribute</w:t>
+      </w:r>
+      <w:r>
+        <w:rPr>
+          <w:rFonts w:eastAsiaTheme="majorEastAsia" w:cstheme="majorBidi"/>
+          <w:bCs/>
+        </w:rPr>
+        <w:t xml:space="preserve"> – Not required.</w:t>
+      </w:r>
+    </w:p>
+    <w:p>
+      <w:pPr>
+        <w:pStyle w:val="ListParagraph"/>
+        <w:numPr>
+          <w:ilvl w:val="1"/>
+          <w:numId w:val="35"/>
+        </w:numPr>
+        <w:autoSpaceDE w:val="0"/>
+        <w:autoSpaceDN w:val="0"/>
+        <w:adjustRightInd w:val="0"/>
+        <w:spacing w:after="0" w:line="240" w:lineRule="auto"/>
+        <w:rPr>
+          <w:rFonts w:eastAsiaTheme="majorEastAsia" w:cstheme="majorBidi"/>
+          <w:bCs/>
+        </w:rPr>
+      </w:pPr>
+      <w:r>
+        <w:rPr>
+          <w:rFonts w:eastAsiaTheme="majorEastAsia" w:cstheme="majorBidi"/>
+          <w:b/>
+          <w:bCs/>
+        </w:rPr>
+        <w:t>AutoGen Operator overrides</w:t>
+      </w:r>
+      <w:r>
+        <w:rPr>
+          <w:rFonts w:eastAsiaTheme="majorEastAsia" w:cstheme="majorBidi"/>
+          <w:bCs/>
+        </w:rPr>
+        <w:t xml:space="preserve"> – Not required.</w:t>
+      </w:r>
+    </w:p>
+    <w:p>
+      <w:pPr>
+        <w:pStyle w:val="ListParagraph"/>
+        <w:numPr>
+          <w:ilvl w:val="1"/>
+          <w:numId w:val="35"/>
+        </w:numPr>
+        <w:autoSpaceDE w:val="0"/>
+        <w:autoSpaceDN w:val="0"/>
+        <w:adjustRightInd w:val="0"/>
+        <w:spacing w:after="0" w:line="240" w:lineRule="auto"/>
+        <w:rPr>
+          <w:rFonts w:eastAsiaTheme="majorEastAsia" w:cstheme="majorBidi"/>
+          <w:bCs/>
+        </w:rPr>
+      </w:pPr>
+      <w:r>
+        <w:rPr>
+          <w:rFonts w:eastAsiaTheme="majorEastAsia" w:cstheme="majorBidi"/>
+          <w:b/>
+          <w:bCs/>
+        </w:rPr>
+        <w:t>Public Static class</w:t>
+      </w:r>
+      <w:r>
+        <w:rPr>
+          <w:rFonts w:eastAsiaTheme="majorEastAsia" w:cstheme="majorBidi"/>
+          <w:bCs/>
+        </w:rPr>
+        <w:t xml:space="preserve"> – The class name should be public static.</w:t>
+      </w:r>
+    </w:p>
+    <w:p>
+      <w:pPr>
+        <w:pStyle w:val="ListParagraph"/>
+        <w:numPr>
+          <w:ilvl w:val="1"/>
+          <w:numId w:val="35"/>
+        </w:numPr>
+        <w:autoSpaceDE w:val="0"/>
+        <w:autoSpaceDN w:val="0"/>
+        <w:adjustRightInd w:val="0"/>
+        <w:spacing w:after="0" w:line="240" w:lineRule="auto"/>
+        <w:rPr>
+          <w:rFonts w:eastAsiaTheme="majorEastAsia" w:cstheme="majorBidi"/>
+          <w:bCs/>
+        </w:rPr>
+      </w:pPr>
+      <w:r>
+        <w:rPr>
+          <w:rFonts w:eastAsiaTheme="majorEastAsia" w:cstheme="majorBidi"/>
+          <w:b/>
+          <w:bCs/>
+        </w:rPr>
+        <w:t>Public static methods</w:t>
+      </w:r>
+      <w:r>
+        <w:rPr>
+          <w:rFonts w:eastAsiaTheme="majorEastAsia" w:cstheme="majorBidi"/>
+          <w:bCs/>
+        </w:rPr>
+        <w:t xml:space="preserve"> – The member or overridable methods should be static too, </w:t>
+      </w:r>
+      <w:r>
+        <w:rPr>
+          <w:rFonts w:eastAsiaTheme="majorEastAsia" w:cstheme="majorBidi"/>
+          <w:bCs/>
+          <w:color w:val="FF0000"/>
+        </w:rPr>
+        <w:t>WITH first parameter as the class type to be overriden.</w:t>
+      </w:r>
+      <w:r>
+        <w:rPr>
+          <w:rFonts w:eastAsiaTheme="majorEastAsia" w:cstheme="majorBidi"/>
+          <w:bCs/>
+        </w:rPr>
         <w:t xml:space="preserve"> </w:t>
       </w:r>
     </w:p>
     <w:p>
       <w:pPr>
         <w:pStyle w:val="ListParagraph"/>
-      </w:pPr>
-      <w:r>
-        <w:t>If you need to use a callback for the dialog, you can pass the delegate as shown in Figure 1 above.  Below is an example of OpenFileDialog:</w:t>
+        <w:numPr>
+          <w:ilvl w:val="1"/>
+          <w:numId w:val="35"/>
+        </w:numPr>
+        <w:autoSpaceDE w:val="0"/>
+        <w:autoSpaceDN w:val="0"/>
+        <w:adjustRightInd w:val="0"/>
+        <w:spacing w:after="0" w:line="240" w:lineRule="auto"/>
+        <w:rPr>
+          <w:rFonts w:eastAsiaTheme="majorEastAsia" w:cstheme="majorBidi"/>
+          <w:bCs/>
+        </w:rPr>
+      </w:pPr>
+      <w:r>
+        <w:rPr>
+          <w:rFonts w:eastAsiaTheme="majorEastAsia" w:cstheme="majorBidi"/>
+          <w:b/>
+          <w:bCs/>
+          <w:color w:val="000000" w:themeColor="text1"/>
+        </w:rPr>
+        <w:t>ConsoleInteraction attribute</w:t>
+      </w:r>
+      <w:r>
+        <w:rPr>
+          <w:rFonts w:eastAsiaTheme="majorEastAsia" w:cstheme="majorBidi"/>
+          <w:bCs/>
+          <w:color w:val="000000" w:themeColor="text1"/>
+        </w:rPr>
+        <w:t xml:space="preserve"> – Required if, the methods are to be exposed to the console.</w:t>
       </w:r>
     </w:p>
     <w:p>
       <w:pPr>
         <w:pStyle w:val="ListParagraph"/>
-      </w:pPr>
-      <w:r>
+        <w:autoSpaceDE w:val="0"/>
+        <w:autoSpaceDN w:val="0"/>
+        <w:adjustRightInd w:val="0"/>
+        <w:spacing w:after="0" w:line="240" w:lineRule="auto"/>
+        <w:rPr>
+          <w:rFonts w:eastAsiaTheme="majorEastAsia" w:cstheme="majorBidi"/>
+          <w:bCs/>
+        </w:rPr>
+      </w:pPr>
+    </w:p>
+    <w:p>
+      <w:pPr>
+        <w:pStyle w:val="ListParagraph"/>
+        <w:autoSpaceDE w:val="0"/>
+        <w:autoSpaceDN w:val="0"/>
+        <w:adjustRightInd w:val="0"/>
+        <w:spacing w:after="0" w:line="240" w:lineRule="auto"/>
         <w:rPr>
           <w:noProof/>
         </w:rPr>
+      </w:pPr>
+      <w:r>
+        <w:rPr>
+          <w:noProof/>
+        </w:rPr>
+        <w:t xml:space="preserve">TADA! With these simple steps, you’ll able to create a </w:t>
+      </w:r>
+      <w:r>
+        <w:rPr>
+          <w:b/>
+          <w:noProof/>
+        </w:rPr>
+        <w:t>livescript</w:t>
+      </w:r>
+      <w:r>
+        <w:rPr>
+          <w:noProof/>
+        </w:rPr>
+        <w:t>, which can be edited without exiting your game/compiling into the game.</w:t>
+      </w:r>
+    </w:p>
+    <w:p>
+      <w:pPr>
+        <w:rPr>
+          <w:noProof/>
+        </w:rPr>
+      </w:pPr>
+      <w:bookmarkStart w:id="76" w:name="_GoBack"/>
+      <w:bookmarkEnd w:id="76"/>
+      <w:r>
+        <w:rPr>
+          <w:noProof/>
+        </w:rPr>
+        <w:br w:type="page"/>
+      </w:r>
+    </w:p>
+    <w:p>
+      <w:pPr>
+        <w:pStyle w:val="Heading1"/>
+      </w:pPr>
+      <w:r>
         <w:lastRenderedPageBreak/>
+        <w:t xml:space="preserve">Chapter </w:t>
+      </w:r>
+      <w:r>
+        <w:t>1</w:t>
+      </w:r>
+      <w:r>
+        <w:t>1</w:t>
+      </w:r>
+      <w:r>
+        <w:t xml:space="preserve"> File Dialogs</w:t>
+      </w:r>
+      <w:bookmarkEnd w:id="75"/>
+    </w:p>
+    <w:p/>
+    <w:p>
+      <w:r>
+        <w:t>OMNI uses a new way of using the file dialogs</w:t>
+      </w:r>
+      <w:r>
+        <w:t xml:space="preserve">, as opposed to T3D. The file dialog in OMNI is used in </w:t>
+      </w:r>
+      <w:r>
+        <w:t>combination with C# form file dialogs</w:t>
+      </w:r>
+      <w:r>
+        <w:t>, so you can define a ton of different properties as per your need</w:t>
+      </w:r>
+      <w:r>
+        <w:t>. The file dialogs support callbacks with the use of delegates.</w:t>
+      </w:r>
+      <w:r>
+        <w:t xml:space="preserve"> The callback function accepts the DialogResult as the parameter, </w:t>
+      </w:r>
+      <w:r>
+        <w:t xml:space="preserve">and will be called </w:t>
+      </w:r>
+      <w:r>
+        <w:t xml:space="preserve">after the </w:t>
+      </w:r>
+      <w:r>
+        <w:t xml:space="preserve">dialog </w:t>
+      </w:r>
+      <w:r>
+        <w:t xml:space="preserve">execution is complete. </w:t>
+      </w:r>
+      <w:r>
+        <w:t>By default, it doesn’t include a callback.</w:t>
+      </w:r>
+    </w:p>
+    <w:p>
+      <w:r>
+        <w:t xml:space="preserve">This is a simple example of </w:t>
+      </w:r>
+      <w:r>
+        <w:t>a</w:t>
+      </w:r>
+      <w:r>
+        <w:rPr>
+          <w:b/>
+        </w:rPr>
+        <w:t xml:space="preserve"> file dialog</w:t>
+      </w:r>
+      <w:r>
+        <w:t>.</w:t>
+      </w:r>
+    </w:p>
+    <w:p>
+      <w:pPr>
+        <w:pStyle w:val="Caption"/>
+        <w:keepNext/>
+      </w:pPr>
+      <w:r>
+        <w:t xml:space="preserve">Figure </w:t>
+      </w:r>
+      <w:fldSimple w:instr=" SEQ Figure \* ARABIC ">
+        <w:r>
+          <w:rPr>
+            <w:noProof/>
+          </w:rPr>
+          <w:t>1</w:t>
+        </w:r>
+      </w:fldSimple>
+      <w:r>
+        <w:t>: File Dialog with delegate</w:t>
+      </w:r>
+    </w:p>
+    <w:p>
+      <w:r>
+        <w:rPr>
+          <w:noProof/>
+        </w:rPr>
         <w:drawing>
-          <wp:inline distT="0" distB="0" distL="0" distR="0" wp14:anchorId="11D296EC" wp14:editId="02B3D415">
-            <wp:extent cx="5394960" cy="2753966"/>
-            <wp:effectExtent l="0" t="0" r="0" b="8890"/>
-            <wp:docPr id="101" name="Picture 101"/>
+          <wp:inline distT="0" distB="0" distL="0" distR="0" wp14:anchorId="1AF946CB" wp14:editId="4926071D">
+            <wp:extent cx="5943600" cy="897255"/>
+            <wp:effectExtent l="0" t="0" r="0" b="0"/>
+            <wp:docPr id="79" name="Picture 79"/>
             <wp:cNvGraphicFramePr>
               <a:graphicFrameLocks xmlns:a="http://schemas.openxmlformats.org/drawingml/2006/main" noChangeAspect="1"/>
             </wp:cNvGraphicFramePr>
@@ -16211,7 +16500,7 @@
                   <pic:spPr>
                     <a:xfrm>
                       <a:off x="0" y="0"/>
-                      <a:ext cx="5396285" cy="2754642"/>
+                      <a:ext cx="5946925" cy="897757"/>
                     </a:xfrm>
                     <a:prstGeom prst="rect">
                       <a:avLst/>
@@ -16223,101 +16512,40 @@
           </wp:inline>
         </w:drawing>
       </w:r>
-    </w:p>
-    <w:p>
-      <w:pPr>
-        <w:pStyle w:val="ListParagraph"/>
-      </w:pPr>
-    </w:p>
-    <w:p>
-      <w:pPr>
-        <w:pStyle w:val="ListParagraph"/>
-        <w:numPr>
-          <w:ilvl w:val="0"/>
-          <w:numId w:val="38"/>
-        </w:numPr>
-        <w:rPr>
-          <w:b/>
-        </w:rPr>
-      </w:pPr>
-      <w:r>
-        <w:rPr>
-          <w:b/>
-        </w:rPr>
-        <w:t>SaveFileDialog</w:t>
-      </w:r>
-      <w:r>
-        <w:rPr>
-          <w:b/>
-        </w:rPr>
-        <w:t>:</w:t>
-      </w:r>
-    </w:p>
-    <w:p>
-      <w:pPr>
-        <w:pStyle w:val="ListParagraph"/>
-      </w:pPr>
-      <w:r>
-        <w:t xml:space="preserve">For SaveFileDialog, you have to create an object of </w:t>
-      </w:r>
-      <w:r>
-        <w:rPr>
-          <w:b/>
-        </w:rPr>
-        <w:t>System.Windows.Forms.</w:t>
-      </w:r>
-      <w:r>
-        <w:rPr>
-          <w:b/>
-        </w:rPr>
-        <w:t>Save</w:t>
-      </w:r>
-      <w:r>
-        <w:rPr>
-          <w:b/>
-        </w:rPr>
-        <w:t>FileDialog</w:t>
-      </w:r>
-      <w:r>
-        <w:rPr>
-          <w:b/>
-        </w:rPr>
+      <w:r>
         <w:t xml:space="preserve"> </w:t>
       </w:r>
-      <w:r>
-        <w:t>and</w:t>
-      </w:r>
-      <w:r>
-        <w:t xml:space="preserve"> pass its reference to the static SaveFileDialog constructor. For the callback, you can use </w:t>
-      </w:r>
-      <w:r>
-        <w:t>it the same way as OpenFileDialog.</w:t>
-      </w:r>
-    </w:p>
-    <w:p>
-      <w:pPr>
-        <w:pStyle w:val="ListParagraph"/>
-      </w:pPr>
-      <w:r>
-        <w:t>This is a simple example of SaveFileDialog.</w:t>
-      </w:r>
-    </w:p>
-    <w:p>
-      <w:pPr>
-        <w:pStyle w:val="ListParagraph"/>
-        <w:rPr>
-          <w:b/>
-        </w:rPr>
-      </w:pPr>
+    </w:p>
+    <w:p>
+      <w:pPr>
+        <w:pStyle w:val="Caption"/>
+        <w:keepNext/>
+      </w:pPr>
+      <w:r>
+        <w:t xml:space="preserve">Figure </w:t>
+      </w:r>
+      <w:fldSimple w:instr=" SEQ Figure \* ARABIC ">
+        <w:r>
+          <w:rPr>
+            <w:noProof/>
+          </w:rPr>
+          <w:t>2</w:t>
+        </w:r>
+      </w:fldSimple>
+      <w:r>
+        <w:t>: File Dialog without delegate</w:t>
+      </w:r>
+    </w:p>
+    <w:p>
       <w:r>
         <w:rPr>
           <w:noProof/>
         </w:rPr>
         <w:drawing>
-          <wp:inline distT="0" distB="0" distL="0" distR="0" wp14:anchorId="62247C44" wp14:editId="6F41EA9C">
-            <wp:extent cx="4594860" cy="3215489"/>
-            <wp:effectExtent l="0" t="0" r="0" b="4445"/>
-            <wp:docPr id="89" name="Picture 89"/>
+          <wp:inline distT="0" distB="0" distL="0" distR="0" wp14:anchorId="1877ADD2" wp14:editId="72285BF6">
+            <wp:extent cx="4344934" cy="899160"/>
+            <wp:effectExtent l="0" t="0" r="0" b="0"/>
+            <wp:docPr id="82" name="Picture 82"/>
             <wp:cNvGraphicFramePr>
               <a:graphicFrameLocks xmlns:a="http://schemas.openxmlformats.org/drawingml/2006/main" noChangeAspect="1"/>
             </wp:cNvGraphicFramePr>
@@ -16337,7 +16565,7 @@
                   <pic:spPr>
                     <a:xfrm>
                       <a:off x="0" y="0"/>
-                      <a:ext cx="4595998" cy="3216285"/>
+                      <a:ext cx="4365296" cy="903374"/>
                     </a:xfrm>
                     <a:prstGeom prst="rect">
                       <a:avLst/>
@@ -16349,158 +16577,101 @@
           </wp:inline>
         </w:drawing>
       </w:r>
+    </w:p>
+    <w:p>
+      <w:pPr>
+        <w:rPr>
+          <w:color w:val="FF0000"/>
+        </w:rPr>
+      </w:pPr>
+      <w:r>
+        <w:rPr>
+          <w:color w:val="FF0000"/>
+        </w:rPr>
+        <w:t xml:space="preserve">NOTE:  </w:t>
+      </w:r>
+      <w:r>
+        <w:rPr>
+          <w:color w:val="FF0000"/>
+        </w:rPr>
+        <w:t>Make sure you call Dialogs.GetForwardSlashFile to get the filename on request complete. This ensures you get the correct filename for use.</w:t>
+      </w:r>
+    </w:p>
+    <w:p/>
+    <w:p>
+      <w:r>
+        <w:t>There are two type of file dialogs in OMNI.</w:t>
+      </w:r>
+    </w:p>
+    <w:p>
+      <w:pPr>
+        <w:pStyle w:val="ListParagraph"/>
+        <w:numPr>
+          <w:ilvl w:val="0"/>
+          <w:numId w:val="38"/>
+        </w:numPr>
+      </w:pPr>
       <w:r>
         <w:rPr>
           <w:b/>
         </w:rPr>
+        <w:t>OpenFileDialog</w:t>
+      </w:r>
+      <w:r>
+        <w:t>:</w:t>
+      </w:r>
+    </w:p>
+    <w:p>
+      <w:pPr>
+        <w:pStyle w:val="ListParagraph"/>
+      </w:pPr>
+      <w:r>
+        <w:t>For</w:t>
+      </w:r>
+      <w:r>
+        <w:t xml:space="preserve"> OpenFileDialog, you need to create an object of </w:t>
+      </w:r>
+      <w:r>
+        <w:rPr>
+          <w:b/>
+        </w:rPr>
+        <w:t>System.Windows.Forms.OpenFileDialog</w:t>
+      </w:r>
+      <w:r>
+        <w:t xml:space="preserve"> class and pass its reference to the static </w:t>
+      </w:r>
+      <w:r>
+        <w:t>Open</w:t>
+      </w:r>
+      <w:r>
+        <w:t>FileDialog constructor.</w:t>
+      </w:r>
+      <w:r>
         <w:t xml:space="preserve"> </w:t>
       </w:r>
     </w:p>
     <w:p>
       <w:pPr>
         <w:pStyle w:val="ListParagraph"/>
-        <w:rPr>
-          <w:b/>
-        </w:rPr>
-      </w:pPr>
-      <w:r>
-        <w:rPr>
-          <w:b/>
-        </w:rPr>
-        <w:br w:type="page"/>
-      </w:r>
-    </w:p>
-    <w:p>
-      <w:pPr>
-        <w:jc w:val="both"/>
-      </w:pPr>
-    </w:p>
-    <w:p>
-      <w:pPr>
-        <w:jc w:val="both"/>
-        <w:rPr>
-          <w:rFonts w:asciiTheme="majorHAnsi" w:eastAsiaTheme="majorEastAsia" w:hAnsiTheme="majorHAnsi" w:cstheme="majorBidi"/>
-          <w:b/>
-          <w:bCs/>
-          <w:color w:val="365F91" w:themeColor="accent1" w:themeShade="BF"/>
-          <w:sz w:val="28"/>
-          <w:szCs w:val="28"/>
-        </w:rPr>
-      </w:pPr>
-    </w:p>
-    <w:p>
-      <w:pPr>
-        <w:pStyle w:val="Heading1"/>
-      </w:pPr>
-      <w:bookmarkStart w:id="77" w:name="_Toc389213158"/>
-      <w:r>
-        <w:t xml:space="preserve">Chapter </w:t>
-      </w:r>
-      <w:r>
-        <w:t>1</w:t>
-      </w:r>
-      <w:r>
-        <w:t>2</w:t>
-      </w:r>
-      <w:r>
-        <w:t xml:space="preserve"> Threading with the Omni Framework</w:t>
-      </w:r>
-      <w:bookmarkEnd w:id="77"/>
-      <w:r>
-        <w:br w:type="page"/>
-      </w:r>
-    </w:p>
-    <w:p>
-      <w:pPr>
-        <w:pStyle w:val="Heading1"/>
-      </w:pPr>
-      <w:bookmarkStart w:id="78" w:name="_Toc389213159"/>
-      <w:r>
+      </w:pPr>
+      <w:r>
+        <w:t>If you need to use a callback for the dialog, you can pass the delegate as shown in Figure 1 above.  Below is an example of OpenFileDialog:</w:t>
+      </w:r>
+    </w:p>
+    <w:p>
+      <w:pPr>
+        <w:pStyle w:val="ListParagraph"/>
+      </w:pPr>
+      <w:r>
+        <w:rPr>
+          <w:noProof/>
+        </w:rPr>
         <w:lastRenderedPageBreak/>
-        <w:t>Appendix</w:t>
-      </w:r>
-      <w:bookmarkEnd w:id="78"/>
-      <w:r>
-        <w:t xml:space="preserve"> </w:t>
-      </w:r>
-    </w:p>
-    <w:p>
-      <w:pPr>
-        <w:pStyle w:val="Heading2"/>
-      </w:pPr>
-      <w:bookmarkStart w:id="79" w:name="_Toc389213160"/>
-      <w:r>
-        <w:t xml:space="preserve">Appendix 1 - </w:t>
-      </w:r>
-      <w:r>
-        <w:t>Static Code Generator Configuration Options</w:t>
-      </w:r>
-      <w:bookmarkEnd w:id="79"/>
-    </w:p>
-    <w:p/>
-    <w:p>
-      <w:pPr>
-        <w:rPr>
-          <w:rFonts w:asciiTheme="majorHAnsi" w:eastAsiaTheme="majorEastAsia" w:hAnsiTheme="majorHAnsi" w:cstheme="majorBidi"/>
-          <w:b/>
-          <w:bCs/>
-          <w:color w:val="4F81BD" w:themeColor="accent1"/>
-          <w:sz w:val="26"/>
-          <w:szCs w:val="26"/>
-        </w:rPr>
-      </w:pPr>
-      <w:r>
-        <w:br w:type="page"/>
-      </w:r>
-    </w:p>
-    <w:p>
-      <w:pPr>
-        <w:pStyle w:val="Heading2"/>
-      </w:pPr>
-      <w:bookmarkStart w:id="80" w:name="_Toc389213161"/>
-      <w:r>
-        <w:lastRenderedPageBreak/>
-        <w:t xml:space="preserve">Appendix 2 - </w:t>
-      </w:r>
-      <w:r>
-        <w:t>Special Omni C# Syntax</w:t>
-      </w:r>
-      <w:bookmarkEnd w:id="80"/>
-    </w:p>
-    <w:p/>
-    <w:p>
-      <w:r>
-        <w:t>All the decorations used in DNT have been replaced with a single C# Decoration.  The new decoration is “ConsoleInteraction”.  The “ConsoleInteraction” decoration tells the Omni Framework to expose the function as a callable function from the C++ console.  The decoration is not necessary for functions which are overridden base functions, in those cases it is implied.</w:t>
-      </w:r>
-    </w:p>
-    <w:p>
-      <w:r>
-        <w:t>There are two usages available for this decoration.  Under normal circumstance the default decoration, “[ConsoleInteraction()]” will suffice.</w:t>
-      </w:r>
-      <w:r>
-        <w:t xml:space="preserve">  This flags the member function for use in the console.</w:t>
-      </w:r>
-    </w:p>
-    <w:p>
-      <w:r>
-        <w:t>If this decoration is used on a static function then that function is exposed to the console as a global function versus a member function.</w:t>
-      </w:r>
-    </w:p>
-    <w:p>
-      <w:r>
-        <w:t>An example of the difference is:</w:t>
-      </w:r>
-    </w:p>
-    <w:p>
-      <w:r>
-        <w:rPr>
-          <w:noProof/>
-        </w:rPr>
         <w:drawing>
-          <wp:inline distT="0" distB="0" distL="0" distR="0" wp14:anchorId="18147887" wp14:editId="2F92290F">
-            <wp:extent cx="3714286" cy="457143"/>
-            <wp:effectExtent l="0" t="0" r="635" b="635"/>
-            <wp:docPr id="8" name="Picture 8"/>
+          <wp:inline distT="0" distB="0" distL="0" distR="0" wp14:anchorId="11D296EC" wp14:editId="02B3D415">
+            <wp:extent cx="5394960" cy="2753966"/>
+            <wp:effectExtent l="0" t="0" r="0" b="8890"/>
+            <wp:docPr id="101" name="Picture 101"/>
             <wp:cNvGraphicFramePr>
               <a:graphicFrameLocks xmlns:a="http://schemas.openxmlformats.org/drawingml/2006/main" noChangeAspect="1"/>
             </wp:cNvGraphicFramePr>
@@ -16520,7 +16691,7 @@
                   <pic:spPr>
                     <a:xfrm>
                       <a:off x="0" y="0"/>
-                      <a:ext cx="3714286" cy="457143"/>
+                      <a:ext cx="5396285" cy="2754642"/>
                     </a:xfrm>
                     <a:prstGeom prst="rect">
                       <a:avLst/>
@@ -16534,20 +16705,99 @@
       </w:r>
     </w:p>
     <w:p>
-      <w:r>
-        <w:t>Exposes the function OnServerMessage as a global function in the console.  From the game console you could type “onServerMessage(“blah”);” and the engine would call the function.  This if different than member functions which would have a signature like:</w:t>
-      </w:r>
-    </w:p>
-    <w:p>
+      <w:pPr>
+        <w:pStyle w:val="ListParagraph"/>
+      </w:pPr>
+    </w:p>
+    <w:p>
+      <w:pPr>
+        <w:pStyle w:val="ListParagraph"/>
+        <w:numPr>
+          <w:ilvl w:val="0"/>
+          <w:numId w:val="38"/>
+        </w:numPr>
+        <w:rPr>
+          <w:b/>
+        </w:rPr>
+      </w:pPr>
+      <w:r>
+        <w:rPr>
+          <w:b/>
+        </w:rPr>
+        <w:t>SaveFileDialog</w:t>
+      </w:r>
+      <w:r>
+        <w:rPr>
+          <w:b/>
+        </w:rPr>
+        <w:t>:</w:t>
+      </w:r>
+    </w:p>
+    <w:p>
+      <w:pPr>
+        <w:pStyle w:val="ListParagraph"/>
+      </w:pPr>
+      <w:r>
+        <w:t xml:space="preserve">For SaveFileDialog, you have to create an object of </w:t>
+      </w:r>
+      <w:r>
+        <w:rPr>
+          <w:b/>
+        </w:rPr>
+        <w:t>System.Windows.Forms.</w:t>
+      </w:r>
+      <w:r>
+        <w:rPr>
+          <w:b/>
+        </w:rPr>
+        <w:t>Save</w:t>
+      </w:r>
+      <w:r>
+        <w:rPr>
+          <w:b/>
+        </w:rPr>
+        <w:t>FileDialog</w:t>
+      </w:r>
+      <w:r>
+        <w:rPr>
+          <w:b/>
+        </w:rPr>
+        <w:t xml:space="preserve"> </w:t>
+      </w:r>
+      <w:r>
+        <w:t>and</w:t>
+      </w:r>
+      <w:r>
+        <w:t xml:space="preserve"> pass its reference to the static SaveFileDialog constructor. For the callback, you can use </w:t>
+      </w:r>
+      <w:r>
+        <w:t>it the same way as OpenFileDialog.</w:t>
+      </w:r>
+    </w:p>
+    <w:p>
+      <w:pPr>
+        <w:pStyle w:val="ListParagraph"/>
+      </w:pPr>
+      <w:r>
+        <w:t>This is a simple example of SaveFileDialog.</w:t>
+      </w:r>
+    </w:p>
+    <w:p>
+      <w:pPr>
+        <w:pStyle w:val="ListParagraph"/>
+        <w:rPr>
+          <w:b/>
+        </w:rPr>
+      </w:pPr>
       <w:r>
         <w:rPr>
           <w:noProof/>
         </w:rPr>
         <w:drawing>
-          <wp:inline distT="0" distB="0" distL="0" distR="0" wp14:anchorId="63E9566B" wp14:editId="22CD0AC9">
-            <wp:extent cx="4123809" cy="333333"/>
-            <wp:effectExtent l="0" t="0" r="0" b="0"/>
-            <wp:docPr id="9" name="Picture 9"/>
+          <wp:inline distT="0" distB="0" distL="0" distR="0" wp14:anchorId="62247C44" wp14:editId="6F41EA9C">
+            <wp:extent cx="4594860" cy="3215489"/>
+            <wp:effectExtent l="0" t="0" r="0" b="4445"/>
+            <wp:docPr id="89" name="Picture 89"/>
             <wp:cNvGraphicFramePr>
               <a:graphicFrameLocks xmlns:a="http://schemas.openxmlformats.org/drawingml/2006/main" noChangeAspect="1"/>
             </wp:cNvGraphicFramePr>
@@ -16567,7 +16817,7 @@
                   <pic:spPr>
                     <a:xfrm>
                       <a:off x="0" y="0"/>
-                      <a:ext cx="4123809" cy="333333"/>
+                      <a:ext cx="4595998" cy="3216285"/>
                     </a:xfrm>
                     <a:prstGeom prst="rect">
                       <a:avLst/>
@@ -16579,20 +16829,146 @@
           </wp:inline>
         </w:drawing>
       </w:r>
-    </w:p>
-    <w:p>
-      <w:r>
-        <w:t>This function would only be exposed as a member function to an object.  To invoke this object you would need to know the name or id of the object followed by a period and the function.  To call this function you would have to type something like “MyObject.Respawn();”.</w:t>
-      </w:r>
-    </w:p>
-    <w:p>
-      <w:r>
-        <w:t>In regards to Global functions exposed to the console.  There are times when in C# you are following a naming convention and you will end up with two static functions called the same thing.  For example you have an “Initialize()” function that you want to expose to the console.  Unfortunately, “Initialize” could be used as a name for a static function in more than one class.  Thus causing a problem since Global functions must be unique.</w:t>
-      </w:r>
-    </w:p>
-    <w:p>
-      <w:r>
-        <w:t>In this case you would have to pass an alias to the ConsoleInteraction decoration like such:</w:t>
+      <w:r>
+        <w:rPr>
+          <w:b/>
+        </w:rPr>
+        <w:t xml:space="preserve"> </w:t>
+      </w:r>
+    </w:p>
+    <w:p>
+      <w:pPr>
+        <w:pStyle w:val="ListParagraph"/>
+        <w:rPr>
+          <w:b/>
+        </w:rPr>
+      </w:pPr>
+      <w:r>
+        <w:rPr>
+          <w:b/>
+        </w:rPr>
+        <w:br w:type="page"/>
+      </w:r>
+    </w:p>
+    <w:p>
+      <w:pPr>
+        <w:jc w:val="both"/>
+      </w:pPr>
+    </w:p>
+    <w:p>
+      <w:pPr>
+        <w:jc w:val="both"/>
+        <w:rPr>
+          <w:rFonts w:asciiTheme="majorHAnsi" w:eastAsiaTheme="majorEastAsia" w:hAnsiTheme="majorHAnsi" w:cstheme="majorBidi"/>
+          <w:b/>
+          <w:bCs/>
+          <w:color w:val="365F91" w:themeColor="accent1" w:themeShade="BF"/>
+          <w:sz w:val="28"/>
+          <w:szCs w:val="28"/>
+        </w:rPr>
+      </w:pPr>
+    </w:p>
+    <w:p>
+      <w:pPr>
+        <w:pStyle w:val="Heading1"/>
+      </w:pPr>
+      <w:bookmarkStart w:id="77" w:name="_Toc389213158"/>
+      <w:r>
+        <w:t xml:space="preserve">Chapter </w:t>
+      </w:r>
+      <w:r>
+        <w:t>1</w:t>
+      </w:r>
+      <w:r>
+        <w:t>2</w:t>
+      </w:r>
+      <w:r>
+        <w:t xml:space="preserve"> Threading with the Omni Framework</w:t>
+      </w:r>
+      <w:bookmarkEnd w:id="77"/>
+      <w:r>
+        <w:br w:type="page"/>
+      </w:r>
+    </w:p>
+    <w:p>
+      <w:pPr>
+        <w:pStyle w:val="Heading1"/>
+      </w:pPr>
+      <w:bookmarkStart w:id="78" w:name="_Toc389213159"/>
+      <w:r>
+        <w:lastRenderedPageBreak/>
+        <w:t>Appendix</w:t>
+      </w:r>
+      <w:bookmarkEnd w:id="78"/>
+      <w:r>
+        <w:t xml:space="preserve"> </w:t>
+      </w:r>
+    </w:p>
+    <w:p>
+      <w:pPr>
+        <w:pStyle w:val="Heading2"/>
+      </w:pPr>
+      <w:bookmarkStart w:id="79" w:name="_Toc389213160"/>
+      <w:r>
+        <w:t xml:space="preserve">Appendix 1 - </w:t>
+      </w:r>
+      <w:r>
+        <w:t>Static Code Generator Configuration Options</w:t>
+      </w:r>
+      <w:bookmarkEnd w:id="79"/>
+    </w:p>
+    <w:p/>
+    <w:p>
+      <w:pPr>
+        <w:rPr>
+          <w:rFonts w:asciiTheme="majorHAnsi" w:eastAsiaTheme="majorEastAsia" w:hAnsiTheme="majorHAnsi" w:cstheme="majorBidi"/>
+          <w:b/>
+          <w:bCs/>
+          <w:color w:val="4F81BD" w:themeColor="accent1"/>
+          <w:sz w:val="26"/>
+          <w:szCs w:val="26"/>
+        </w:rPr>
+      </w:pPr>
+      <w:r>
+        <w:br w:type="page"/>
+      </w:r>
+    </w:p>
+    <w:p>
+      <w:pPr>
+        <w:pStyle w:val="Heading2"/>
+      </w:pPr>
+      <w:bookmarkStart w:id="80" w:name="_Toc389213161"/>
+      <w:r>
+        <w:lastRenderedPageBreak/>
+        <w:t xml:space="preserve">Appendix 2 - </w:t>
+      </w:r>
+      <w:r>
+        <w:t>Special Omni C# Syntax</w:t>
+      </w:r>
+      <w:bookmarkEnd w:id="80"/>
+    </w:p>
+    <w:p/>
+    <w:p>
+      <w:r>
+        <w:t>All the decorations used in DNT have been replaced with a single C# Decoration.  The new decoration is “ConsoleInteraction”.  The “ConsoleInteraction” decoration tells the Omni Framework to expose the function as a callable function from the C++ console.  The decoration is not necessary for functions which are overridden base functions, in those cases it is implied.</w:t>
+      </w:r>
+    </w:p>
+    <w:p>
+      <w:r>
+        <w:t>There are two usages available for this decoration.  Under normal circumstance the default decoration, “[ConsoleInteraction()]” will suffice.</w:t>
+      </w:r>
+      <w:r>
+        <w:t xml:space="preserve">  This flags the member function for use in the console.</w:t>
+      </w:r>
+    </w:p>
+    <w:p>
+      <w:r>
+        <w:t>If this decoration is used on a static function then that function is exposed to the console as a global function versus a member function.</w:t>
+      </w:r>
+    </w:p>
+    <w:p>
+      <w:r>
+        <w:t>An example of the difference is:</w:t>
       </w:r>
     </w:p>
     <w:p>
@@ -16601,10 +16977,10 @@
           <w:noProof/>
         </w:rPr>
         <w:drawing>
-          <wp:inline distT="0" distB="0" distL="0" distR="0" wp14:anchorId="6BF7D8F0" wp14:editId="06C68EBA">
-            <wp:extent cx="4761905" cy="361905"/>
+          <wp:inline distT="0" distB="0" distL="0" distR="0" wp14:anchorId="18147887" wp14:editId="2F92290F">
+            <wp:extent cx="3714286" cy="457143"/>
             <wp:effectExtent l="0" t="0" r="635" b="635"/>
-            <wp:docPr id="10" name="Picture 10"/>
+            <wp:docPr id="8" name="Picture 8"/>
             <wp:cNvGraphicFramePr>
               <a:graphicFrameLocks xmlns:a="http://schemas.openxmlformats.org/drawingml/2006/main" noChangeAspect="1"/>
             </wp:cNvGraphicFramePr>
@@ -16624,7 +17000,7 @@
                   <pic:spPr>
                     <a:xfrm>
                       <a:off x="0" y="0"/>
-                      <a:ext cx="4761905" cy="361905"/>
+                      <a:ext cx="3714286" cy="457143"/>
                     </a:xfrm>
                     <a:prstGeom prst="rect">
                       <a:avLst/>
@@ -16639,36 +17015,7 @@
     </w:p>
     <w:p>
       <w:r>
-        <w:t xml:space="preserve">This tells the Omni Framework to Alias the global static function “Initialize” as “ConvexEditor_Initialize”.  </w:t>
-      </w:r>
-    </w:p>
-    <w:p>
-      <w:r>
-        <w:t>NOTES:</w:t>
-      </w:r>
-    </w:p>
-    <w:p>
-      <w:r>
-        <w:lastRenderedPageBreak/>
-        <w:t>Exposed Static Functions must be unique across all classes.</w:t>
-      </w:r>
-    </w:p>
-    <w:p>
-      <w:r>
-        <w:t xml:space="preserve">Functions are not case sensitive, so for the framework “OnNewItem” is the same as “onnewitem”.  </w:t>
-      </w:r>
-      <w:r>
-        <w:t>So even though C# function naming is type sensitive, having two functions with the same spelling will throw an exception that the function is already defined.</w:t>
-      </w:r>
-    </w:p>
-    <w:p>
-      <w:r>
-        <w:t>Namespaces are also very important inside the Omni Framework.  You can use any namespace for you custom code.  But you cannot mix namespace base names in your code.  In the example provided in the FPS demo, you will see that the base namespace is “WinterLeaf.Demo.Full”.  So pick a namespace and stay with it.</w:t>
-      </w:r>
-    </w:p>
-    <w:p>
-      <w:r>
-        <w:t>Also, once you have a namespace set it in the project properties for the C# library.</w:t>
+        <w:t>Exposes the function OnServerMessage as a global function in the console.  From the game console you could type “onServerMessage(“blah”);” and the engine would call the function.  This if different than member functions which would have a signature like:</w:t>
       </w:r>
     </w:p>
     <w:p>
@@ -16677,10 +17024,10 @@
           <w:noProof/>
         </w:rPr>
         <w:drawing>
-          <wp:inline distT="0" distB="0" distL="0" distR="0" wp14:anchorId="104C8A4A" wp14:editId="579BBBA4">
-            <wp:extent cx="5943600" cy="2059940"/>
+          <wp:inline distT="0" distB="0" distL="0" distR="0" wp14:anchorId="63E9566B" wp14:editId="22CD0AC9">
+            <wp:extent cx="4123809" cy="333333"/>
             <wp:effectExtent l="0" t="0" r="0" b="0"/>
-            <wp:docPr id="11" name="Picture 11"/>
+            <wp:docPr id="9" name="Picture 9"/>
             <wp:cNvGraphicFramePr>
               <a:graphicFrameLocks xmlns:a="http://schemas.openxmlformats.org/drawingml/2006/main" noChangeAspect="1"/>
             </wp:cNvGraphicFramePr>
@@ -16700,6 +17047,139 @@
                   <pic:spPr>
                     <a:xfrm>
                       <a:off x="0" y="0"/>
+                      <a:ext cx="4123809" cy="333333"/>
+                    </a:xfrm>
+                    <a:prstGeom prst="rect">
+                      <a:avLst/>
+                    </a:prstGeom>
+                  </pic:spPr>
+                </pic:pic>
+              </a:graphicData>
+            </a:graphic>
+          </wp:inline>
+        </w:drawing>
+      </w:r>
+    </w:p>
+    <w:p>
+      <w:r>
+        <w:t>This function would only be exposed as a member function to an object.  To invoke this object you would need to know the name or id of the object followed by a period and the function.  To call this function you would have to type something like “MyObject.Respawn();”.</w:t>
+      </w:r>
+    </w:p>
+    <w:p>
+      <w:r>
+        <w:t>In regards to Global functions exposed to the console.  There are times when in C# you are following a naming convention and you will end up with two static functions called the same thing.  For example you have an “Initialize()” function that you want to expose to the console.  Unfortunately, “Initialize” could be used as a name for a static function in more than one class.  Thus causing a problem since Global functions must be unique.</w:t>
+      </w:r>
+    </w:p>
+    <w:p>
+      <w:r>
+        <w:t>In this case you would have to pass an alias to the ConsoleInteraction decoration like such:</w:t>
+      </w:r>
+    </w:p>
+    <w:p>
+      <w:r>
+        <w:rPr>
+          <w:noProof/>
+        </w:rPr>
+        <w:drawing>
+          <wp:inline distT="0" distB="0" distL="0" distR="0" wp14:anchorId="6BF7D8F0" wp14:editId="06C68EBA">
+            <wp:extent cx="4761905" cy="361905"/>
+            <wp:effectExtent l="0" t="0" r="635" b="635"/>
+            <wp:docPr id="10" name="Picture 10"/>
+            <wp:cNvGraphicFramePr>
+              <a:graphicFrameLocks xmlns:a="http://schemas.openxmlformats.org/drawingml/2006/main" noChangeAspect="1"/>
+            </wp:cNvGraphicFramePr>
+            <a:graphic xmlns:a="http://schemas.openxmlformats.org/drawingml/2006/main">
+              <a:graphicData uri="http://schemas.openxmlformats.org/drawingml/2006/picture">
+                <pic:pic xmlns:pic="http://schemas.openxmlformats.org/drawingml/2006/picture">
+                  <pic:nvPicPr>
+                    <pic:cNvPr id="1" name=""/>
+                    <pic:cNvPicPr/>
+                  </pic:nvPicPr>
+                  <pic:blipFill>
+                    <a:blip r:embed="rId112"/>
+                    <a:stretch>
+                      <a:fillRect/>
+                    </a:stretch>
+                  </pic:blipFill>
+                  <pic:spPr>
+                    <a:xfrm>
+                      <a:off x="0" y="0"/>
+                      <a:ext cx="4761905" cy="361905"/>
+                    </a:xfrm>
+                    <a:prstGeom prst="rect">
+                      <a:avLst/>
+                    </a:prstGeom>
+                  </pic:spPr>
+                </pic:pic>
+              </a:graphicData>
+            </a:graphic>
+          </wp:inline>
+        </w:drawing>
+      </w:r>
+    </w:p>
+    <w:p>
+      <w:r>
+        <w:t xml:space="preserve">This tells the Omni Framework to Alias the global static function “Initialize” as “ConvexEditor_Initialize”.  </w:t>
+      </w:r>
+    </w:p>
+    <w:p>
+      <w:r>
+        <w:t>NOTES:</w:t>
+      </w:r>
+    </w:p>
+    <w:p>
+      <w:r>
+        <w:lastRenderedPageBreak/>
+        <w:t>Exposed Static Functions must be unique across all classes.</w:t>
+      </w:r>
+    </w:p>
+    <w:p>
+      <w:r>
+        <w:t xml:space="preserve">Functions are not case sensitive, so for the framework “OnNewItem” is the same as “onnewitem”.  </w:t>
+      </w:r>
+      <w:r>
+        <w:t>So even though C# function naming is type sensitive, having two functions with the same spelling will throw an exception that the function is already defined.</w:t>
+      </w:r>
+    </w:p>
+    <w:p>
+      <w:r>
+        <w:t>Namespaces are also very important inside the Omni Framework.  You can use any namespace for you custom code.  But you cannot mix namespace base names in your code.  In the example provided in the FPS demo, you will see that the base namespace is “WinterLeaf.Demo.Full”.  So pick a namespace and stay with it.</w:t>
+      </w:r>
+    </w:p>
+    <w:p>
+      <w:r>
+        <w:t>Also, once you have a namespace set it in the project properties for the C# library.</w:t>
+      </w:r>
+    </w:p>
+    <w:p>
+      <w:r>
+        <w:rPr>
+          <w:noProof/>
+        </w:rPr>
+        <w:drawing>
+          <wp:inline distT="0" distB="0" distL="0" distR="0" wp14:anchorId="104C8A4A" wp14:editId="579BBBA4">
+            <wp:extent cx="5943600" cy="2059940"/>
+            <wp:effectExtent l="0" t="0" r="0" b="0"/>
+            <wp:docPr id="11" name="Picture 11"/>
+            <wp:cNvGraphicFramePr>
+              <a:graphicFrameLocks xmlns:a="http://schemas.openxmlformats.org/drawingml/2006/main" noChangeAspect="1"/>
+            </wp:cNvGraphicFramePr>
+            <a:graphic xmlns:a="http://schemas.openxmlformats.org/drawingml/2006/main">
+              <a:graphicData uri="http://schemas.openxmlformats.org/drawingml/2006/picture">
+                <pic:pic xmlns:pic="http://schemas.openxmlformats.org/drawingml/2006/picture">
+                  <pic:nvPicPr>
+                    <pic:cNvPr id="1" name=""/>
+                    <pic:cNvPicPr/>
+                  </pic:nvPicPr>
+                  <pic:blipFill>
+                    <a:blip r:embed="rId113"/>
+                    <a:stretch>
+                      <a:fillRect/>
+                    </a:stretch>
+                  </pic:blipFill>
+                  <pic:spPr>
+                    <a:xfrm>
+                      <a:off x="0" y="0"/>
                       <a:ext cx="5943600" cy="2059940"/>
                     </a:xfrm>
                     <a:prstGeom prst="rect">
@@ -19008,7 +19488,7 @@
       <w:r>
         <w:t xml:space="preserve">More info is available at </w:t>
       </w:r>
-      <w:hyperlink r:id="rId112" w:history="1">
+      <w:hyperlink r:id="rId114" w:history="1">
         <w:r>
           <w:rPr>
             <w:rStyle w:val="Hyperlink"/>
@@ -20659,8 +21139,8 @@
     </w:p>
     <w:p/>
     <w:sectPr>
-      <w:headerReference w:type="default" r:id="rId113"/>
-      <w:footerReference w:type="default" r:id="rId114"/>
+      <w:headerReference w:type="default" r:id="rId115"/>
+      <w:footerReference w:type="default" r:id="rId116"/>
       <w:pgSz w:w="12240" w:h="15840"/>
       <w:pgMar w:top="1440" w:right="1440" w:bottom="1440" w:left="1440" w:header="720" w:footer="720" w:gutter="0"/>
       <w:cols w:space="720"/>
@@ -20732,7 +21212,7 @@
           <w:rPr>
             <w:noProof/>
           </w:rPr>
-          <w:t>21</w:t>
+          <w:t>79</w:t>
         </w:r>
         <w:r>
           <w:rPr>
@@ -23839,6 +24319,92 @@
     </w:lvl>
   </w:abstractNum>
   <w:abstractNum w:abstractNumId="27">
+    <w:nsid w:val="54145362"/>
+    <w:multiLevelType w:val="hybridMultilevel"/>
+    <w:tmpl w:val="C3DC86B0"/>
+    <w:lvl w:ilvl="0" w:tplc="0409000F">
+      <w:start w:val="1"/>
+      <w:numFmt w:val="decimal"/>
+      <w:lvlText w:val="%1."/>
+      <w:lvlJc w:val="left"/>
+      <w:pPr>
+        <w:ind w:left="768" w:hanging="360"/>
+      </w:pPr>
+    </w:lvl>
+    <w:lvl w:ilvl="1" w:tplc="04090019" w:tentative="1">
+      <w:start w:val="1"/>
+      <w:numFmt w:val="lowerLetter"/>
+      <w:lvlText w:val="%2."/>
+      <w:lvlJc w:val="left"/>
+      <w:pPr>
+        <w:ind w:left="1488" w:hanging="360"/>
+      </w:pPr>
+    </w:lvl>
+    <w:lvl w:ilvl="2" w:tplc="0409001B" w:tentative="1">
+      <w:start w:val="1"/>
+      <w:numFmt w:val="lowerRoman"/>
+      <w:lvlText w:val="%3."/>
+      <w:lvlJc w:val="right"/>
+      <w:pPr>
+        <w:ind w:left="2208" w:hanging="180"/>
+      </w:pPr>
+    </w:lvl>
+    <w:lvl w:ilvl="3" w:tplc="0409000F" w:tentative="1">
+      <w:start w:val="1"/>
+      <w:numFmt w:val="decimal"/>
+      <w:lvlText w:val="%4."/>
+      <w:lvlJc w:val="left"/>
+      <w:pPr>
+        <w:ind w:left="2928" w:hanging="360"/>
+      </w:pPr>
+    </w:lvl>
+    <w:lvl w:ilvl="4" w:tplc="04090019" w:tentative="1">
+      <w:start w:val="1"/>
+      <w:numFmt w:val="lowerLetter"/>
+      <w:lvlText w:val="%5."/>
+      <w:lvlJc w:val="left"/>
+      <w:pPr>
+        <w:ind w:left="3648" w:hanging="360"/>
+      </w:pPr>
+    </w:lvl>
+    <w:lvl w:ilvl="5" w:tplc="0409001B" w:tentative="1">
+      <w:start w:val="1"/>
+      <w:numFmt w:val="lowerRoman"/>
+      <w:lvlText w:val="%6."/>
+      <w:lvlJc w:val="right"/>
+      <w:pPr>
+        <w:ind w:left="4368" w:hanging="180"/>
+      </w:pPr>
+    </w:lvl>
+    <w:lvl w:ilvl="6" w:tplc="0409000F" w:tentative="1">
+      <w:start w:val="1"/>
+      <w:numFmt w:val="decimal"/>
+      <w:lvlText w:val="%7."/>
+      <w:lvlJc w:val="left"/>
+      <w:pPr>
+        <w:ind w:left="5088" w:hanging="360"/>
+      </w:pPr>
+    </w:lvl>
+    <w:lvl w:ilvl="7" w:tplc="04090019" w:tentative="1">
+      <w:start w:val="1"/>
+      <w:numFmt w:val="lowerLetter"/>
+      <w:lvlText w:val="%8."/>
+      <w:lvlJc w:val="left"/>
+      <w:pPr>
+        <w:ind w:left="5808" w:hanging="360"/>
+      </w:pPr>
+    </w:lvl>
+    <w:lvl w:ilvl="8" w:tplc="0409001B" w:tentative="1">
+      <w:start w:val="1"/>
+      <w:numFmt w:val="lowerRoman"/>
+      <w:lvlText w:val="%9."/>
+      <w:lvlJc w:val="right"/>
+      <w:pPr>
+        <w:ind w:left="6528" w:hanging="180"/>
+      </w:pPr>
+    </w:lvl>
+  </w:abstractNum>
+  <w:abstractNum w:abstractNumId="28">
     <w:nsid w:val="56111C0D"/>
     <w:multiLevelType w:val="hybridMultilevel"/>
     <w:tmpl w:val="9A2AA284"/>
@@ -23951,7 +24517,7 @@
       </w:rPr>
     </w:lvl>
   </w:abstractNum>
-  <w:abstractNum w:abstractNumId="28">
+  <w:abstractNum w:abstractNumId="29">
     <w:nsid w:val="5A0A714D"/>
     <w:multiLevelType w:val="hybridMultilevel"/>
     <w:tmpl w:val="C3645ECE"/>
@@ -24064,7 +24630,7 @@
       </w:rPr>
     </w:lvl>
   </w:abstractNum>
-  <w:abstractNum w:abstractNumId="29">
+  <w:abstractNum w:abstractNumId="30">
     <w:nsid w:val="6837460B"/>
     <w:multiLevelType w:val="hybridMultilevel"/>
     <w:tmpl w:val="C3F048A8"/>
@@ -24177,7 +24743,7 @@
       </w:rPr>
     </w:lvl>
   </w:abstractNum>
-  <w:abstractNum w:abstractNumId="30">
+  <w:abstractNum w:abstractNumId="31">
     <w:nsid w:val="68E60613"/>
     <w:multiLevelType w:val="hybridMultilevel"/>
     <w:tmpl w:val="53A43E02"/>
@@ -24290,7 +24856,7 @@
       </w:rPr>
     </w:lvl>
   </w:abstractNum>
-  <w:abstractNum w:abstractNumId="31">
+  <w:abstractNum w:abstractNumId="32">
     <w:nsid w:val="69DA27ED"/>
     <w:multiLevelType w:val="hybridMultilevel"/>
     <w:tmpl w:val="B330B602"/>
@@ -24403,7 +24969,7 @@
       </w:rPr>
     </w:lvl>
   </w:abstractNum>
-  <w:abstractNum w:abstractNumId="32">
+  <w:abstractNum w:abstractNumId="33">
     <w:nsid w:val="6AE07416"/>
     <w:multiLevelType w:val="hybridMultilevel"/>
     <w:tmpl w:val="865CD6D0"/>
@@ -24516,7 +25082,7 @@
       </w:rPr>
     </w:lvl>
   </w:abstractNum>
-  <w:abstractNum w:abstractNumId="33">
+  <w:abstractNum w:abstractNumId="34">
     <w:nsid w:val="6E352637"/>
     <w:multiLevelType w:val="hybridMultilevel"/>
     <w:tmpl w:val="0D62DB80"/>
@@ -24629,7 +25195,7 @@
       </w:rPr>
     </w:lvl>
   </w:abstractNum>
-  <w:abstractNum w:abstractNumId="34">
+  <w:abstractNum w:abstractNumId="35">
     <w:nsid w:val="73554E01"/>
     <w:multiLevelType w:val="hybridMultilevel"/>
     <w:tmpl w:val="53462FAA"/>
@@ -24645,7 +25211,7 @@
         <w:rFonts w:ascii="Symbol" w:hAnsi="Symbol" w:hint="default"/>
       </w:rPr>
     </w:lvl>
-    <w:lvl w:ilvl="1" w:tplc="04090003" w:tentative="1">
+    <w:lvl w:ilvl="1" w:tplc="04090003">
       <w:start w:val="1"/>
       <w:numFmt w:val="bullet"/>
       <w:lvlText w:val="o"/>
@@ -24742,7 +25308,7 @@
       </w:rPr>
     </w:lvl>
   </w:abstractNum>
-  <w:abstractNum w:abstractNumId="35">
+  <w:abstractNum w:abstractNumId="36">
     <w:nsid w:val="74F53D7F"/>
     <w:multiLevelType w:val="hybridMultilevel"/>
     <w:tmpl w:val="F6861D26"/>
@@ -24855,7 +25421,7 @@
       </w:rPr>
     </w:lvl>
   </w:abstractNum>
-  <w:abstractNum w:abstractNumId="36">
+  <w:abstractNum w:abstractNumId="37">
     <w:nsid w:val="77B65EB2"/>
     <w:multiLevelType w:val="hybridMultilevel"/>
     <w:tmpl w:val="DCDC6C52"/>
@@ -24944,7 +25510,7 @@
       </w:pPr>
     </w:lvl>
   </w:abstractNum>
-  <w:abstractNum w:abstractNumId="37">
+  <w:abstractNum w:abstractNumId="38">
     <w:nsid w:val="79587A24"/>
     <w:multiLevelType w:val="hybridMultilevel"/>
     <w:tmpl w:val="F3C08ED8"/>
@@ -25058,10 +25624,10 @@
     </w:lvl>
   </w:abstractNum>
   <w:num w:numId="1">
-    <w:abstractNumId w:val="28"/>
+    <w:abstractNumId w:val="29"/>
   </w:num>
   <w:num w:numId="2">
-    <w:abstractNumId w:val="27"/>
+    <w:abstractNumId w:val="28"/>
   </w:num>
   <w:num w:numId="3">
     <w:abstractNumId w:val="25"/>
@@ -25073,16 +25639,16 @@
     <w:abstractNumId w:val="7"/>
   </w:num>
   <w:num w:numId="6">
-    <w:abstractNumId w:val="35"/>
+    <w:abstractNumId w:val="36"/>
   </w:num>
   <w:num w:numId="7">
-    <w:abstractNumId w:val="37"/>
+    <w:abstractNumId w:val="38"/>
   </w:num>
   <w:num w:numId="8">
     <w:abstractNumId w:val="8"/>
   </w:num>
   <w:num w:numId="9">
-    <w:abstractNumId w:val="33"/>
+    <w:abstractNumId w:val="34"/>
   </w:num>
   <w:num w:numId="10">
     <w:abstractNumId w:val="24"/>
@@ -25109,13 +25675,13 @@
     <w:abstractNumId w:val="26"/>
   </w:num>
   <w:num w:numId="18">
-    <w:abstractNumId w:val="30"/>
+    <w:abstractNumId w:val="31"/>
   </w:num>
   <w:num w:numId="19">
     <w:abstractNumId w:val="11"/>
   </w:num>
   <w:num w:numId="20">
-    <w:abstractNumId w:val="29"/>
+    <w:abstractNumId w:val="30"/>
   </w:num>
   <w:num w:numId="21">
     <w:abstractNumId w:val="12"/>
@@ -25133,7 +25699,7 @@
     <w:abstractNumId w:val="10"/>
   </w:num>
   <w:num w:numId="26">
-    <w:abstractNumId w:val="31"/>
+    <w:abstractNumId w:val="32"/>
   </w:num>
   <w:num w:numId="27">
     <w:abstractNumId w:val="5"/>
@@ -25157,19 +25723,22 @@
     <w:abstractNumId w:val="21"/>
   </w:num>
   <w:num w:numId="34">
-    <w:abstractNumId w:val="36"/>
+    <w:abstractNumId w:val="37"/>
   </w:num>
   <w:num w:numId="35">
-    <w:abstractNumId w:val="34"/>
+    <w:abstractNumId w:val="35"/>
   </w:num>
   <w:num w:numId="36">
-    <w:abstractNumId w:val="32"/>
+    <w:abstractNumId w:val="33"/>
   </w:num>
   <w:num w:numId="37">
     <w:abstractNumId w:val="18"/>
   </w:num>
   <w:num w:numId="38">
     <w:abstractNumId w:val="2"/>
+  </w:num>
+  <w:num w:numId="39">
+    <w:abstractNumId w:val="27"/>
   </w:num>
 </w:numbering>
 </file>
@@ -26304,7 +26873,7 @@
 </file>
 
 <file path=customXml/itemProps1.xml><?xml version="1.0" encoding="utf-8"?>
-<ds:datastoreItem xmlns:ds="http://schemas.openxmlformats.org/officeDocument/2006/customXml" ds:itemID="{AE20C588-5BA2-44EC-9731-1A6D9073BF54}">
+<ds:datastoreItem xmlns:ds="http://schemas.openxmlformats.org/officeDocument/2006/customXml" ds:itemID="{0DBB990C-4A61-49FE-BCF0-ADE8AB48F5EF}">
   <ds:schemaRefs>
     <ds:schemaRef ds:uri="http://schemas.openxmlformats.org/officeDocument/2006/bibliography"/>
   </ds:schemaRefs>

</xml_diff>

<commit_message>
Added the namespace requirement.
</commit_message>
<xml_diff>
--- a/OMNI Programmers Manual.docx
+++ b/OMNI Programmers Manual.docx
@@ -6737,11 +6737,11 @@
             <v:path o:extrusionok="f" gradientshapeok="t" o:connecttype="rect"/>
             <o:lock v:ext="edit" aspectratio="t"/>
           </v:shapetype>
-          <v:shape id="_x0000_s1026" type="#_x0000_t75" style="position:absolute;margin-left:3410.25pt;margin-top:.8pt;width:278.55pt;height:401.15pt;z-index:251658240;mso-position-horizontal:right;mso-position-horizontal-relative:text;mso-position-vertical:absolute;mso-position-vertical-relative:text" wrapcoords="-58 40 -58 2584 6346 2624 6812 3270 5997 3311 5880 3391 5880 5854 7802 6500 7860 8438 7103 8680 5880 9528 5880 12031 6754 12314 7860 12314 7860 14252 7161 14494 7161 14535 7627 14898 5880 15302 5880 17805 6521 18128 7161 18128 6230 18774 -58 18976 -58 21519 5007 21519 5007 20712 5939 20550 6579 20268 6463 20066 6870 19420 8675 18128 9781 18128 10946 17805 11004 15342 10596 15221 9199 14898 9723 14615 9665 14494 8966 14252 8966 12314 16477 12314 21600 12072 21600 9488 9257 9084 9723 8842 9665 8680 8966 8438 9024 6500 10887 5854 11004 3391 10713 3311 8558 3270 8558 2261 8209 2140 6812 1978 5706 1332 5007 686 4949 40 -58 40">
+          <v:shape id="_x0000_s1026" type="#_x0000_t75" style="position:absolute;margin-left:3637.6pt;margin-top:.8pt;width:278.55pt;height:401.15pt;z-index:251658240;mso-position-horizontal:right;mso-position-horizontal-relative:text;mso-position-vertical:absolute;mso-position-vertical-relative:text" wrapcoords="-58 40 -58 2584 6346 2624 6812 3270 5997 3311 5880 3391 5880 5854 7802 6500 7860 8438 7103 8680 5880 9528 5880 12031 6754 12314 7860 12314 7860 14252 7161 14494 7161 14535 7627 14898 5880 15302 5880 17805 6521 18128 7161 18128 6230 18774 -58 18976 -58 21519 5007 21519 5007 20712 5939 20550 6579 20268 6463 20066 6870 19420 8675 18128 9781 18128 10946 17805 11004 15342 10596 15221 9199 14898 9723 14615 9665 14494 8966 14252 8966 12314 16477 12314 21600 12072 21600 9488 9257 9084 9723 8842 9665 8680 8966 8438 9024 6500 10887 5854 11004 3391 10713 3311 8558 3270 8558 2261 8209 2140 6812 1978 5706 1332 5007 686 4949 40 -58 40">
             <v:imagedata r:id="rId12" o:title=""/>
             <w10:wrap type="square"/>
           </v:shape>
-          <o:OLEObject Type="Embed" ProgID="Visio.Drawing.11" ShapeID="_x0000_s1026" DrawAspect="Content" ObjectID="_1474999098" r:id="rId13"/>
+          <o:OLEObject Type="Embed" ProgID="Visio.Drawing.11" ShapeID="_x0000_s1026" DrawAspect="Content" ObjectID="_1475014027" r:id="rId13"/>
         </w:object>
       </w:r>
       <w:r>
@@ -6781,11 +6781,11 @@
           <w:noProof/>
         </w:rPr>
         <w:object w:dxaOrig="1440" w:dyaOrig="1440">
-          <v:shape id="_x0000_s1027" type="#_x0000_t75" style="position:absolute;margin-left:3037.5pt;margin-top:.7pt;width:253.7pt;height:375.45pt;z-index:251659264;mso-position-horizontal:right;mso-position-horizontal-relative:text;mso-position-vertical:absolute;mso-position-vertical-relative:text">
+          <v:shape id="_x0000_s1027" type="#_x0000_t75" style="position:absolute;margin-left:45in;margin-top:.7pt;width:253.7pt;height:375.45pt;z-index:251659264;mso-position-horizontal:right;mso-position-horizontal-relative:text;mso-position-vertical:absolute;mso-position-vertical-relative:text">
             <v:imagedata r:id="rId14" o:title=""/>
             <w10:wrap type="square"/>
           </v:shape>
-          <o:OLEObject Type="Embed" ProgID="Visio.Drawing.11" ShapeID="_x0000_s1027" DrawAspect="Content" ObjectID="_1474999099" r:id="rId15"/>
+          <o:OLEObject Type="Embed" ProgID="Visio.Drawing.11" ShapeID="_x0000_s1027" DrawAspect="Content" ObjectID="_1475014028" r:id="rId15"/>
         </w:object>
       </w:r>
       <w:r>
@@ -14705,12 +14705,40 @@
         </w:rPr>
         <w:t xml:space="preserve">NOTE:  </w:t>
       </w:r>
-      <w:r>
+    </w:p>
+    <w:p>
+      <w:pPr>
         <w:rPr>
           <w:color w:val="FF0000"/>
         </w:rPr>
+      </w:pPr>
+      <w:r>
+        <w:rPr>
+          <w:color w:val="FF0000"/>
+        </w:rPr>
         <w:t>If compilation errors occur when you save the C# script, you will need to re-save the XML file to have the C# script recompile.</w:t>
       </w:r>
+      <w:r>
+        <w:rPr>
+          <w:color w:val="FF0000"/>
+        </w:rPr>
+        <w:t xml:space="preserve"> </w:t>
+      </w:r>
+    </w:p>
+    <w:p>
+      <w:pPr>
+        <w:rPr>
+          <w:color w:val="FF0000"/>
+        </w:rPr>
+      </w:pPr>
+      <w:r>
+        <w:rPr>
+          <w:color w:val="FF0000"/>
+        </w:rPr>
+        <w:t>File namespace should start with WinterLeaf.Demo.Full.Models.User (‘L’ in WinterLeaf is capital)</w:t>
+      </w:r>
+      <w:bookmarkStart w:id="76" w:name="_GoBack"/>
+      <w:bookmarkEnd w:id="76"/>
     </w:p>
     <w:p/>
     <w:p>
@@ -14806,6 +14834,7 @@
     </w:p>
     <w:p>
       <w:r>
+        <w:lastRenderedPageBreak/>
         <w:t>LiveScript will compile all of the &lt;Files&gt; into a DLL and register them inside the Omni Framework.  Remember to add the referenced assemblies under &lt;ReferencedAssemblies&gt; tag, as shown in the picture above.</w:t>
       </w:r>
     </w:p>
@@ -15228,6 +15257,7 @@
         <w:rPr>
           <w:noProof/>
         </w:rPr>
+        <w:lastRenderedPageBreak/>
         <w:drawing>
           <wp:inline distT="0" distB="0" distL="0" distR="0" wp14:anchorId="71B32402" wp14:editId="00794236">
             <wp:extent cx="5400423" cy="3718560"/>
@@ -15814,6 +15844,7 @@
         <w:rPr>
           <w:noProof/>
         </w:rPr>
+        <w:lastRenderedPageBreak/>
         <w:t xml:space="preserve">The referenced libraries and the files to be included are referenced as in the case of </w:t>
       </w:r>
       <w:r>
@@ -15954,7 +15985,6 @@
         <w:rPr>
           <w:noProof/>
         </w:rPr>
-        <w:lastRenderedPageBreak/>
         <w:drawing>
           <wp:inline distT="0" distB="0" distL="0" distR="0" wp14:anchorId="27E91812" wp14:editId="344D2A9B">
             <wp:extent cx="3289598" cy="937260"/>
@@ -16229,6 +16259,7 @@
           <w:b/>
           <w:bCs/>
         </w:rPr>
+        <w:lastRenderedPageBreak/>
         <w:t>Public Static class</w:t>
       </w:r>
       <w:r>
@@ -16370,8 +16401,6 @@
           <w:noProof/>
         </w:rPr>
       </w:pPr>
-      <w:bookmarkStart w:id="76" w:name="_GoBack"/>
-      <w:bookmarkEnd w:id="76"/>
       <w:r>
         <w:rPr>
           <w:noProof/>
@@ -16459,14 +16488,27 @@
       <w:r>
         <w:t xml:space="preserve">Figure </w:t>
       </w:r>
-      <w:fldSimple w:instr=" SEQ Figure \* ARABIC ">
-        <w:r>
-          <w:rPr>
-            <w:noProof/>
-          </w:rPr>
-          <w:t>1</w:t>
-        </w:r>
-      </w:fldSimple>
+      <w:r>
+        <w:fldChar w:fldCharType="begin"/>
+      </w:r>
+      <w:r>
+        <w:instrText xml:space="preserve"> SEQ Figure \* ARABIC </w:instrText>
+      </w:r>
+      <w:r>
+        <w:fldChar w:fldCharType="separate"/>
+      </w:r>
+      <w:r>
+        <w:rPr>
+          <w:noProof/>
+        </w:rPr>
+        <w:t>1</w:t>
+      </w:r>
+      <w:r>
+        <w:rPr>
+          <w:noProof/>
+        </w:rPr>
+        <w:fldChar w:fldCharType="end"/>
+      </w:r>
       <w:r>
         <w:t>: File Dialog with delegate</w:t>
       </w:r>
@@ -16524,14 +16566,27 @@
       <w:r>
         <w:t xml:space="preserve">Figure </w:t>
       </w:r>
-      <w:fldSimple w:instr=" SEQ Figure \* ARABIC ">
-        <w:r>
-          <w:rPr>
-            <w:noProof/>
-          </w:rPr>
-          <w:t>2</w:t>
-        </w:r>
-      </w:fldSimple>
+      <w:r>
+        <w:fldChar w:fldCharType="begin"/>
+      </w:r>
+      <w:r>
+        <w:instrText xml:space="preserve"> SEQ Figure \* ARABIC </w:instrText>
+      </w:r>
+      <w:r>
+        <w:fldChar w:fldCharType="separate"/>
+      </w:r>
+      <w:r>
+        <w:rPr>
+          <w:noProof/>
+        </w:rPr>
+        <w:t>2</w:t>
+      </w:r>
+      <w:r>
+        <w:rPr>
+          <w:noProof/>
+        </w:rPr>
+        <w:fldChar w:fldCharType="end"/>
+      </w:r>
       <w:r>
         <w:t>: File Dialog without delegate</w:t>
       </w:r>
@@ -21212,7 +21267,7 @@
           <w:rPr>
             <w:noProof/>
           </w:rPr>
-          <w:t>79</w:t>
+          <w:t>82</w:t>
         </w:r>
         <w:r>
           <w:rPr>
@@ -26873,7 +26928,7 @@
 </file>
 
 <file path=customXml/itemProps1.xml><?xml version="1.0" encoding="utf-8"?>
-<ds:datastoreItem xmlns:ds="http://schemas.openxmlformats.org/officeDocument/2006/customXml" ds:itemID="{0DBB990C-4A61-49FE-BCF0-ADE8AB48F5EF}">
+<ds:datastoreItem xmlns:ds="http://schemas.openxmlformats.org/officeDocument/2006/customXml" ds:itemID="{5E324E19-61EE-4950-848A-83526C7E00D5}">
   <ds:schemaRefs>
     <ds:schemaRef ds:uri="http://schemas.openxmlformats.org/officeDocument/2006/bibliography"/>
   </ds:schemaRefs>

</xml_diff>